<commit_message>
Added some info on bridges
</commit_message>
<xml_diff>
--- a/Understanding Cisco Cybersecurity Fundamentals (210-250) Blueprint.docx
+++ b/Understanding Cisco Cybersecurity Fundamentals (210-250) Blueprint.docx
@@ -205,13 +205,7 @@
         <w:t xml:space="preserve">Exam Description:  </w:t>
       </w:r>
       <w:r>
-        <w:t>The Understanding Cisco Cybersecurity Fundamentals (SECFND) exam (210-250) is a 90-minute, 60−70 question assessment that is associated with the Cisco CCNA Cyber Ops certification. Candidates can prepare for this exam by taking the Understanding Cisco Cybe</w:t>
-      </w:r>
-      <w:r>
-        <w:t>rsecurity Fundamentals (SECFND) v1.0 course. This exam tests a candidate's understanding of cybersecurity basic principles, foundational knowledge, and core skills needed to grasp the more associate-level materials in the second required exam, Implementing</w:t>
-      </w:r>
-      <w:r>
-        <w:t xml:space="preserve"> Cisco Cybersecurity Operations (SECOPS).</w:t>
+        <w:t>The Understanding Cisco Cybersecurity Fundamentals (SECFND) exam (210-250) is a 90-minute, 60−70 question assessment that is associated with the Cisco CCNA Cyber Ops certification. Candidates can prepare for this exam by taking the Understanding Cisco Cybersecurity Fundamentals (SECFND) v1.0 course. This exam tests a candidate's understanding of cybersecurity basic principles, foundational knowledge, and core skills needed to grasp the more associate-level materials in the second required exam, Implementing Cisco Cybersecurity Operations (SECOPS).</w:t>
       </w:r>
     </w:p>
     <w:p>
@@ -230,10 +224,7 @@
         <w:ind w:left="180" w:right="292" w:firstLine="0"/>
       </w:pPr>
       <w:r>
-        <w:t>The following topics are general guidelines for the content likely to be included on the exam. However, other related topics may also appear on any specific delivery of the exam. In order to better reflect the con</w:t>
-      </w:r>
-      <w:r>
-        <w:t>tents of the exam and for clarity purposes, the guidelines below may change at any time without notice.</w:t>
+        <w:t>The following topics are general guidelines for the content likely to be included on the exam. However, other related topics may also appear on any specific delivery of the exam. In order to better reflect the contents of the exam and for clarity purposes, the guidelines below may change at any time without notice.</w:t>
       </w:r>
     </w:p>
     <w:p>
@@ -447,10 +438,7 @@
         <w:spacing w:line="267" w:lineRule="exact"/>
       </w:pPr>
       <w:r>
-        <w:t>U</w:t>
-      </w:r>
-      <w:r>
-        <w:t>DP</w:t>
+        <w:t>UDP</w:t>
       </w:r>
     </w:p>
     <w:p>
@@ -468,10 +456,7 @@
         <w:ind w:left="2160" w:hanging="360"/>
       </w:pPr>
       <w:r>
-        <w:t>IP protocol 17</w:t>
-      </w:r>
-      <w:r>
-        <w:t xml:space="preserve">. </w:t>
+        <w:t xml:space="preserve">IP protocol 17. </w:t>
       </w:r>
       <w:r>
         <w:t>Layer 4 protocol that p</w:t>
@@ -942,9 +927,22 @@
           <w:tab w:val="left" w:pos="2340"/>
           <w:tab w:val="left" w:pos="2341"/>
         </w:tabs>
+        <w:ind w:left="2160" w:hanging="360"/>
       </w:pPr>
       <w:r>
         <w:t xml:space="preserve">A </w:t>
+      </w:r>
+      <w:r>
+        <w:t xml:space="preserve">bridge is </w:t>
+      </w:r>
+      <w:r>
+        <w:t xml:space="preserve">a layer 2 device with </w:t>
+      </w:r>
+      <w:r>
+        <w:t>functionally similar to a switch. The n</w:t>
+      </w:r>
+      <w:r>
+        <w:t>etwork bridge predates switches. Bridges separate interfaces into their own collision domains.</w:t>
       </w:r>
     </w:p>
     <w:p>
@@ -1080,48 +1078,69 @@
         <w:t xml:space="preserve">control Lightweight Access Points. WLC’s provide the ability to monitor and provide real-time signal shaping to ensure maximum coverage. </w:t>
       </w:r>
       <w:r>
-        <w:t xml:space="preserve">Somw benefits of using a WLC include </w:t>
+        <w:t xml:space="preserve">Some </w:t>
+      </w:r>
+      <w:r>
+        <w:t xml:space="preserve">benefits of using a WLC include </w:t>
       </w:r>
       <w:r>
         <w:t>Dynamic channel assignment</w:t>
       </w:r>
       <w:r>
         <w:t xml:space="preserve">, </w:t>
+      </w:r>
+      <w:r>
+        <w:t>transmit</w:t>
+      </w:r>
+      <w:r>
+        <w:t xml:space="preserve"> power optimization</w:t>
+      </w:r>
+      <w:r>
+        <w:t xml:space="preserve">, </w:t>
+      </w:r>
+      <w:r>
+        <w:t>s</w:t>
+      </w:r>
+      <w:r>
+        <w:t>elf-healing wireless coverage</w:t>
+      </w:r>
+      <w:r>
+        <w:t xml:space="preserve">, </w:t>
+      </w:r>
+      <w:r>
+        <w:t>f</w:t>
+      </w:r>
+      <w:r>
+        <w:t>lexible client roaming</w:t>
+      </w:r>
+      <w:r>
+        <w:t xml:space="preserve">, </w:t>
+      </w:r>
+      <w:r>
+        <w:t>d</w:t>
+      </w:r>
+      <w:r>
+        <w:t>ynamic client load balancing</w:t>
+      </w:r>
+      <w:r>
+        <w:t xml:space="preserve">, </w:t>
+      </w:r>
+      <w:r>
+        <w:t>s</w:t>
+      </w:r>
+      <w:r>
+        <w:t>ecurity management</w:t>
+      </w:r>
+      <w:r>
+        <w:t xml:space="preserve">, and </w:t>
+      </w:r>
+      <w:r>
+        <w:t>w</w:t>
       </w:r>
       <w:bookmarkStart w:id="0" w:name="_GoBack"/>
       <w:bookmarkEnd w:id="0"/>
       <w:r>
-        <w:t>Transmit power optimization</w:t>
-      </w:r>
-      <w:r>
-        <w:t xml:space="preserve">, </w:t>
-      </w:r>
-      <w:r>
-        <w:t>Self-healing wireless coverage</w:t>
-      </w:r>
-      <w:r>
-        <w:t xml:space="preserve">, </w:t>
-      </w:r>
-      <w:r>
-        <w:t>Flexible client roaming</w:t>
-      </w:r>
-      <w:r>
-        <w:t xml:space="preserve">, </w:t>
-      </w:r>
-      <w:r>
-        <w:t>Dynamic client load balancing</w:t>
-      </w:r>
-      <w:r>
-        <w:t xml:space="preserve">, </w:t>
-      </w:r>
-      <w:r>
-        <w:t>Security management</w:t>
-      </w:r>
-      <w:r>
-        <w:t xml:space="preserve">, and </w:t>
-      </w:r>
-      <w:r>
-        <w:t>Wireless intrusion protection system</w:t>
+        <w:t>ireless intrusion protection system</w:t>
       </w:r>
     </w:p>
     <w:p>
@@ -3490,10 +3509,7 @@
         <w:ind w:hanging="700"/>
       </w:pPr>
       <w:r>
-        <w:t>Define these terms as</w:t>
-      </w:r>
-      <w:r>
-        <w:t xml:space="preserve"> they pertain to Microsoft</w:t>
+        <w:t>Define these terms as they pertain to Microsoft</w:t>
       </w:r>
       <w:r>
         <w:rPr>
@@ -3915,10 +3931,7 @@
         <w:ind w:left="2300"/>
       </w:pPr>
       <w:r>
-        <w:t>Systems-based sandboxing (such as Chrome, J</w:t>
-      </w:r>
-      <w:r>
-        <w:t>ava, Adobe</w:t>
+        <w:t>Systems-based sandboxing (such as Chrome, Java, Adobe</w:t>
       </w:r>
       <w:r>
         <w:rPr>
@@ -4472,13 +4485,7 @@
         </w:tabs>
       </w:pPr>
       <w:r>
-        <w:t>Alert</w:t>
-      </w:r>
-      <w:r>
-        <w:t xml:space="preserve"> </w:t>
-      </w:r>
-      <w:r>
-        <w:t>data</w:t>
+        <w:t>Alert data</w:t>
       </w:r>
     </w:p>
     <w:p>
@@ -4661,13 +4668,7 @@
         </w:tabs>
       </w:pPr>
       <w:r>
-        <w:t>Load</w:t>
-      </w:r>
-      <w:r>
-        <w:t xml:space="preserve"> </w:t>
-      </w:r>
-      <w:r>
-        <w:t>balancing</w:t>
+        <w:t>Load balancing</w:t>
       </w:r>
     </w:p>
     <w:p>
@@ -4971,10 +4972,7 @@
         </w:tabs>
       </w:pPr>
       <w:r>
-        <w:t>Compare and contrast an a</w:t>
-      </w:r>
-      <w:r>
-        <w:t>ttack surface and</w:t>
+        <w:t>Compare and contrast an attack surface and</w:t>
       </w:r>
       <w:r>
         <w:rPr>
@@ -8052,6 +8050,7 @@
   <w:style w:type="character" w:default="1" w:styleId="DefaultParagraphFont">
     <w:name w:val="Default Paragraph Font"/>
     <w:uiPriority w:val="1"/>
+    <w:semiHidden/>
     <w:unhideWhenUsed/>
   </w:style>
   <w:style w:type="table" w:default="1" w:styleId="TableNormal">

</xml_diff>

<commit_message>
Added more info about routers
</commit_message>
<xml_diff>
--- a/Understanding Cisco Cybersecurity Fundamentals (210-250) Blueprint.docx
+++ b/Understanding Cisco Cybersecurity Fundamentals (210-250) Blueprint.docx
@@ -405,7 +405,31 @@
         <w:t>, full-duplex,</w:t>
       </w:r>
       <w:r>
-        <w:t xml:space="preserve"> communications by use of a three-way handshake to begin communications (syn, syn-ack, ack). TCP uses </w:t>
+        <w:t xml:space="preserve"> communications by use of a three-way handshake to begin communications (</w:t>
+      </w:r>
+      <w:proofErr w:type="spellStart"/>
+      <w:r>
+        <w:t>syn</w:t>
+      </w:r>
+      <w:proofErr w:type="spellEnd"/>
+      <w:r>
+        <w:t xml:space="preserve">, </w:t>
+      </w:r>
+      <w:proofErr w:type="spellStart"/>
+      <w:r>
+        <w:t>syn-ack</w:t>
+      </w:r>
+      <w:proofErr w:type="spellEnd"/>
+      <w:r>
+        <w:t xml:space="preserve">, </w:t>
+      </w:r>
+      <w:proofErr w:type="spellStart"/>
+      <w:r>
+        <w:t>ack</w:t>
+      </w:r>
+      <w:proofErr w:type="spellEnd"/>
+      <w:r>
+        <w:t xml:space="preserve">). TCP uses </w:t>
       </w:r>
       <w:r>
         <w:t>packet sequence numbers to ensure full data delivery. Error recovery is provided.</w:t>
@@ -815,6 +839,35 @@
       <w:r>
         <w:t xml:space="preserve"> packets between two networks. Breaks up broadcast and collision domains.</w:t>
       </w:r>
+      <w:r>
+        <w:t xml:space="preserve"> Works by creating a </w:t>
+      </w:r>
+      <w:r>
+        <w:t>routing table consisting of connected interfaces, static routes, dynamic routes</w:t>
+      </w:r>
+      <w:r>
+        <w:t>, and default routes.</w:t>
+      </w:r>
+      <w:r>
+        <w:t xml:space="preserve"> Interior routing protocols are divided into two main categories: distance vector </w:t>
+      </w:r>
+      <w:r>
+        <w:t>(routers advertise all connected routers and their distance, RIP and EIGRP</w:t>
+      </w:r>
+      <w:r>
+        <w:t>) and link state (</w:t>
+      </w:r>
+      <w:r>
+        <w:t>the router learns the complete topology of the network, OSPF and IS-IS</w:t>
+      </w:r>
+      <w:bookmarkStart w:id="0" w:name="_GoBack"/>
+      <w:bookmarkEnd w:id="0"/>
+      <w:r>
+        <w:t>).</w:t>
+      </w:r>
+      <w:r>
+        <w:t xml:space="preserve"> There is a single Exterior Gateway Protocol in use today, BGP.</w:t>
+      </w:r>
     </w:p>
     <w:p>
       <w:pPr>
@@ -859,8 +912,6 @@
       <w:r>
         <w:t>A layer 2 device used to forward frames and separates each interface into its own collision domain. Switches can be separated into two major categories, layer 2 and layer 3 switches. Layer 3 switches add the capability of providing routing functionality through the use of VLANs.</w:t>
       </w:r>
-      <w:bookmarkStart w:id="0" w:name="_GoBack"/>
-      <w:bookmarkEnd w:id="0"/>
     </w:p>
     <w:p>
       <w:pPr>
@@ -1209,7 +1260,7 @@
       <w:pPr>
         <w:pStyle w:val="ListParagraph"/>
         <w:numPr>
-          <w:ilvl w:val="2"/>
+          <w:ilvl w:val="3"/>
           <w:numId w:val="8"/>
         </w:numPr>
         <w:tabs>
@@ -1217,34 +1268,63 @@
           <w:tab w:val="left" w:pos="2341"/>
         </w:tabs>
         <w:spacing w:line="267" w:lineRule="exact"/>
-      </w:pPr>
-      <w:r>
-        <w:t>Cisco Intrusion Prevention System</w:t>
-      </w:r>
-      <w:r>
-        <w:rPr>
-          <w:spacing w:val="-14"/>
-        </w:rPr>
-        <w:t xml:space="preserve"> </w:t>
-      </w:r>
-      <w:r>
-        <w:t>(IPS)</w:t>
-      </w:r>
-    </w:p>
-    <w:p>
-      <w:pPr>
-        <w:pStyle w:val="ListParagraph"/>
-        <w:numPr>
-          <w:ilvl w:val="2"/>
-          <w:numId w:val="8"/>
-        </w:numPr>
+        <w:ind w:left="2160" w:hanging="360"/>
+      </w:pPr>
+      <w:r>
+        <w:t xml:space="preserve">Protects the trusted, inside network and the untrusted Internet. </w:t>
+      </w:r>
+      <w:r>
+        <w:t>Firewalls connected to the Internet are often called Internet Edge Firewalls.</w:t>
+      </w:r>
+    </w:p>
+    <w:p>
+      <w:pPr>
         <w:tabs>
           <w:tab w:val="left" w:pos="2340"/>
           <w:tab w:val="left" w:pos="2341"/>
         </w:tabs>
-      </w:pPr>
-      <w:r>
-        <w:lastRenderedPageBreak/>
+        <w:spacing w:line="267" w:lineRule="exact"/>
+      </w:pPr>
+    </w:p>
+    <w:p>
+      <w:pPr>
+        <w:pStyle w:val="ListParagraph"/>
+        <w:numPr>
+          <w:ilvl w:val="2"/>
+          <w:numId w:val="8"/>
+        </w:numPr>
+        <w:tabs>
+          <w:tab w:val="left" w:pos="2340"/>
+          <w:tab w:val="left" w:pos="2341"/>
+        </w:tabs>
+        <w:spacing w:line="267" w:lineRule="exact"/>
+      </w:pPr>
+      <w:r>
+        <w:t>Cisco Intrusion Prevention System</w:t>
+      </w:r>
+      <w:r>
+        <w:rPr>
+          <w:spacing w:val="-14"/>
+        </w:rPr>
+        <w:t xml:space="preserve"> </w:t>
+      </w:r>
+      <w:r>
+        <w:t>(IPS)</w:t>
+      </w:r>
+    </w:p>
+    <w:p>
+      <w:pPr>
+        <w:pStyle w:val="ListParagraph"/>
+        <w:numPr>
+          <w:ilvl w:val="2"/>
+          <w:numId w:val="8"/>
+        </w:numPr>
+        <w:tabs>
+          <w:tab w:val="left" w:pos="2340"/>
+          <w:tab w:val="left" w:pos="2341"/>
+        </w:tabs>
+      </w:pPr>
+      <w:r>
         <w:t>Cisco Advanced Malware Protection</w:t>
       </w:r>
       <w:r>
@@ -1549,7 +1629,15 @@
               <w:ind w:right="89"/>
             </w:pPr>
             <w:r>
-              <w:t>Compare and contrast deep packet inspection with packet filtering and stateful firewall operation</w:t>
+              <w:t xml:space="preserve">Compare and contrast deep packet inspection with packet filtering and </w:t>
+            </w:r>
+            <w:proofErr w:type="spellStart"/>
+            <w:r>
+              <w:t>stateful</w:t>
+            </w:r>
+            <w:proofErr w:type="spellEnd"/>
+            <w:r>
+              <w:t xml:space="preserve"> firewall operation</w:t>
             </w:r>
           </w:p>
         </w:tc>
@@ -1654,7 +1742,15 @@
               <w:ind w:right="32"/>
             </w:pPr>
             <w:r>
-              <w:t>Compare and contrast the characteristics of data obtained from taps or traffic mirroring and NetFlow in the analysis of network traffic</w:t>
+              <w:t xml:space="preserve">Compare and contrast the characteristics of data obtained from taps or traffic mirroring and </w:t>
+            </w:r>
+            <w:proofErr w:type="spellStart"/>
+            <w:r>
+              <w:t>NetFlow</w:t>
+            </w:r>
+            <w:proofErr w:type="spellEnd"/>
+            <w:r>
+              <w:t xml:space="preserve"> in the analysis of network traffic</w:t>
             </w:r>
           </w:p>
         </w:tc>
@@ -3353,8 +3449,13 @@
         <w:jc w:val="left"/>
       </w:pPr>
       <w:r>
-        <w:t>Describe these items in regards to</w:t>
-      </w:r>
+        <w:t xml:space="preserve">Describe these items </w:t>
+      </w:r>
+      <w:proofErr w:type="gramStart"/>
+      <w:r>
+        <w:t>in regards to</w:t>
+      </w:r>
+      <w:proofErr w:type="gramEnd"/>
       <w:r>
         <w:rPr>
           <w:spacing w:val="-9"/>
@@ -3780,9 +3881,11 @@
         </w:tabs>
         <w:ind w:left="2300"/>
       </w:pPr>
+      <w:proofErr w:type="spellStart"/>
       <w:r>
         <w:t>Symlinks</w:t>
       </w:r>
+      <w:proofErr w:type="spellEnd"/>
     </w:p>
     <w:p>
       <w:pPr>
@@ -3822,7 +3925,15 @@
         <w:ind w:right="990"/>
       </w:pPr>
       <w:r>
-        <w:t>Describe the functionality of these endpoint technologies in regards to security monitoring</w:t>
+        <w:t xml:space="preserve">Describe the functionality of these endpoint technologies </w:t>
+      </w:r>
+      <w:proofErr w:type="gramStart"/>
+      <w:r>
+        <w:t>in regards to</w:t>
+      </w:r>
+      <w:proofErr w:type="gramEnd"/>
+      <w:r>
+        <w:t xml:space="preserve"> security monitoring</w:t>
       </w:r>
     </w:p>
     <w:p>
@@ -4197,9 +4308,11 @@
           <w:tab w:val="left" w:pos="2301"/>
         </w:tabs>
       </w:pPr>
+      <w:proofErr w:type="spellStart"/>
       <w:r>
         <w:t>NetFlow</w:t>
       </w:r>
+      <w:proofErr w:type="spellEnd"/>
     </w:p>
     <w:p>
       <w:pPr>
@@ -4239,8 +4352,13 @@
         </w:tabs>
       </w:pPr>
       <w:r>
-        <w:t>Traditional stateful</w:t>
-      </w:r>
+        <w:t xml:space="preserve">Traditional </w:t>
+      </w:r>
+      <w:proofErr w:type="spellStart"/>
+      <w:r>
+        <w:t>stateful</w:t>
+      </w:r>
+      <w:proofErr w:type="spellEnd"/>
       <w:r>
         <w:rPr>
           <w:spacing w:val="-7"/>
@@ -4710,7 +4828,15 @@
         <w:jc w:val="left"/>
       </w:pPr>
       <w:r>
-        <w:t>Describe these NextGen IPS event</w:t>
+        <w:t xml:space="preserve">Describe these </w:t>
+      </w:r>
+      <w:proofErr w:type="spellStart"/>
+      <w:r>
+        <w:t>NextGen</w:t>
+      </w:r>
+      <w:proofErr w:type="spellEnd"/>
+      <w:r>
+        <w:t xml:space="preserve"> IPS event</w:t>
       </w:r>
       <w:r>
         <w:rPr>
@@ -4825,9 +4951,11 @@
           <w:tab w:val="left" w:pos="2301"/>
         </w:tabs>
       </w:pPr>
+      <w:proofErr w:type="spellStart"/>
       <w:r>
         <w:t>NetFlow</w:t>
       </w:r>
+      <w:proofErr w:type="spellEnd"/>
       <w:r>
         <w:rPr>
           <w:spacing w:val="-1"/>
@@ -6430,7 +6558,7 @@
                               <w:noProof/>
                               <w:sz w:val="16"/>
                             </w:rPr>
-                            <w:t>6</w:t>
+                            <w:t>2</w:t>
                           </w:r>
                           <w:r>
                             <w:fldChar w:fldCharType="end"/>

</xml_diff>

<commit_message>
Added additional content for firewalls and AMP
</commit_message>
<xml_diff>
--- a/Understanding Cisco Cybersecurity Fundamentals (210-250) Blueprint.docx
+++ b/Understanding Cisco Cybersecurity Fundamentals (210-250) Blueprint.docx
@@ -860,24 +860,453 @@
       <w:r>
         <w:t>the router learns the complete topology of the network, OSPF and IS-IS</w:t>
       </w:r>
+      <w:r>
+        <w:t>).</w:t>
+      </w:r>
+      <w:r>
+        <w:t xml:space="preserve"> There is a single Exterior Gateway Protocol in use today, BGP.</w:t>
+      </w:r>
+    </w:p>
+    <w:p>
+      <w:pPr>
+        <w:pStyle w:val="ListParagraph"/>
+        <w:tabs>
+          <w:tab w:val="left" w:pos="2340"/>
+          <w:tab w:val="left" w:pos="2341"/>
+        </w:tabs>
+        <w:spacing w:line="267" w:lineRule="exact"/>
+        <w:ind w:left="2160" w:firstLine="0"/>
+      </w:pPr>
+    </w:p>
+    <w:p>
+      <w:pPr>
+        <w:pStyle w:val="ListParagraph"/>
+        <w:numPr>
+          <w:ilvl w:val="2"/>
+          <w:numId w:val="8"/>
+        </w:numPr>
+        <w:tabs>
+          <w:tab w:val="left" w:pos="2340"/>
+          <w:tab w:val="left" w:pos="2341"/>
+        </w:tabs>
+      </w:pPr>
+      <w:r>
+        <w:t>Switch</w:t>
+      </w:r>
+    </w:p>
+    <w:p>
+      <w:pPr>
+        <w:pStyle w:val="ListParagraph"/>
+        <w:numPr>
+          <w:ilvl w:val="3"/>
+          <w:numId w:val="8"/>
+        </w:numPr>
+        <w:tabs>
+          <w:tab w:val="left" w:pos="2340"/>
+          <w:tab w:val="left" w:pos="2341"/>
+        </w:tabs>
+        <w:ind w:left="2160" w:hanging="360"/>
+      </w:pPr>
+      <w:r>
+        <w:t>A layer 2 device used to forward frames and separates each interface into its own collision domain. Switches can be separated into two major categories, layer 2 and layer 3 switches. Layer 3 switches add the capability of providing routing functionality through the use of VLANs.</w:t>
+      </w:r>
+    </w:p>
+    <w:p>
+      <w:pPr>
+        <w:pStyle w:val="ListParagraph"/>
+        <w:tabs>
+          <w:tab w:val="left" w:pos="2340"/>
+          <w:tab w:val="left" w:pos="2341"/>
+        </w:tabs>
+        <w:ind w:left="2160" w:firstLine="0"/>
+      </w:pPr>
+    </w:p>
+    <w:p>
+      <w:pPr>
+        <w:pStyle w:val="ListParagraph"/>
+        <w:numPr>
+          <w:ilvl w:val="2"/>
+          <w:numId w:val="8"/>
+        </w:numPr>
+        <w:tabs>
+          <w:tab w:val="left" w:pos="2340"/>
+          <w:tab w:val="left" w:pos="2341"/>
+        </w:tabs>
+      </w:pPr>
+      <w:r>
+        <w:t>Hub</w:t>
+      </w:r>
+    </w:p>
+    <w:p>
+      <w:pPr>
+        <w:pStyle w:val="ListParagraph"/>
+        <w:numPr>
+          <w:ilvl w:val="3"/>
+          <w:numId w:val="8"/>
+        </w:numPr>
+        <w:tabs>
+          <w:tab w:val="left" w:pos="2340"/>
+          <w:tab w:val="left" w:pos="2341"/>
+        </w:tabs>
+        <w:ind w:left="2160" w:hanging="360"/>
+      </w:pPr>
+      <w:r>
+        <w:t xml:space="preserve">Layer 1 device that regenerates the outbound signal across all ports except sender. Half-duplex communications and uses CSMA/CD to mitigate collisions. All interfaces part of same collision and broadcast domain. </w:t>
+      </w:r>
+    </w:p>
+    <w:p>
+      <w:pPr>
+        <w:pStyle w:val="ListParagraph"/>
+        <w:tabs>
+          <w:tab w:val="left" w:pos="2340"/>
+          <w:tab w:val="left" w:pos="2341"/>
+        </w:tabs>
+        <w:ind w:left="2160" w:firstLine="0"/>
+      </w:pPr>
+    </w:p>
+    <w:p>
+      <w:pPr>
+        <w:pStyle w:val="ListParagraph"/>
+        <w:numPr>
+          <w:ilvl w:val="2"/>
+          <w:numId w:val="8"/>
+        </w:numPr>
+        <w:tabs>
+          <w:tab w:val="left" w:pos="2340"/>
+          <w:tab w:val="left" w:pos="2341"/>
+        </w:tabs>
+      </w:pPr>
+      <w:r>
+        <w:t>Bridge</w:t>
+      </w:r>
+    </w:p>
+    <w:p>
+      <w:pPr>
+        <w:pStyle w:val="ListParagraph"/>
+        <w:numPr>
+          <w:ilvl w:val="3"/>
+          <w:numId w:val="8"/>
+        </w:numPr>
+        <w:tabs>
+          <w:tab w:val="left" w:pos="2340"/>
+          <w:tab w:val="left" w:pos="2341"/>
+        </w:tabs>
+        <w:ind w:left="2160" w:hanging="360"/>
+      </w:pPr>
+      <w:r>
+        <w:t xml:space="preserve">A </w:t>
+      </w:r>
+      <w:r>
+        <w:t xml:space="preserve">bridge is </w:t>
+      </w:r>
+      <w:r>
+        <w:t xml:space="preserve">a layer 2 device with </w:t>
+      </w:r>
+      <w:r>
+        <w:t>functionally similar to a switch. The n</w:t>
+      </w:r>
+      <w:r>
+        <w:t>etwork bridge predates switches. Bridges separate interfaces into their own collision domains.</w:t>
+      </w:r>
+    </w:p>
+    <w:p>
+      <w:pPr>
+        <w:pStyle w:val="ListParagraph"/>
+        <w:tabs>
+          <w:tab w:val="left" w:pos="2340"/>
+          <w:tab w:val="left" w:pos="2341"/>
+        </w:tabs>
+        <w:ind w:left="1872" w:firstLine="0"/>
+      </w:pPr>
+    </w:p>
+    <w:p>
+      <w:pPr>
+        <w:pStyle w:val="ListParagraph"/>
+        <w:numPr>
+          <w:ilvl w:val="2"/>
+          <w:numId w:val="8"/>
+        </w:numPr>
+        <w:tabs>
+          <w:tab w:val="left" w:pos="2340"/>
+          <w:tab w:val="left" w:pos="2341"/>
+        </w:tabs>
+      </w:pPr>
+      <w:r>
+        <w:t>Wireless access point</w:t>
+      </w:r>
+      <w:r>
+        <w:rPr>
+          <w:spacing w:val="-6"/>
+        </w:rPr>
+        <w:t xml:space="preserve"> </w:t>
+      </w:r>
+      <w:r>
+        <w:t>(WAP)</w:t>
+      </w:r>
+    </w:p>
+    <w:p>
+      <w:pPr>
+        <w:pStyle w:val="ListParagraph"/>
+        <w:numPr>
+          <w:ilvl w:val="3"/>
+          <w:numId w:val="8"/>
+        </w:numPr>
+        <w:tabs>
+          <w:tab w:val="left" w:pos="2340"/>
+          <w:tab w:val="left" w:pos="2341"/>
+        </w:tabs>
+        <w:ind w:left="2160" w:hanging="360"/>
+      </w:pPr>
+      <w:r>
+        <w:t>Defined by 802.11</w:t>
+      </w:r>
+      <w:r>
+        <w:t>, half-duplex communications using CSMA/CA to avoid collisions</w:t>
+      </w:r>
+      <w:r>
+        <w:t xml:space="preserve">. Standalone. CSMA/CA can use a physical carrier sense to ensure the medium is clear or a virtual carrier sense to predict how long the medium will be busy based on the estimated time the current frame will take to transmit based on a value </w:t>
+      </w:r>
+      <w:r>
+        <w:t>in</w:t>
+      </w:r>
+      <w:r>
+        <w:t xml:space="preserve"> the </w:t>
+      </w:r>
+      <w:r>
+        <w:t xml:space="preserve">802.11 </w:t>
+      </w:r>
+      <w:r>
+        <w:t>frame.</w:t>
+      </w:r>
+      <w:r>
+        <w:t xml:space="preserve"> Frames must be acknowledged by the receiver on a WLAN unlike an Ethernet LAN.</w:t>
+      </w:r>
+    </w:p>
+    <w:p>
+      <w:pPr>
+        <w:pStyle w:val="ListParagraph"/>
+        <w:tabs>
+          <w:tab w:val="left" w:pos="2340"/>
+          <w:tab w:val="left" w:pos="2341"/>
+        </w:tabs>
+        <w:ind w:left="2160" w:firstLine="0"/>
+      </w:pPr>
+    </w:p>
+    <w:p>
+      <w:pPr>
+        <w:pStyle w:val="ListParagraph"/>
+        <w:numPr>
+          <w:ilvl w:val="2"/>
+          <w:numId w:val="8"/>
+        </w:numPr>
+        <w:tabs>
+          <w:tab w:val="left" w:pos="2340"/>
+          <w:tab w:val="left" w:pos="2341"/>
+        </w:tabs>
+        <w:spacing w:before="1"/>
+      </w:pPr>
+      <w:r>
+        <w:t>Wireless LAN controller</w:t>
+      </w:r>
+      <w:r>
+        <w:rPr>
+          <w:spacing w:val="-6"/>
+        </w:rPr>
+        <w:t xml:space="preserve"> </w:t>
+      </w:r>
+      <w:r>
+        <w:t>(WLC)</w:t>
+      </w:r>
+    </w:p>
+    <w:p>
+      <w:pPr>
+        <w:pStyle w:val="ListParagraph"/>
+        <w:numPr>
+          <w:ilvl w:val="3"/>
+          <w:numId w:val="8"/>
+        </w:numPr>
+        <w:tabs>
+          <w:tab w:val="left" w:pos="2340"/>
+          <w:tab w:val="left" w:pos="2341"/>
+        </w:tabs>
+        <w:spacing w:before="1"/>
+        <w:ind w:left="2160" w:hanging="360"/>
+      </w:pPr>
+      <w:r>
+        <w:t xml:space="preserve">A WLAN controller </w:t>
+      </w:r>
+      <w:r>
+        <w:t xml:space="preserve">provide management functions to </w:t>
+      </w:r>
+      <w:r>
+        <w:t xml:space="preserve">control Lightweight Access Points. WLC’s provide the ability to monitor and provide real-time signal shaping to ensure maximum coverage. </w:t>
+      </w:r>
+      <w:r>
+        <w:t xml:space="preserve">Some </w:t>
+      </w:r>
+      <w:r>
+        <w:t xml:space="preserve">benefits of using a WLC include </w:t>
+      </w:r>
+      <w:r>
+        <w:t>Dynamic channel assignment</w:t>
+      </w:r>
+      <w:r>
+        <w:t xml:space="preserve">, </w:t>
+      </w:r>
+      <w:r>
+        <w:t>transmit</w:t>
+      </w:r>
+      <w:r>
+        <w:t xml:space="preserve"> power optimization</w:t>
+      </w:r>
+      <w:r>
+        <w:t xml:space="preserve">, </w:t>
+      </w:r>
+      <w:r>
+        <w:t>s</w:t>
+      </w:r>
+      <w:r>
+        <w:t>elf-healing wireless coverage</w:t>
+      </w:r>
+      <w:r>
+        <w:t xml:space="preserve">, </w:t>
+      </w:r>
+      <w:r>
+        <w:t>f</w:t>
+      </w:r>
+      <w:r>
+        <w:t>lexible client roaming</w:t>
+      </w:r>
+      <w:r>
+        <w:t xml:space="preserve">, </w:t>
+      </w:r>
+      <w:r>
+        <w:t>d</w:t>
+      </w:r>
+      <w:r>
+        <w:t>ynamic client load balancing</w:t>
+      </w:r>
+      <w:r>
+        <w:t xml:space="preserve">, </w:t>
+      </w:r>
+      <w:r>
+        <w:t>s</w:t>
+      </w:r>
+      <w:r>
+        <w:t>ecurity management</w:t>
+      </w:r>
+      <w:r>
+        <w:t xml:space="preserve">, and </w:t>
+      </w:r>
+      <w:r>
+        <w:t>w</w:t>
+      </w:r>
+      <w:r>
+        <w:t>ireless intrusion protection system</w:t>
+      </w:r>
+    </w:p>
+    <w:p>
+      <w:pPr>
+        <w:pStyle w:val="BodyText"/>
+        <w:ind w:left="0" w:firstLine="0"/>
+      </w:pPr>
+    </w:p>
+    <w:p>
+      <w:pPr>
+        <w:pStyle w:val="ListParagraph"/>
+        <w:numPr>
+          <w:ilvl w:val="1"/>
+          <w:numId w:val="8"/>
+        </w:numPr>
+        <w:tabs>
+          <w:tab w:val="left" w:pos="1620"/>
+          <w:tab w:val="left" w:pos="1621"/>
+        </w:tabs>
+        <w:ind w:left="1620" w:right="702" w:hanging="720"/>
+      </w:pPr>
+      <w:r>
+        <w:t>Describe the functions of these network security systems as deployed on the host, network, or the</w:t>
+      </w:r>
+      <w:r>
+        <w:rPr>
+          <w:spacing w:val="-2"/>
+        </w:rPr>
+        <w:t xml:space="preserve"> </w:t>
+      </w:r>
+      <w:r>
+        <w:t>cloud:</w:t>
+      </w:r>
+    </w:p>
+    <w:p>
+      <w:pPr>
+        <w:pStyle w:val="ListParagraph"/>
+        <w:numPr>
+          <w:ilvl w:val="2"/>
+          <w:numId w:val="8"/>
+        </w:numPr>
+        <w:tabs>
+          <w:tab w:val="left" w:pos="2340"/>
+          <w:tab w:val="left" w:pos="2341"/>
+        </w:tabs>
+        <w:spacing w:line="267" w:lineRule="exact"/>
+      </w:pPr>
+      <w:r>
+        <w:t>Firewall</w:t>
+      </w:r>
+    </w:p>
+    <w:p>
+      <w:pPr>
+        <w:pStyle w:val="ListParagraph"/>
+        <w:numPr>
+          <w:ilvl w:val="3"/>
+          <w:numId w:val="8"/>
+        </w:numPr>
+        <w:tabs>
+          <w:tab w:val="left" w:pos="2340"/>
+          <w:tab w:val="left" w:pos="2341"/>
+        </w:tabs>
+        <w:spacing w:line="267" w:lineRule="exact"/>
+        <w:ind w:left="2160" w:hanging="360"/>
+      </w:pPr>
+      <w:r>
+        <w:t xml:space="preserve">Protects the trusted, inside network and the untrusted </w:t>
+      </w:r>
+      <w:r>
+        <w:t>outside network</w:t>
+      </w:r>
+      <w:r>
+        <w:t xml:space="preserve">. </w:t>
+      </w:r>
+      <w:r>
+        <w:t>Firewalls connected to the Internet are often called Internet Edge Firewalls.</w:t>
+      </w:r>
+      <w:r>
+        <w:t xml:space="preserve"> May also provide Network Address Translation services, filtering, and application inspection.</w:t>
+      </w:r>
+      <w:r>
+        <w:t xml:space="preserve"> Perimeter security is accomplished by simple packet-filtering techniques, application proxies, NAT, </w:t>
+      </w:r>
+      <w:proofErr w:type="spellStart"/>
+      <w:r>
+        <w:t>st</w:t>
+      </w:r>
       <w:bookmarkStart w:id="0" w:name="_GoBack"/>
       <w:bookmarkEnd w:id="0"/>
       <w:r>
-        <w:t>).</w:t>
-      </w:r>
-      <w:r>
-        <w:t xml:space="preserve"> There is a single Exterior Gateway Protocol in use today, BGP.</w:t>
-      </w:r>
-    </w:p>
-    <w:p>
-      <w:pPr>
-        <w:pStyle w:val="ListParagraph"/>
+        <w:t>ateful</w:t>
+      </w:r>
+      <w:proofErr w:type="spellEnd"/>
+      <w:r>
+        <w:t xml:space="preserve"> inspection, and next-gen context aware firewalls.</w:t>
+      </w:r>
+    </w:p>
+    <w:p>
+      <w:pPr>
         <w:tabs>
           <w:tab w:val="left" w:pos="2340"/>
           <w:tab w:val="left" w:pos="2341"/>
         </w:tabs>
         <w:spacing w:line="267" w:lineRule="exact"/>
-        <w:ind w:left="2160" w:firstLine="0"/>
       </w:pPr>
     </w:p>
     <w:p>
@@ -891,9 +1320,19 @@
           <w:tab w:val="left" w:pos="2340"/>
           <w:tab w:val="left" w:pos="2341"/>
         </w:tabs>
-      </w:pPr>
-      <w:r>
-        <w:t>Switch</w:t>
+        <w:spacing w:line="267" w:lineRule="exact"/>
+      </w:pPr>
+      <w:r>
+        <w:t>Cisco Intrusion Prevention System</w:t>
+      </w:r>
+      <w:r>
+        <w:rPr>
+          <w:spacing w:val="-14"/>
+        </w:rPr>
+        <w:t xml:space="preserve"> </w:t>
+      </w:r>
+      <w:r>
+        <w:t>(IPS)</w:t>
       </w:r>
     </w:p>
     <w:p>
@@ -907,410 +1346,8 @@
           <w:tab w:val="left" w:pos="2340"/>
           <w:tab w:val="left" w:pos="2341"/>
         </w:tabs>
-        <w:ind w:left="2160" w:hanging="360"/>
-      </w:pPr>
-      <w:r>
-        <w:t>A layer 2 device used to forward frames and separates each interface into its own collision domain. Switches can be separated into two major categories, layer 2 and layer 3 switches. Layer 3 switches add the capability of providing routing functionality through the use of VLANs.</w:t>
-      </w:r>
-    </w:p>
-    <w:p>
-      <w:pPr>
-        <w:pStyle w:val="ListParagraph"/>
-        <w:tabs>
-          <w:tab w:val="left" w:pos="2340"/>
-          <w:tab w:val="left" w:pos="2341"/>
-        </w:tabs>
-        <w:ind w:left="2160" w:firstLine="0"/>
-      </w:pPr>
-    </w:p>
-    <w:p>
-      <w:pPr>
-        <w:pStyle w:val="ListParagraph"/>
-        <w:numPr>
-          <w:ilvl w:val="2"/>
-          <w:numId w:val="8"/>
-        </w:numPr>
-        <w:tabs>
-          <w:tab w:val="left" w:pos="2340"/>
-          <w:tab w:val="left" w:pos="2341"/>
-        </w:tabs>
-      </w:pPr>
-      <w:r>
-        <w:t>Hub</w:t>
-      </w:r>
-    </w:p>
-    <w:p>
-      <w:pPr>
-        <w:pStyle w:val="ListParagraph"/>
-        <w:numPr>
-          <w:ilvl w:val="3"/>
-          <w:numId w:val="8"/>
-        </w:numPr>
-        <w:tabs>
-          <w:tab w:val="left" w:pos="2340"/>
-          <w:tab w:val="left" w:pos="2341"/>
-        </w:tabs>
-        <w:ind w:left="2160" w:hanging="360"/>
-      </w:pPr>
-      <w:r>
-        <w:t xml:space="preserve">Layer 1 device that regenerates the outbound signal across all ports except sender. Half-duplex communications and uses CSMA/CD to mitigate collisions. All interfaces part of same collision and broadcast domain. </w:t>
-      </w:r>
-    </w:p>
-    <w:p>
-      <w:pPr>
-        <w:pStyle w:val="ListParagraph"/>
-        <w:tabs>
-          <w:tab w:val="left" w:pos="2340"/>
-          <w:tab w:val="left" w:pos="2341"/>
-        </w:tabs>
-        <w:ind w:left="2160" w:firstLine="0"/>
-      </w:pPr>
-    </w:p>
-    <w:p>
-      <w:pPr>
-        <w:pStyle w:val="ListParagraph"/>
-        <w:numPr>
-          <w:ilvl w:val="2"/>
-          <w:numId w:val="8"/>
-        </w:numPr>
-        <w:tabs>
-          <w:tab w:val="left" w:pos="2340"/>
-          <w:tab w:val="left" w:pos="2341"/>
-        </w:tabs>
-      </w:pPr>
-      <w:r>
-        <w:t>Bridge</w:t>
-      </w:r>
-    </w:p>
-    <w:p>
-      <w:pPr>
-        <w:pStyle w:val="ListParagraph"/>
-        <w:numPr>
-          <w:ilvl w:val="3"/>
-          <w:numId w:val="8"/>
-        </w:numPr>
-        <w:tabs>
-          <w:tab w:val="left" w:pos="2340"/>
-          <w:tab w:val="left" w:pos="2341"/>
-        </w:tabs>
-        <w:ind w:left="2160" w:hanging="360"/>
-      </w:pPr>
-      <w:r>
-        <w:t xml:space="preserve">A </w:t>
-      </w:r>
-      <w:r>
-        <w:t xml:space="preserve">bridge is </w:t>
-      </w:r>
-      <w:r>
-        <w:t xml:space="preserve">a layer 2 device with </w:t>
-      </w:r>
-      <w:r>
-        <w:t>functionally similar to a switch. The n</w:t>
-      </w:r>
-      <w:r>
-        <w:t>etwork bridge predates switches. Bridges separate interfaces into their own collision domains.</w:t>
-      </w:r>
-    </w:p>
-    <w:p>
-      <w:pPr>
-        <w:pStyle w:val="ListParagraph"/>
-        <w:tabs>
-          <w:tab w:val="left" w:pos="2340"/>
-          <w:tab w:val="left" w:pos="2341"/>
-        </w:tabs>
-        <w:ind w:left="1872" w:firstLine="0"/>
-      </w:pPr>
-    </w:p>
-    <w:p>
-      <w:pPr>
-        <w:pStyle w:val="ListParagraph"/>
-        <w:numPr>
-          <w:ilvl w:val="2"/>
-          <w:numId w:val="8"/>
-        </w:numPr>
-        <w:tabs>
-          <w:tab w:val="left" w:pos="2340"/>
-          <w:tab w:val="left" w:pos="2341"/>
-        </w:tabs>
-      </w:pPr>
-      <w:r>
-        <w:t>Wireless access point</w:t>
-      </w:r>
-      <w:r>
-        <w:rPr>
-          <w:spacing w:val="-6"/>
-        </w:rPr>
-        <w:t xml:space="preserve"> </w:t>
-      </w:r>
-      <w:r>
-        <w:t>(WAP)</w:t>
-      </w:r>
-    </w:p>
-    <w:p>
-      <w:pPr>
-        <w:pStyle w:val="ListParagraph"/>
-        <w:numPr>
-          <w:ilvl w:val="3"/>
-          <w:numId w:val="8"/>
-        </w:numPr>
-        <w:tabs>
-          <w:tab w:val="left" w:pos="2340"/>
-          <w:tab w:val="left" w:pos="2341"/>
-        </w:tabs>
-        <w:ind w:left="2160" w:hanging="360"/>
-      </w:pPr>
-      <w:r>
-        <w:t>Defined by 802.11</w:t>
-      </w:r>
-      <w:r>
-        <w:t>, half-duplex communications using CSMA/CA to avoid collisions</w:t>
-      </w:r>
-      <w:r>
-        <w:t xml:space="preserve">. Standalone. CSMA/CA can use a physical carrier sense to ensure the medium is clear or a virtual carrier sense to predict how long the medium will be busy based on the estimated time the current frame will take to transmit based on a value </w:t>
-      </w:r>
-      <w:r>
-        <w:t>in</w:t>
-      </w:r>
-      <w:r>
-        <w:t xml:space="preserve"> the </w:t>
-      </w:r>
-      <w:r>
-        <w:t xml:space="preserve">802.11 </w:t>
-      </w:r>
-      <w:r>
-        <w:t>frame.</w:t>
-      </w:r>
-      <w:r>
-        <w:t xml:space="preserve"> Frames must be acknowledged by the receiver on a WLAN unlike an Ethernet LAN.</w:t>
-      </w:r>
-    </w:p>
-    <w:p>
-      <w:pPr>
-        <w:pStyle w:val="ListParagraph"/>
-        <w:tabs>
-          <w:tab w:val="left" w:pos="2340"/>
-          <w:tab w:val="left" w:pos="2341"/>
-        </w:tabs>
-        <w:ind w:left="2160" w:firstLine="0"/>
-      </w:pPr>
-    </w:p>
-    <w:p>
-      <w:pPr>
-        <w:pStyle w:val="ListParagraph"/>
-        <w:numPr>
-          <w:ilvl w:val="2"/>
-          <w:numId w:val="8"/>
-        </w:numPr>
-        <w:tabs>
-          <w:tab w:val="left" w:pos="2340"/>
-          <w:tab w:val="left" w:pos="2341"/>
-        </w:tabs>
-        <w:spacing w:before="1"/>
-      </w:pPr>
-      <w:r>
-        <w:t>Wireless LAN controller</w:t>
-      </w:r>
-      <w:r>
-        <w:rPr>
-          <w:spacing w:val="-6"/>
-        </w:rPr>
-        <w:t xml:space="preserve"> </w:t>
-      </w:r>
-      <w:r>
-        <w:t>(WLC)</w:t>
-      </w:r>
-    </w:p>
-    <w:p>
-      <w:pPr>
-        <w:pStyle w:val="ListParagraph"/>
-        <w:numPr>
-          <w:ilvl w:val="3"/>
-          <w:numId w:val="8"/>
-        </w:numPr>
-        <w:tabs>
-          <w:tab w:val="left" w:pos="2340"/>
-          <w:tab w:val="left" w:pos="2341"/>
-        </w:tabs>
-        <w:spacing w:before="1"/>
-        <w:ind w:left="2160" w:hanging="360"/>
-      </w:pPr>
-      <w:r>
-        <w:t xml:space="preserve">A WLAN controller </w:t>
-      </w:r>
-      <w:r>
-        <w:t xml:space="preserve">provide management functions to </w:t>
-      </w:r>
-      <w:r>
-        <w:t xml:space="preserve">control Lightweight Access Points. WLC’s provide the ability to monitor and provide real-time signal shaping to ensure maximum coverage. </w:t>
-      </w:r>
-      <w:r>
-        <w:t xml:space="preserve">Some </w:t>
-      </w:r>
-      <w:r>
-        <w:t xml:space="preserve">benefits of using a WLC include </w:t>
-      </w:r>
-      <w:r>
-        <w:t>Dynamic channel assignment</w:t>
-      </w:r>
-      <w:r>
-        <w:t xml:space="preserve">, </w:t>
-      </w:r>
-      <w:r>
-        <w:t>transmit</w:t>
-      </w:r>
-      <w:r>
-        <w:t xml:space="preserve"> power optimization</w:t>
-      </w:r>
-      <w:r>
-        <w:t xml:space="preserve">, </w:t>
-      </w:r>
-      <w:r>
-        <w:t>s</w:t>
-      </w:r>
-      <w:r>
-        <w:t>elf-healing wireless coverage</w:t>
-      </w:r>
-      <w:r>
-        <w:t xml:space="preserve">, </w:t>
-      </w:r>
-      <w:r>
-        <w:t>f</w:t>
-      </w:r>
-      <w:r>
-        <w:t>lexible client roaming</w:t>
-      </w:r>
-      <w:r>
-        <w:t xml:space="preserve">, </w:t>
-      </w:r>
-      <w:r>
-        <w:t>d</w:t>
-      </w:r>
-      <w:r>
-        <w:t>ynamic client load balancing</w:t>
-      </w:r>
-      <w:r>
-        <w:t xml:space="preserve">, </w:t>
-      </w:r>
-      <w:r>
-        <w:t>s</w:t>
-      </w:r>
-      <w:r>
-        <w:t>ecurity management</w:t>
-      </w:r>
-      <w:r>
-        <w:t xml:space="preserve">, and </w:t>
-      </w:r>
-      <w:r>
-        <w:t>w</w:t>
-      </w:r>
-      <w:r>
-        <w:t>ireless intrusion protection system</w:t>
-      </w:r>
-    </w:p>
-    <w:p>
-      <w:pPr>
-        <w:pStyle w:val="BodyText"/>
-        <w:ind w:left="0" w:firstLine="0"/>
-      </w:pPr>
-    </w:p>
-    <w:p>
-      <w:pPr>
-        <w:pStyle w:val="ListParagraph"/>
-        <w:numPr>
-          <w:ilvl w:val="1"/>
-          <w:numId w:val="8"/>
-        </w:numPr>
-        <w:tabs>
-          <w:tab w:val="left" w:pos="1620"/>
-          <w:tab w:val="left" w:pos="1621"/>
-        </w:tabs>
-        <w:ind w:left="1620" w:right="702" w:hanging="720"/>
-      </w:pPr>
-      <w:r>
-        <w:t>Describe the functions of these network security systems as deployed on the host, network, or the</w:t>
-      </w:r>
-      <w:r>
-        <w:rPr>
-          <w:spacing w:val="-2"/>
-        </w:rPr>
-        <w:t xml:space="preserve"> </w:t>
-      </w:r>
-      <w:r>
-        <w:t>cloud:</w:t>
-      </w:r>
-    </w:p>
-    <w:p>
-      <w:pPr>
-        <w:pStyle w:val="ListParagraph"/>
-        <w:numPr>
-          <w:ilvl w:val="2"/>
-          <w:numId w:val="8"/>
-        </w:numPr>
-        <w:tabs>
-          <w:tab w:val="left" w:pos="2340"/>
-          <w:tab w:val="left" w:pos="2341"/>
-        </w:tabs>
         <w:spacing w:line="267" w:lineRule="exact"/>
       </w:pPr>
-      <w:r>
-        <w:t>Firewall</w:t>
-      </w:r>
-    </w:p>
-    <w:p>
-      <w:pPr>
-        <w:pStyle w:val="ListParagraph"/>
-        <w:numPr>
-          <w:ilvl w:val="3"/>
-          <w:numId w:val="8"/>
-        </w:numPr>
-        <w:tabs>
-          <w:tab w:val="left" w:pos="2340"/>
-          <w:tab w:val="left" w:pos="2341"/>
-        </w:tabs>
-        <w:spacing w:line="267" w:lineRule="exact"/>
-        <w:ind w:left="2160" w:hanging="360"/>
-      </w:pPr>
-      <w:r>
-        <w:t xml:space="preserve">Protects the trusted, inside network and the untrusted Internet. </w:t>
-      </w:r>
-      <w:r>
-        <w:t>Firewalls connected to the Internet are often called Internet Edge Firewalls.</w:t>
-      </w:r>
-    </w:p>
-    <w:p>
-      <w:pPr>
-        <w:tabs>
-          <w:tab w:val="left" w:pos="2340"/>
-          <w:tab w:val="left" w:pos="2341"/>
-        </w:tabs>
-        <w:spacing w:line="267" w:lineRule="exact"/>
-      </w:pPr>
-    </w:p>
-    <w:p>
-      <w:pPr>
-        <w:pStyle w:val="ListParagraph"/>
-        <w:numPr>
-          <w:ilvl w:val="2"/>
-          <w:numId w:val="8"/>
-        </w:numPr>
-        <w:tabs>
-          <w:tab w:val="left" w:pos="2340"/>
-          <w:tab w:val="left" w:pos="2341"/>
-        </w:tabs>
-        <w:spacing w:line="267" w:lineRule="exact"/>
-      </w:pPr>
-      <w:r>
-        <w:t>Cisco Intrusion Prevention System</w:t>
-      </w:r>
-      <w:r>
-        <w:rPr>
-          <w:spacing w:val="-14"/>
-        </w:rPr>
-        <w:t xml:space="preserve"> </w:t>
-      </w:r>
-      <w:r>
-        <w:t>(IPS)</w:t>
-      </w:r>
     </w:p>
     <w:p>
       <w:pPr>
@@ -6175,7 +6212,7 @@
                               <w:noProof/>
                               <w:sz w:val="16"/>
                             </w:rPr>
-                            <w:t>2</w:t>
+                            <w:t>3</w:t>
                           </w:r>
                           <w:r>
                             <w:fldChar w:fldCharType="end"/>

</xml_diff>

<commit_message>
Added additional content, 1.10 - 1.12 remains
</commit_message>
<xml_diff>
--- a/Understanding Cisco Cybersecurity Fundamentals (210-250) Blueprint.docx
+++ b/Understanding Cisco Cybersecurity Fundamentals (210-250) Blueprint.docx
@@ -405,7 +405,31 @@
         <w:t>, full-duplex,</w:t>
       </w:r>
       <w:r>
-        <w:t xml:space="preserve"> communications by use of a three-way handshake to begin communications (syn, syn-ack, ack). TCP uses </w:t>
+        <w:t xml:space="preserve"> communications by use of a three-way handshake to begin communications (</w:t>
+      </w:r>
+      <w:proofErr w:type="spellStart"/>
+      <w:r>
+        <w:t>syn</w:t>
+      </w:r>
+      <w:proofErr w:type="spellEnd"/>
+      <w:r>
+        <w:t xml:space="preserve">, </w:t>
+      </w:r>
+      <w:proofErr w:type="spellStart"/>
+      <w:r>
+        <w:t>syn-ack</w:t>
+      </w:r>
+      <w:proofErr w:type="spellEnd"/>
+      <w:r>
+        <w:t xml:space="preserve">, </w:t>
+      </w:r>
+      <w:proofErr w:type="spellStart"/>
+      <w:r>
+        <w:t>ack</w:t>
+      </w:r>
+      <w:proofErr w:type="spellEnd"/>
+      <w:r>
+        <w:t xml:space="preserve">). TCP uses </w:t>
       </w:r>
       <w:r>
         <w:t>packet sequence numbers to ensure full data delivery. Error recovery is provided.</w:t>
@@ -1264,7 +1288,15 @@
         <w:t xml:space="preserve"> May also provide Network Address Translation services, filtering, and application inspection.</w:t>
       </w:r>
       <w:r>
-        <w:t xml:space="preserve"> Perimeter security is accomplished by simple packet-filtering techniques, application proxies, NAT, stateful inspection, and next-gen context aware firewalls.</w:t>
+        <w:t xml:space="preserve"> Perimeter security is accomplished by simple packet-filtering techniques, application proxies, NAT, </w:t>
+      </w:r>
+      <w:proofErr w:type="spellStart"/>
+      <w:r>
+        <w:t>stateful</w:t>
+      </w:r>
+      <w:proofErr w:type="spellEnd"/>
+      <w:r>
+        <w:t xml:space="preserve"> inspection, and next-gen context aware firewalls.</w:t>
       </w:r>
     </w:p>
     <w:p>
@@ -1317,13 +1349,29 @@
         <w:ind w:left="2160" w:hanging="360"/>
       </w:pPr>
       <w:r>
-        <w:t>An IPS can both detect and eliminate network threats. They can be deployed inli</w:t>
-      </w:r>
-      <w:r>
-        <w:t>ne with network traffic to actively stop attacks. Intrusion Prevention Systems can network-based or host-based.</w:t>
-      </w:r>
-      <w:r>
-        <w:t xml:space="preserve"> The different detection methodologies include: pattern matching and stateful pattern matching, protocol analysis, heuristics, anomaly, and global threat correlation.</w:t>
+        <w:t xml:space="preserve">An IPS can both detect and eliminate network threats. They can be deployed </w:t>
+      </w:r>
+      <w:proofErr w:type="spellStart"/>
+      <w:r>
+        <w:t>inli</w:t>
+      </w:r>
+      <w:r>
+        <w:t>ne</w:t>
+      </w:r>
+      <w:proofErr w:type="spellEnd"/>
+      <w:r>
+        <w:t xml:space="preserve"> with network traffic to actively stop attacks. Intrusion Prevention Systems can network-based or host-based.</w:t>
+      </w:r>
+      <w:r>
+        <w:t xml:space="preserve"> The different detection methodologies include: pattern matching and </w:t>
+      </w:r>
+      <w:proofErr w:type="spellStart"/>
+      <w:r>
+        <w:t>stateful</w:t>
+      </w:r>
+      <w:proofErr w:type="spellEnd"/>
+      <w:r>
+        <w:t xml:space="preserve"> pattern matching, protocol analysis, heuristics, anomaly, and global threat correlation.</w:t>
       </w:r>
     </w:p>
     <w:p>
@@ -1439,13 +1487,75 @@
       <w:pPr>
         <w:pStyle w:val="ListParagraph"/>
         <w:numPr>
-          <w:ilvl w:val="2"/>
+          <w:ilvl w:val="3"/>
           <w:numId w:val="8"/>
         </w:numPr>
         <w:tabs>
           <w:tab w:val="left" w:pos="2340"/>
           <w:tab w:val="left" w:pos="2341"/>
         </w:tabs>
+        <w:ind w:left="2160" w:hanging="360"/>
+      </w:pPr>
+      <w:r>
+        <w:t xml:space="preserve">WSA is a </w:t>
+      </w:r>
+      <w:r>
+        <w:t xml:space="preserve">Cisco device used to protect an organization during the attack continuum. Uses website reputation and </w:t>
+      </w:r>
+      <w:r>
+        <w:t>zero-day</w:t>
+      </w:r>
+      <w:r>
+        <w:t xml:space="preserve"> threat intel. </w:t>
+      </w:r>
+      <w:r>
+        <w:t>Can be deployed in transparent or explicit proxy mode</w:t>
+      </w:r>
+      <w:r>
+        <w:t>.</w:t>
+      </w:r>
+    </w:p>
+    <w:p>
+      <w:pPr>
+        <w:pStyle w:val="ListParagraph"/>
+        <w:numPr>
+          <w:ilvl w:val="3"/>
+          <w:numId w:val="8"/>
+        </w:numPr>
+        <w:tabs>
+          <w:tab w:val="left" w:pos="2340"/>
+          <w:tab w:val="left" w:pos="2341"/>
+        </w:tabs>
+        <w:ind w:left="2160" w:hanging="360"/>
+      </w:pPr>
+      <w:r>
+        <w:t xml:space="preserve">CWS </w:t>
+      </w:r>
+      <w:r>
+        <w:t>is a Cisco technology that provides worldwide threat intelligence and defense as well as roaming user protection. CWS uses proxies in the Cisco cloud that scan traffic for malware and policy.</w:t>
+      </w:r>
+    </w:p>
+    <w:p>
+      <w:pPr>
+        <w:pStyle w:val="ListParagraph"/>
+        <w:tabs>
+          <w:tab w:val="left" w:pos="2340"/>
+          <w:tab w:val="left" w:pos="2341"/>
+        </w:tabs>
+        <w:ind w:left="2160" w:firstLine="0"/>
+      </w:pPr>
+    </w:p>
+    <w:p>
+      <w:pPr>
+        <w:pStyle w:val="ListParagraph"/>
+        <w:numPr>
+          <w:ilvl w:val="2"/>
+          <w:numId w:val="8"/>
+        </w:numPr>
+        <w:tabs>
+          <w:tab w:val="left" w:pos="2340"/>
+          <w:tab w:val="left" w:pos="2341"/>
+        </w:tabs>
       </w:pPr>
       <w:r>
         <w:t>Email Security Appliance (ESA) / Cisco Cloud Email Security</w:t>
@@ -1459,6 +1569,67 @@
       <w:r>
         <w:t>(CES)</w:t>
       </w:r>
+    </w:p>
+    <w:p>
+      <w:pPr>
+        <w:pStyle w:val="ListParagraph"/>
+        <w:numPr>
+          <w:ilvl w:val="3"/>
+          <w:numId w:val="8"/>
+        </w:numPr>
+        <w:tabs>
+          <w:tab w:val="left" w:pos="2340"/>
+          <w:tab w:val="left" w:pos="2341"/>
+        </w:tabs>
+        <w:ind w:left="2160" w:hanging="360"/>
+      </w:pPr>
+      <w:r>
+        <w:t xml:space="preserve">An ESA is a Cisco product running the </w:t>
+      </w:r>
+      <w:proofErr w:type="spellStart"/>
+      <w:r>
+        <w:t>AsyncOS</w:t>
+      </w:r>
+      <w:proofErr w:type="spellEnd"/>
+      <w:r>
+        <w:t xml:space="preserve"> used to mitigate email-based threats. </w:t>
+      </w:r>
+      <w:r>
+        <w:t xml:space="preserve">ESA’s use the following features: access control, anti-spam, network antivirus, AMP, DLP, email encryption, email authentication, outbreak filters. Acts as the email gateway for your organization handling email connections, accepting messages, and relaying messages. </w:t>
+      </w:r>
+    </w:p>
+    <w:p>
+      <w:pPr>
+        <w:pStyle w:val="ListParagraph"/>
+        <w:numPr>
+          <w:ilvl w:val="3"/>
+          <w:numId w:val="8"/>
+        </w:numPr>
+        <w:tabs>
+          <w:tab w:val="left" w:pos="2340"/>
+          <w:tab w:val="left" w:pos="2341"/>
+        </w:tabs>
+        <w:ind w:left="2160" w:hanging="360"/>
+      </w:pPr>
+      <w:r>
+        <w:t xml:space="preserve">CES allows companies to outsource the management of their email security. </w:t>
+      </w:r>
+      <w:r>
+        <w:t xml:space="preserve">A hybrid approach with ESAs provide maximum protection. CES helps to ensure DLP and retention </w:t>
+      </w:r>
+      <w:r>
+        <w:t>compliance.</w:t>
+      </w:r>
+    </w:p>
+    <w:p>
+      <w:pPr>
+        <w:pStyle w:val="ListParagraph"/>
+        <w:tabs>
+          <w:tab w:val="left" w:pos="2340"/>
+          <w:tab w:val="left" w:pos="2341"/>
+        </w:tabs>
+        <w:ind w:left="2160" w:firstLine="0"/>
+      </w:pPr>
     </w:p>
     <w:p>
       <w:pPr>
@@ -1483,8 +1654,8 @@
       </w:tblPr>
       <w:tblGrid>
         <w:gridCol w:w="604"/>
-        <w:gridCol w:w="722"/>
-        <w:gridCol w:w="8064"/>
+        <w:gridCol w:w="720"/>
+        <w:gridCol w:w="8066"/>
       </w:tblGrid>
       <w:tr>
         <w:trPr>
@@ -1508,7 +1679,7 @@
         </w:tc>
         <w:tc>
           <w:tcPr>
-            <w:tcW w:w="722" w:type="dxa"/>
+            <w:tcW w:w="720" w:type="dxa"/>
           </w:tcPr>
           <w:p>
             <w:pPr>
@@ -1524,7 +1695,7 @@
         </w:tc>
         <w:tc>
           <w:tcPr>
-            <w:tcW w:w="8064" w:type="dxa"/>
+            <w:tcW w:w="8066" w:type="dxa"/>
           </w:tcPr>
           <w:p>
             <w:pPr>
@@ -1533,6 +1704,35 @@
             </w:pPr>
             <w:r>
               <w:t>Describe IP subnets and communication within an IP subnet and between IP subnets</w:t>
+            </w:r>
+          </w:p>
+          <w:p>
+            <w:pPr>
+              <w:pStyle w:val="TableParagraph"/>
+              <w:numPr>
+                <w:ilvl w:val="0"/>
+                <w:numId w:val="10"/>
+              </w:numPr>
+              <w:spacing w:line="225" w:lineRule="exact"/>
+              <w:ind w:left="720"/>
+            </w:pPr>
+            <w:r>
+              <w:t xml:space="preserve">An Ethernet broadcast domain defines a subnet. Communications between subnets </w:t>
+            </w:r>
+            <w:r>
+              <w:t>is accomplished by using a router. The</w:t>
+            </w:r>
+            <w:r>
+              <w:t xml:space="preserve"> requesting</w:t>
+            </w:r>
+            <w:r>
+              <w:t xml:space="preserve"> computer </w:t>
+            </w:r>
+            <w:r>
+              <w:t xml:space="preserve">examines the requested IP address and subnet to determine if the IP address resides on the local network, if so an ARP request is processed and the data is transferred using Ethernet frames. If the IP address is not found to be in the local scope the packet is sent to the gateway router for forwarding. The </w:t>
+            </w:r>
+            <w:r>
+              <w:t>packet source address, destination address, and source MAC are set as expected, however the destination address will be set to the gateway router. This process is repeated until the packet is forwarded to the correct network and then the data is sent using Ethernet frames to the desired host.</w:t>
             </w:r>
           </w:p>
         </w:tc>
@@ -1560,7 +1760,7 @@
         </w:tc>
         <w:tc>
           <w:tcPr>
-            <w:tcW w:w="722" w:type="dxa"/>
+            <w:tcW w:w="720" w:type="dxa"/>
           </w:tcPr>
           <w:p>
             <w:pPr>
@@ -1576,7 +1776,7 @@
         </w:tc>
         <w:tc>
           <w:tcPr>
-            <w:tcW w:w="8064" w:type="dxa"/>
+            <w:tcW w:w="8066" w:type="dxa"/>
           </w:tcPr>
           <w:p>
             <w:pPr>
@@ -1585,6 +1785,43 @@
             </w:pPr>
             <w:r>
               <w:t>Describe the relationship between VLANs and data visibility</w:t>
+            </w:r>
+          </w:p>
+          <w:p>
+            <w:pPr>
+              <w:pStyle w:val="TableParagraph"/>
+              <w:numPr>
+                <w:ilvl w:val="0"/>
+                <w:numId w:val="10"/>
+              </w:numPr>
+              <w:ind w:left="720"/>
+            </w:pPr>
+            <w:r>
+              <w:t>VLANs are used to segregate data for security</w:t>
+            </w:r>
+            <w:r>
+              <w:t xml:space="preserve"> by creating layer 2 network separation</w:t>
+            </w:r>
+            <w:r>
+              <w:t xml:space="preserve"> and to provide smaller, less congested broadcast domains</w:t>
+            </w:r>
+            <w:r>
+              <w:t xml:space="preserve"> as well as providing</w:t>
+            </w:r>
+            <w:r>
+              <w:t xml:space="preserve"> fault isolation that prevents misconfigurations from propagating to the rest of the network</w:t>
+            </w:r>
+            <w:r>
+              <w:t xml:space="preserve">. </w:t>
+            </w:r>
+            <w:r>
+              <w:t>Typically,</w:t>
+            </w:r>
+            <w:r>
+              <w:t xml:space="preserve"> VLANs are used to segregate data by user type, geographically, or device types such as printers, servers, and PCs.</w:t>
+            </w:r>
+            <w:r>
+              <w:t xml:space="preserve"> A routing device must be used to provide inter-VLAN routing.</w:t>
             </w:r>
           </w:p>
         </w:tc>
@@ -1612,7 +1849,7 @@
         </w:tc>
         <w:tc>
           <w:tcPr>
-            <w:tcW w:w="722" w:type="dxa"/>
+            <w:tcW w:w="720" w:type="dxa"/>
           </w:tcPr>
           <w:p>
             <w:pPr>
@@ -1628,7 +1865,7 @@
         </w:tc>
         <w:tc>
           <w:tcPr>
-            <w:tcW w:w="8064" w:type="dxa"/>
+            <w:tcW w:w="8066" w:type="dxa"/>
           </w:tcPr>
           <w:p>
             <w:pPr>
@@ -1638,6 +1875,19 @@
             </w:pPr>
             <w:r>
               <w:t>Describe the operation of ACLs applied as packet filters on the interfaces of network devices</w:t>
+            </w:r>
+          </w:p>
+          <w:p>
+            <w:pPr>
+              <w:pStyle w:val="TableParagraph"/>
+              <w:numPr>
+                <w:ilvl w:val="0"/>
+                <w:numId w:val="10"/>
+              </w:numPr>
+              <w:ind w:left="720" w:right="360"/>
+            </w:pPr>
+            <w:r>
+              <w:t>ACLs can be used to filter traffic based on origin, destination, port, and rudimentary state information.</w:t>
             </w:r>
           </w:p>
         </w:tc>
@@ -1665,7 +1915,7 @@
         </w:tc>
         <w:tc>
           <w:tcPr>
-            <w:tcW w:w="722" w:type="dxa"/>
+            <w:tcW w:w="720" w:type="dxa"/>
           </w:tcPr>
           <w:p>
             <w:pPr>
@@ -1681,7 +1931,7 @@
         </w:tc>
         <w:tc>
           <w:tcPr>
-            <w:tcW w:w="8064" w:type="dxa"/>
+            <w:tcW w:w="8066" w:type="dxa"/>
           </w:tcPr>
           <w:p>
             <w:pPr>
@@ -1690,7 +1940,54 @@
               <w:ind w:right="89"/>
             </w:pPr>
             <w:r>
-              <w:t>Compare and contrast deep packet inspection with packet filtering and stateful firewall operation</w:t>
+              <w:t xml:space="preserve">Compare and contrast deep packet inspection with packet filtering and </w:t>
+            </w:r>
+            <w:proofErr w:type="spellStart"/>
+            <w:r>
+              <w:t>stateful</w:t>
+            </w:r>
+            <w:proofErr w:type="spellEnd"/>
+            <w:r>
+              <w:t xml:space="preserve"> firewall operation</w:t>
+            </w:r>
+          </w:p>
+          <w:p>
+            <w:pPr>
+              <w:pStyle w:val="TableParagraph"/>
+              <w:numPr>
+                <w:ilvl w:val="0"/>
+                <w:numId w:val="10"/>
+              </w:numPr>
+              <w:spacing w:before="114"/>
+              <w:ind w:left="720" w:right="89"/>
+            </w:pPr>
+            <w:r>
+              <w:t xml:space="preserve">DPI </w:t>
+            </w:r>
+            <w:r>
+              <w:t>looks</w:t>
+            </w:r>
+            <w:r>
+              <w:t xml:space="preserve"> into layer 7 payloads to protect against threat</w:t>
+            </w:r>
+            <w:r>
+              <w:t>s</w:t>
+            </w:r>
+            <w:r>
+              <w:t xml:space="preserve"> by examining IP addressing information as well as dynamically assigned ports</w:t>
+            </w:r>
+            <w:bookmarkStart w:id="0" w:name="_GoBack"/>
+            <w:bookmarkEnd w:id="0"/>
+            <w:r>
+              <w:t xml:space="preserve">. </w:t>
+            </w:r>
+            <w:proofErr w:type="spellStart"/>
+            <w:r>
+              <w:t>Stateful</w:t>
+            </w:r>
+            <w:proofErr w:type="spellEnd"/>
+            <w:r>
+              <w:t xml:space="preserve"> firewall operations work by ensuring packets are part of valid, established connections. This done by examining packet header information as well as layer 7 information in the payload.</w:t>
             </w:r>
           </w:p>
         </w:tc>
@@ -1718,7 +2015,7 @@
         </w:tc>
         <w:tc>
           <w:tcPr>
-            <w:tcW w:w="722" w:type="dxa"/>
+            <w:tcW w:w="720" w:type="dxa"/>
           </w:tcPr>
           <w:p>
             <w:pPr>
@@ -1734,7 +2031,7 @@
         </w:tc>
         <w:tc>
           <w:tcPr>
-            <w:tcW w:w="8064" w:type="dxa"/>
+            <w:tcW w:w="8066" w:type="dxa"/>
           </w:tcPr>
           <w:p>
             <w:pPr>
@@ -1770,7 +2067,7 @@
         </w:tc>
         <w:tc>
           <w:tcPr>
-            <w:tcW w:w="722" w:type="dxa"/>
+            <w:tcW w:w="720" w:type="dxa"/>
           </w:tcPr>
           <w:p>
             <w:pPr>
@@ -1786,7 +2083,7 @@
         </w:tc>
         <w:tc>
           <w:tcPr>
-            <w:tcW w:w="8064" w:type="dxa"/>
+            <w:tcW w:w="8066" w:type="dxa"/>
           </w:tcPr>
           <w:p>
             <w:pPr>
@@ -1795,7 +2092,15 @@
               <w:ind w:right="32"/>
             </w:pPr>
             <w:r>
-              <w:t>Compare and contrast the characteristics of data obtained from taps or traffic mirroring and NetFlow in the analysis of network traffic</w:t>
+              <w:t xml:space="preserve">Compare and contrast the characteristics of data obtained from taps or traffic mirroring and </w:t>
+            </w:r>
+            <w:proofErr w:type="spellStart"/>
+            <w:r>
+              <w:t>NetFlow</w:t>
+            </w:r>
+            <w:proofErr w:type="spellEnd"/>
+            <w:r>
+              <w:t xml:space="preserve"> in the analysis of network traffic</w:t>
             </w:r>
           </w:p>
         </w:tc>
@@ -1823,7 +2128,7 @@
         </w:tc>
         <w:tc>
           <w:tcPr>
-            <w:tcW w:w="722" w:type="dxa"/>
+            <w:tcW w:w="720" w:type="dxa"/>
           </w:tcPr>
           <w:p>
             <w:pPr>
@@ -1839,7 +2144,7 @@
         </w:tc>
         <w:tc>
           <w:tcPr>
-            <w:tcW w:w="8064" w:type="dxa"/>
+            <w:tcW w:w="8066" w:type="dxa"/>
           </w:tcPr>
           <w:p>
             <w:pPr>
@@ -1873,14 +2178,13 @@
               <w:rPr>
                 <w:b/>
               </w:rPr>
-              <w:lastRenderedPageBreak/>
               <w:t>17%</w:t>
             </w:r>
           </w:p>
         </w:tc>
         <w:tc>
           <w:tcPr>
-            <w:tcW w:w="722" w:type="dxa"/>
+            <w:tcW w:w="720" w:type="dxa"/>
           </w:tcPr>
           <w:p>
             <w:pPr>
@@ -1902,7 +2206,7 @@
         </w:tc>
         <w:tc>
           <w:tcPr>
-            <w:tcW w:w="8064" w:type="dxa"/>
+            <w:tcW w:w="8066" w:type="dxa"/>
           </w:tcPr>
           <w:p>
             <w:pPr>
@@ -1942,7 +2246,7 @@
         </w:tc>
         <w:tc>
           <w:tcPr>
-            <w:tcW w:w="722" w:type="dxa"/>
+            <w:tcW w:w="720" w:type="dxa"/>
           </w:tcPr>
           <w:p>
             <w:pPr>
@@ -1958,7 +2262,7 @@
         </w:tc>
         <w:tc>
           <w:tcPr>
-            <w:tcW w:w="8064" w:type="dxa"/>
+            <w:tcW w:w="8066" w:type="dxa"/>
           </w:tcPr>
           <w:p>
             <w:pPr>
@@ -1992,7 +2296,7 @@
         </w:tc>
         <w:tc>
           <w:tcPr>
-            <w:tcW w:w="722" w:type="dxa"/>
+            <w:tcW w:w="720" w:type="dxa"/>
           </w:tcPr>
           <w:p>
             <w:pPr>
@@ -2008,7 +2312,7 @@
         </w:tc>
         <w:tc>
           <w:tcPr>
-            <w:tcW w:w="8064" w:type="dxa"/>
+            <w:tcW w:w="8066" w:type="dxa"/>
           </w:tcPr>
           <w:p>
             <w:pPr>
@@ -2237,6 +2541,7 @@
         </w:tabs>
       </w:pPr>
       <w:r>
+        <w:lastRenderedPageBreak/>
         <w:t>Sliding window anomaly</w:t>
       </w:r>
       <w:r>
@@ -3253,7 +3558,6 @@
         </w:tabs>
       </w:pPr>
       <w:r>
-        <w:lastRenderedPageBreak/>
         <w:t>SHA-256</w:t>
       </w:r>
     </w:p>
@@ -3484,8 +3788,13 @@
         <w:jc w:val="left"/>
       </w:pPr>
       <w:r>
-        <w:t>Describe these items in regards to</w:t>
-      </w:r>
+        <w:t xml:space="preserve">Describe these items </w:t>
+      </w:r>
+      <w:proofErr w:type="gramStart"/>
+      <w:r>
+        <w:t>in regards to</w:t>
+      </w:r>
+      <w:proofErr w:type="gramEnd"/>
       <w:r>
         <w:rPr>
           <w:spacing w:val="-9"/>
@@ -3738,8 +4047,6 @@
         <w:spacing w:before="37"/>
         <w:ind w:left="2300"/>
       </w:pPr>
-      <w:bookmarkStart w:id="0" w:name="_GoBack"/>
-      <w:bookmarkEnd w:id="0"/>
       <w:r>
         <w:t>Windows</w:t>
       </w:r>
@@ -3903,9 +4210,11 @@
         </w:tabs>
         <w:ind w:left="2300"/>
       </w:pPr>
+      <w:proofErr w:type="spellStart"/>
       <w:r>
         <w:t>Symlinks</w:t>
       </w:r>
+      <w:proofErr w:type="spellEnd"/>
     </w:p>
     <w:p>
       <w:pPr>
@@ -3945,7 +4254,15 @@
         <w:ind w:right="990"/>
       </w:pPr>
       <w:r>
-        <w:t>Describe the functionality of these endpoint technologies in regards to security monitoring</w:t>
+        <w:t xml:space="preserve">Describe the functionality of these endpoint technologies </w:t>
+      </w:r>
+      <w:proofErr w:type="gramStart"/>
+      <w:r>
+        <w:t>in regards to</w:t>
+      </w:r>
+      <w:proofErr w:type="gramEnd"/>
+      <w:r>
+        <w:t xml:space="preserve"> security monitoring</w:t>
       </w:r>
     </w:p>
     <w:p>
@@ -4103,7 +4420,6 @@
         </w:tabs>
       </w:pPr>
       <w:r>
-        <w:lastRenderedPageBreak/>
         <w:t>Interpret these operating system log data to identify an</w:t>
       </w:r>
       <w:r>
@@ -4321,9 +4637,11 @@
           <w:tab w:val="left" w:pos="2301"/>
         </w:tabs>
       </w:pPr>
+      <w:proofErr w:type="spellStart"/>
       <w:r>
         <w:t>NetFlow</w:t>
       </w:r>
+      <w:proofErr w:type="spellEnd"/>
     </w:p>
     <w:p>
       <w:pPr>
@@ -4363,8 +4681,13 @@
         </w:tabs>
       </w:pPr>
       <w:r>
-        <w:t>Traditional stateful</w:t>
-      </w:r>
+        <w:t xml:space="preserve">Traditional </w:t>
+      </w:r>
+      <w:proofErr w:type="spellStart"/>
+      <w:r>
+        <w:t>stateful</w:t>
+      </w:r>
+      <w:proofErr w:type="spellEnd"/>
       <w:r>
         <w:rPr>
           <w:spacing w:val="-7"/>
@@ -4413,6 +4736,7 @@
         </w:tabs>
       </w:pPr>
       <w:r>
+        <w:lastRenderedPageBreak/>
         <w:t>Web content</w:t>
       </w:r>
       <w:r>
@@ -4824,7 +5148,15 @@
         <w:jc w:val="left"/>
       </w:pPr>
       <w:r>
-        <w:t>Describe these NextGen IPS event</w:t>
+        <w:t xml:space="preserve">Describe these </w:t>
+      </w:r>
+      <w:proofErr w:type="spellStart"/>
+      <w:r>
+        <w:t>NextGen</w:t>
+      </w:r>
+      <w:proofErr w:type="spellEnd"/>
+      <w:r>
+        <w:t xml:space="preserve"> IPS event</w:t>
       </w:r>
       <w:r>
         <w:rPr>
@@ -4939,9 +5271,11 @@
           <w:tab w:val="left" w:pos="2301"/>
         </w:tabs>
       </w:pPr>
+      <w:proofErr w:type="spellStart"/>
       <w:r>
         <w:t>NetFlow</w:t>
       </w:r>
+      <w:proofErr w:type="spellEnd"/>
       <w:r>
         <w:rPr>
           <w:spacing w:val="-1"/>
@@ -5125,7 +5459,6 @@
         </w:tabs>
       </w:pPr>
       <w:r>
-        <w:lastRenderedPageBreak/>
         <w:t>Describe these network</w:t>
       </w:r>
       <w:r>
@@ -5400,6 +5733,7 @@
         </w:tabs>
       </w:pPr>
       <w:r>
+        <w:lastRenderedPageBreak/>
         <w:t>Evasion</w:t>
       </w:r>
       <w:r>
@@ -6040,7 +6374,7 @@
               <v:stroke joinstyle="miter"/>
               <v:path gradientshapeok="t" o:connecttype="rect"/>
             </v:shapetype>
-            <v:shape id="Text Box 2" o:spid="_x0000_s1028" type="#_x0000_t202" style="position:absolute;margin-left:71pt;margin-top:733.3pt;width:179.4pt;height:10.05pt;z-index:-11344;visibility:visible;mso-wrap-style:square;mso-width-percent:0;mso-height-percent:0;mso-wrap-distance-left:9pt;mso-wrap-distance-top:0;mso-wrap-distance-right:9pt;mso-wrap-distance-bottom:0;mso-position-horizontal:absolute;mso-position-horizontal-relative:page;mso-position-vertical:absolute;mso-position-vertical-relative:page;mso-width-percent:0;mso-height-percent:0;mso-width-relative:page;mso-height-relative:page;v-text-anchor:top" o:gfxdata="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" filled="f" stroked="f">
+            <v:shape id="Text Box 2" o:spid="_x0000_s1026" type="#_x0000_t202" style="position:absolute;margin-left:71pt;margin-top:733.3pt;width:179.4pt;height:10.05pt;z-index:-11344;visibility:visible;mso-wrap-style:square;mso-width-percent:0;mso-height-percent:0;mso-wrap-distance-left:9pt;mso-wrap-distance-top:0;mso-wrap-distance-right:9pt;mso-wrap-distance-bottom:0;mso-position-horizontal:absolute;mso-position-horizontal-relative:page;mso-position-vertical:absolute;mso-position-vertical-relative:page;mso-width-percent:0;mso-height-percent:0;mso-width-relative:page;mso-height-relative:page;v-text-anchor:top" o:gfxdata="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" filled="f" stroked="f">
               <v:textbox inset="0,0,0,0">
                 <w:txbxContent>
                   <w:p>
@@ -6159,7 +6493,7 @@
                               <w:noProof/>
                               <w:sz w:val="16"/>
                             </w:rPr>
-                            <w:t>5</w:t>
+                            <w:t>4</w:t>
                           </w:r>
                           <w:r>
                             <w:fldChar w:fldCharType="end"/>
@@ -6184,7 +6518,7 @@
         </mc:Choice>
         <mc:Fallback>
           <w:pict>
-            <v:shape w14:anchorId="65FF5C66" id="Text Box 1" o:spid="_x0000_s1029" type="#_x0000_t202" style="position:absolute;margin-left:517.5pt;margin-top:733.3pt;width:24.75pt;height:10.05pt;z-index:-11320;visibility:visible;mso-wrap-style:square;mso-width-percent:0;mso-height-percent:0;mso-wrap-distance-left:9pt;mso-wrap-distance-top:0;mso-wrap-distance-right:9pt;mso-wrap-distance-bottom:0;mso-position-horizontal:absolute;mso-position-horizontal-relative:page;mso-position-vertical:absolute;mso-position-vertical-relative:page;mso-width-percent:0;mso-height-percent:0;mso-width-relative:page;mso-height-relative:page;v-text-anchor:top" o:gfxdata="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" filled="f" stroked="f">
+            <v:shape w14:anchorId="65FF5C66" id="Text Box 1" o:spid="_x0000_s1027" type="#_x0000_t202" style="position:absolute;margin-left:517.5pt;margin-top:733.3pt;width:24.75pt;height:10.05pt;z-index:-11320;visibility:visible;mso-wrap-style:square;mso-width-percent:0;mso-height-percent:0;mso-wrap-distance-left:9pt;mso-wrap-distance-top:0;mso-wrap-distance-right:9pt;mso-wrap-distance-bottom:0;mso-position-horizontal:absolute;mso-position-horizontal-relative:page;mso-position-vertical:absolute;mso-position-vertical-relative:page;mso-width-percent:0;mso-height-percent:0;mso-width-relative:page;mso-height-relative:page;v-text-anchor:top" o:gfxdata="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" filled="f" stroked="f">
               <v:textbox inset="0,0,0,0">
                 <w:txbxContent>
                   <w:p>
@@ -6218,7 +6552,7 @@
                         <w:noProof/>
                         <w:sz w:val="16"/>
                       </w:rPr>
-                      <w:t>2</w:t>
+                      <w:t>4</w:t>
                     </w:r>
                     <w:r>
                       <w:fldChar w:fldCharType="end"/>
@@ -6753,6 +7087,119 @@
     </w:lvl>
   </w:abstractNum>
   <w:abstractNum w:abstractNumId="4">
+    <w:nsid w:val="4D0E6481"/>
+    <w:multiLevelType w:val="hybridMultilevel"/>
+    <w:tmpl w:val="2FCABABE"/>
+    <w:lvl w:ilvl="0" w:tplc="04090001">
+      <w:start w:val="1"/>
+      <w:numFmt w:val="bullet"/>
+      <w:lvlText w:val=""/>
+      <w:lvlJc w:val="left"/>
+      <w:pPr>
+        <w:ind w:left="884" w:hanging="360"/>
+      </w:pPr>
+      <w:rPr>
+        <w:rFonts w:ascii="Symbol" w:hAnsi="Symbol" w:hint="default"/>
+      </w:rPr>
+    </w:lvl>
+    <w:lvl w:ilvl="1" w:tplc="04090003" w:tentative="1">
+      <w:start w:val="1"/>
+      <w:numFmt w:val="bullet"/>
+      <w:lvlText w:val="o"/>
+      <w:lvlJc w:val="left"/>
+      <w:pPr>
+        <w:ind w:left="1604" w:hanging="360"/>
+      </w:pPr>
+      <w:rPr>
+        <w:rFonts w:ascii="Courier New" w:hAnsi="Courier New" w:cs="Courier New" w:hint="default"/>
+      </w:rPr>
+    </w:lvl>
+    <w:lvl w:ilvl="2" w:tplc="04090005" w:tentative="1">
+      <w:start w:val="1"/>
+      <w:numFmt w:val="bullet"/>
+      <w:lvlText w:val=""/>
+      <w:lvlJc w:val="left"/>
+      <w:pPr>
+        <w:ind w:left="2324" w:hanging="360"/>
+      </w:pPr>
+      <w:rPr>
+        <w:rFonts w:ascii="Wingdings" w:hAnsi="Wingdings" w:hint="default"/>
+      </w:rPr>
+    </w:lvl>
+    <w:lvl w:ilvl="3" w:tplc="04090001" w:tentative="1">
+      <w:start w:val="1"/>
+      <w:numFmt w:val="bullet"/>
+      <w:lvlText w:val=""/>
+      <w:lvlJc w:val="left"/>
+      <w:pPr>
+        <w:ind w:left="3044" w:hanging="360"/>
+      </w:pPr>
+      <w:rPr>
+        <w:rFonts w:ascii="Symbol" w:hAnsi="Symbol" w:hint="default"/>
+      </w:rPr>
+    </w:lvl>
+    <w:lvl w:ilvl="4" w:tplc="04090003" w:tentative="1">
+      <w:start w:val="1"/>
+      <w:numFmt w:val="bullet"/>
+      <w:lvlText w:val="o"/>
+      <w:lvlJc w:val="left"/>
+      <w:pPr>
+        <w:ind w:left="3764" w:hanging="360"/>
+      </w:pPr>
+      <w:rPr>
+        <w:rFonts w:ascii="Courier New" w:hAnsi="Courier New" w:cs="Courier New" w:hint="default"/>
+      </w:rPr>
+    </w:lvl>
+    <w:lvl w:ilvl="5" w:tplc="04090005" w:tentative="1">
+      <w:start w:val="1"/>
+      <w:numFmt w:val="bullet"/>
+      <w:lvlText w:val=""/>
+      <w:lvlJc w:val="left"/>
+      <w:pPr>
+        <w:ind w:left="4484" w:hanging="360"/>
+      </w:pPr>
+      <w:rPr>
+        <w:rFonts w:ascii="Wingdings" w:hAnsi="Wingdings" w:hint="default"/>
+      </w:rPr>
+    </w:lvl>
+    <w:lvl w:ilvl="6" w:tplc="04090001" w:tentative="1">
+      <w:start w:val="1"/>
+      <w:numFmt w:val="bullet"/>
+      <w:lvlText w:val=""/>
+      <w:lvlJc w:val="left"/>
+      <w:pPr>
+        <w:ind w:left="5204" w:hanging="360"/>
+      </w:pPr>
+      <w:rPr>
+        <w:rFonts w:ascii="Symbol" w:hAnsi="Symbol" w:hint="default"/>
+      </w:rPr>
+    </w:lvl>
+    <w:lvl w:ilvl="7" w:tplc="04090003" w:tentative="1">
+      <w:start w:val="1"/>
+      <w:numFmt w:val="bullet"/>
+      <w:lvlText w:val="o"/>
+      <w:lvlJc w:val="left"/>
+      <w:pPr>
+        <w:ind w:left="5924" w:hanging="360"/>
+      </w:pPr>
+      <w:rPr>
+        <w:rFonts w:ascii="Courier New" w:hAnsi="Courier New" w:cs="Courier New" w:hint="default"/>
+      </w:rPr>
+    </w:lvl>
+    <w:lvl w:ilvl="8" w:tplc="04090005" w:tentative="1">
+      <w:start w:val="1"/>
+      <w:numFmt w:val="bullet"/>
+      <w:lvlText w:val=""/>
+      <w:lvlJc w:val="left"/>
+      <w:pPr>
+        <w:ind w:left="6644" w:hanging="360"/>
+      </w:pPr>
+      <w:rPr>
+        <w:rFonts w:ascii="Wingdings" w:hAnsi="Wingdings" w:hint="default"/>
+      </w:rPr>
+    </w:lvl>
+  </w:abstractNum>
+  <w:abstractNum w:abstractNumId="5">
     <w:nsid w:val="60817C9E"/>
     <w:multiLevelType w:val="multilevel"/>
     <w:tmpl w:val="C5AA82E0"/>
@@ -6866,7 +7313,7 @@
       </w:rPr>
     </w:lvl>
   </w:abstractNum>
-  <w:abstractNum w:abstractNumId="5">
+  <w:abstractNum w:abstractNumId="6">
     <w:nsid w:val="64DC2569"/>
     <w:multiLevelType w:val="multilevel"/>
     <w:tmpl w:val="292011BA"/>
@@ -6984,7 +7431,7 @@
       </w:rPr>
     </w:lvl>
   </w:abstractNum>
-  <w:abstractNum w:abstractNumId="6">
+  <w:abstractNum w:abstractNumId="7">
     <w:nsid w:val="6A1D2DE4"/>
     <w:multiLevelType w:val="multilevel"/>
     <w:tmpl w:val="C854B8EC"/>
@@ -7103,7 +7550,7 @@
       </w:rPr>
     </w:lvl>
   </w:abstractNum>
-  <w:abstractNum w:abstractNumId="7">
+  <w:abstractNum w:abstractNumId="8">
     <w:nsid w:val="7A574150"/>
     <w:multiLevelType w:val="multilevel"/>
     <w:tmpl w:val="38A20F4C"/>
@@ -7217,7 +7664,7 @@
       </w:rPr>
     </w:lvl>
   </w:abstractNum>
-  <w:abstractNum w:abstractNumId="8">
+  <w:abstractNum w:abstractNumId="9">
     <w:nsid w:val="7E1A6FA0"/>
     <w:multiLevelType w:val="multilevel"/>
     <w:tmpl w:val="1B1C4EBE"/>
@@ -7342,25 +7789,28 @@
     <w:abstractNumId w:val="0"/>
   </w:num>
   <w:num w:numId="3">
-    <w:abstractNumId w:val="7"/>
+    <w:abstractNumId w:val="8"/>
   </w:num>
   <w:num w:numId="4">
-    <w:abstractNumId w:val="8"/>
+    <w:abstractNumId w:val="9"/>
   </w:num>
   <w:num w:numId="5">
-    <w:abstractNumId w:val="5"/>
+    <w:abstractNumId w:val="6"/>
   </w:num>
   <w:num w:numId="6">
     <w:abstractNumId w:val="1"/>
   </w:num>
   <w:num w:numId="7">
-    <w:abstractNumId w:val="4"/>
+    <w:abstractNumId w:val="5"/>
   </w:num>
   <w:num w:numId="8">
-    <w:abstractNumId w:val="6"/>
+    <w:abstractNumId w:val="7"/>
   </w:num>
   <w:num w:numId="9">
     <w:abstractNumId w:val="2"/>
+  </w:num>
+  <w:num w:numId="10">
+    <w:abstractNumId w:val="4"/>
   </w:num>
 </w:numbering>
 </file>

</xml_diff>

<commit_message>
Added most of the encryption section
</commit_message>
<xml_diff>
--- a/Understanding Cisco Cybersecurity Fundamentals (210-250) Blueprint.docx
+++ b/Understanding Cisco Cybersecurity Fundamentals (210-250) Blueprint.docx
@@ -405,7 +405,31 @@
         <w:t>, full-duplex,</w:t>
       </w:r>
       <w:r>
-        <w:t xml:space="preserve"> communications by use of a three-way handshake to begin communications (syn, syn-ack, ack). TCP uses </w:t>
+        <w:t xml:space="preserve"> communications by use of a three-way handshake to begin communications (</w:t>
+      </w:r>
+      <w:proofErr w:type="spellStart"/>
+      <w:r>
+        <w:t>syn</w:t>
+      </w:r>
+      <w:proofErr w:type="spellEnd"/>
+      <w:r>
+        <w:t xml:space="preserve">, </w:t>
+      </w:r>
+      <w:proofErr w:type="spellStart"/>
+      <w:r>
+        <w:t>syn-ack</w:t>
+      </w:r>
+      <w:proofErr w:type="spellEnd"/>
+      <w:r>
+        <w:t xml:space="preserve">, </w:t>
+      </w:r>
+      <w:proofErr w:type="spellStart"/>
+      <w:r>
+        <w:t>ack</w:t>
+      </w:r>
+      <w:proofErr w:type="spellEnd"/>
+      <w:r>
+        <w:t xml:space="preserve">). TCP uses </w:t>
       </w:r>
       <w:r>
         <w:t>packet sequence numbers to ensure full data delivery. Error recovery is provided.</w:t>
@@ -1264,7 +1288,15 @@
         <w:t xml:space="preserve"> May also provide Network Address Translation services, filtering, and application inspection.</w:t>
       </w:r>
       <w:r>
-        <w:t xml:space="preserve"> Perimeter security is accomplished by simple packet-filtering techniques, application proxies, NAT, stateful inspection, and next-gen context aware firewalls.</w:t>
+        <w:t xml:space="preserve"> Perimeter security is accomplished by simple packet-filtering techniques, application proxies, NAT, </w:t>
+      </w:r>
+      <w:proofErr w:type="spellStart"/>
+      <w:r>
+        <w:t>stateful</w:t>
+      </w:r>
+      <w:proofErr w:type="spellEnd"/>
+      <w:r>
+        <w:t xml:space="preserve"> inspection, and next-gen context aware firewalls.</w:t>
       </w:r>
     </w:p>
     <w:p>
@@ -1317,13 +1349,29 @@
         <w:ind w:left="2160" w:hanging="360"/>
       </w:pPr>
       <w:r>
-        <w:t>An IPS can both detect and eliminate network threats. They can be deployed inli</w:t>
-      </w:r>
-      <w:r>
-        <w:t>ne with network traffic to actively stop attacks. Intrusion Prevention Systems can network-based or host-based.</w:t>
-      </w:r>
-      <w:r>
-        <w:t xml:space="preserve"> The different detection methodologies include: pattern matching and stateful pattern matching, protocol analysis, heuristics, anomaly, and global threat correlation.</w:t>
+        <w:t xml:space="preserve">An IPS can both detect and eliminate network threats. They can be deployed </w:t>
+      </w:r>
+      <w:proofErr w:type="spellStart"/>
+      <w:r>
+        <w:t>inli</w:t>
+      </w:r>
+      <w:r>
+        <w:t>ne</w:t>
+      </w:r>
+      <w:proofErr w:type="spellEnd"/>
+      <w:r>
+        <w:t xml:space="preserve"> with network traffic to actively stop attacks. Intrusion Prevention Systems can network-based or host-based.</w:t>
+      </w:r>
+      <w:r>
+        <w:t xml:space="preserve"> The different detection methodologies include: pattern matching and </w:t>
+      </w:r>
+      <w:proofErr w:type="spellStart"/>
+      <w:r>
+        <w:t>stateful</w:t>
+      </w:r>
+      <w:proofErr w:type="spellEnd"/>
+      <w:r>
+        <w:t xml:space="preserve"> pattern matching, protocol analysis, heuristics, anomaly, and global threat correlation.</w:t>
       </w:r>
     </w:p>
     <w:p>
@@ -1536,7 +1584,15 @@
         <w:ind w:left="2160" w:hanging="360"/>
       </w:pPr>
       <w:r>
-        <w:t xml:space="preserve">An ESA is a Cisco product running the AsyncOS used to mitigate email-based threats. </w:t>
+        <w:t xml:space="preserve">An ESA is a Cisco product running the </w:t>
+      </w:r>
+      <w:proofErr w:type="spellStart"/>
+      <w:r>
+        <w:t>AsyncOS</w:t>
+      </w:r>
+      <w:proofErr w:type="spellEnd"/>
+      <w:r>
+        <w:t xml:space="preserve"> used to mitigate email-based threats. </w:t>
       </w:r>
       <w:r>
         <w:t xml:space="preserve">ESA’s use the following features: access control, anti-spam, network antivirus, AMP, DLP, email encryption, email authentication, outbreak filters. Acts as the email gateway for your organization handling email connections, accepting messages, and relaying messages. </w:t>
@@ -1884,7 +1940,15 @@
               <w:ind w:right="89"/>
             </w:pPr>
             <w:r>
-              <w:t>Compare and contrast deep packet inspection with packet filtering and stateful firewall operation</w:t>
+              <w:t xml:space="preserve">Compare and contrast deep packet inspection with packet filtering and </w:t>
+            </w:r>
+            <w:proofErr w:type="spellStart"/>
+            <w:r>
+              <w:t>stateful</w:t>
+            </w:r>
+            <w:proofErr w:type="spellEnd"/>
+            <w:r>
+              <w:t xml:space="preserve"> firewall operation</w:t>
             </w:r>
           </w:p>
           <w:p>
@@ -1913,7 +1977,15 @@
               <w:t xml:space="preserve"> by examining IP addressing information as well as dynamically assigned ports</w:t>
             </w:r>
             <w:r>
-              <w:t>. Stateful firewall operations work by ensuring packets are part of valid, established connections. This done by examining packet header information as well as layer 7 information in the payload.</w:t>
+              <w:t xml:space="preserve">. </w:t>
+            </w:r>
+            <w:proofErr w:type="spellStart"/>
+            <w:r>
+              <w:t>Stateful</w:t>
+            </w:r>
+            <w:proofErr w:type="spellEnd"/>
+            <w:r>
+              <w:t xml:space="preserve"> firewall operations work by ensuring packets are part of valid, established connections. This done by examining packet header information as well as layer 7 information in the payload.</w:t>
             </w:r>
           </w:p>
         </w:tc>
@@ -2008,7 +2080,21 @@
               <w:rPr>
                 <w:iCs/>
               </w:rPr>
-              <w:t>Switch Port ANalyzer, is a software function of a switch or router that duplicates traffic from incoming or outgoing ports and forwards the c</w:t>
+              <w:t xml:space="preserve">Switch Port </w:t>
+            </w:r>
+            <w:proofErr w:type="spellStart"/>
+            <w:r>
+              <w:rPr>
+                <w:iCs/>
+              </w:rPr>
+              <w:t>ANalyzer</w:t>
+            </w:r>
+            <w:proofErr w:type="spellEnd"/>
+            <w:r>
+              <w:rPr>
+                <w:iCs/>
+              </w:rPr>
+              <w:t>, is a software function of a switch or router that duplicates traffic from incoming or outgoing ports and forwards the c</w:t>
             </w:r>
             <w:r>
               <w:rPr>
@@ -2016,8 +2102,6 @@
               </w:rPr>
               <w:t xml:space="preserve">opied traffic to a special SPAN port which is also known as a </w:t>
             </w:r>
-            <w:bookmarkStart w:id="0" w:name="_GoBack"/>
-            <w:bookmarkEnd w:id="0"/>
             <w:r>
               <w:rPr>
                 <w:bCs/>
@@ -2089,7 +2173,15 @@
               <w:ind w:right="32"/>
             </w:pPr>
             <w:r>
-              <w:t>Compare and contrast the characteristics of data obtained from taps or traffic mirroring and NetFlow in the analysis of network traffic</w:t>
+              <w:t xml:space="preserve">Compare and contrast the characteristics of data obtained from taps or traffic mirroring and </w:t>
+            </w:r>
+            <w:proofErr w:type="spellStart"/>
+            <w:r>
+              <w:t>NetFlow</w:t>
+            </w:r>
+            <w:proofErr w:type="spellEnd"/>
+            <w:r>
+              <w:t xml:space="preserve"> in the analysis of network traffic</w:t>
             </w:r>
           </w:p>
         </w:tc>
@@ -2144,6 +2236,55 @@
               <w:t>Identify potential data loss from provided traffic profiles</w:t>
             </w:r>
           </w:p>
+          <w:p>
+            <w:pPr>
+              <w:pStyle w:val="TableParagraph"/>
+              <w:numPr>
+                <w:ilvl w:val="0"/>
+                <w:numId w:val="10"/>
+              </w:numPr>
+              <w:ind w:left="720"/>
+            </w:pPr>
+            <w:r>
+              <w:t xml:space="preserve">Several different methods of data analysis can reveal </w:t>
+            </w:r>
+            <w:r>
+              <w:t>sources of data loss</w:t>
+            </w:r>
+            <w:r>
+              <w:t xml:space="preserve">. An abnormal volume of protocol-specific data may suggest a specific attack vector </w:t>
+            </w:r>
+            <w:r>
+              <w:t>(</w:t>
+            </w:r>
+            <w:r>
+              <w:t>a large amount of SMTP packets</w:t>
+            </w:r>
+            <w:r>
+              <w:t xml:space="preserve"> may indicate a compromised email server)</w:t>
+            </w:r>
+            <w:r>
+              <w:t>. Comparing data destination against an established baseline can indicate a</w:t>
+            </w:r>
+            <w:r>
+              <w:t>n attack source or</w:t>
+            </w:r>
+            <w:r>
+              <w:t>,</w:t>
+            </w:r>
+            <w:r>
+              <w:t xml:space="preserve"> at least</w:t>
+            </w:r>
+            <w:r>
+              <w:t>,</w:t>
+            </w:r>
+            <w:r>
+              <w:t xml:space="preserve"> an attacker’s distributed network architecture. Monitoring </w:t>
+            </w:r>
+            <w:r>
+              <w:t>file share access can indicate internal threats.</w:t>
+            </w:r>
+          </w:p>
         </w:tc>
       </w:tr>
       <w:tr>
@@ -2377,7 +2518,6 @@
         </w:tabs>
       </w:pPr>
       <w:r>
-        <w:lastRenderedPageBreak/>
         <w:t>Exploit</w:t>
       </w:r>
     </w:p>
@@ -3243,56 +3383,29 @@
               <w:t>Describe the uses of a hash algorithm</w:t>
             </w:r>
           </w:p>
-        </w:tc>
-      </w:tr>
-      <w:tr>
-        <w:trPr>
-          <w:trHeight w:val="260"/>
-        </w:trPr>
-        <w:tc>
-          <w:tcPr>
-            <w:tcW w:w="604" w:type="dxa"/>
-          </w:tcPr>
           <w:p>
             <w:pPr>
               <w:pStyle w:val="TableParagraph"/>
-              <w:ind w:left="0"/>
-              <w:rPr>
-                <w:rFonts w:ascii="Times New Roman"/>
-                <w:sz w:val="18"/>
-              </w:rPr>
+              <w:numPr>
+                <w:ilvl w:val="0"/>
+                <w:numId w:val="10"/>
+              </w:numPr>
+              <w:spacing w:line="249" w:lineRule="exact"/>
+              <w:ind w:left="787"/>
             </w:pPr>
+            <w:r>
+              <w:t>Hashing is used to ensure data integrity</w:t>
+            </w:r>
+            <w:r>
+              <w:t>. Algorithm turns input data into a unique fingerprint of the data. Algorithms must be one way and be able to resist cryptanalysis. A good algorithm will produce a low probability of a collision.</w:t>
+            </w:r>
           </w:p>
-        </w:tc>
-        <w:tc>
-          <w:tcPr>
-            <w:tcW w:w="667" w:type="dxa"/>
-          </w:tcPr>
           <w:p>
             <w:pPr>
               <w:pStyle w:val="TableParagraph"/>
               <w:spacing w:line="249" w:lineRule="exact"/>
-              <w:ind w:left="145" w:right="197"/>
-              <w:jc w:val="center"/>
+              <w:ind w:left="787"/>
             </w:pPr>
-            <w:r>
-              <w:t>3.2</w:t>
-            </w:r>
-          </w:p>
-        </w:tc>
-        <w:tc>
-          <w:tcPr>
-            <w:tcW w:w="6754" w:type="dxa"/>
-          </w:tcPr>
-          <w:p>
-            <w:pPr>
-              <w:pStyle w:val="TableParagraph"/>
-              <w:spacing w:line="249" w:lineRule="exact"/>
-              <w:ind w:left="218"/>
-            </w:pPr>
-            <w:r>
-              <w:t>Describe the uses of encryption algorithms</w:t>
-            </w:r>
           </w:p>
         </w:tc>
       </w:tr>
@@ -3327,6 +3440,81 @@
               <w:jc w:val="center"/>
             </w:pPr>
             <w:r>
+              <w:t>3.2</w:t>
+            </w:r>
+          </w:p>
+        </w:tc>
+        <w:tc>
+          <w:tcPr>
+            <w:tcW w:w="6754" w:type="dxa"/>
+          </w:tcPr>
+          <w:p>
+            <w:pPr>
+              <w:pStyle w:val="TableParagraph"/>
+              <w:spacing w:line="249" w:lineRule="exact"/>
+              <w:ind w:left="218"/>
+            </w:pPr>
+            <w:r>
+              <w:t>Describe the uses of encryption algorithms</w:t>
+            </w:r>
+          </w:p>
+          <w:p>
+            <w:pPr>
+              <w:pStyle w:val="TableParagraph"/>
+              <w:numPr>
+                <w:ilvl w:val="0"/>
+                <w:numId w:val="10"/>
+              </w:numPr>
+              <w:spacing w:line="249" w:lineRule="exact"/>
+              <w:ind w:left="787"/>
+            </w:pPr>
+            <w:r>
+              <w:t xml:space="preserve">Encryption is used to hide data to ensure confidentiality. </w:t>
+            </w:r>
+            <w:r>
+              <w:t>Takes plain text and converts cipher text using an encryption key, or keys.</w:t>
+            </w:r>
+          </w:p>
+          <w:p>
+            <w:pPr>
+              <w:pStyle w:val="TableParagraph"/>
+              <w:spacing w:line="249" w:lineRule="exact"/>
+              <w:ind w:left="787"/>
+            </w:pPr>
+          </w:p>
+        </w:tc>
+      </w:tr>
+      <w:tr>
+        <w:trPr>
+          <w:trHeight w:val="260"/>
+        </w:trPr>
+        <w:tc>
+          <w:tcPr>
+            <w:tcW w:w="604" w:type="dxa"/>
+          </w:tcPr>
+          <w:p>
+            <w:pPr>
+              <w:pStyle w:val="TableParagraph"/>
+              <w:ind w:left="0"/>
+              <w:rPr>
+                <w:rFonts w:ascii="Times New Roman"/>
+                <w:sz w:val="18"/>
+              </w:rPr>
+            </w:pPr>
+          </w:p>
+        </w:tc>
+        <w:tc>
+          <w:tcPr>
+            <w:tcW w:w="667" w:type="dxa"/>
+          </w:tcPr>
+          <w:p>
+            <w:pPr>
+              <w:pStyle w:val="TableParagraph"/>
+              <w:spacing w:line="249" w:lineRule="exact"/>
+              <w:ind w:left="145" w:right="197"/>
+              <w:jc w:val="center"/>
+            </w:pPr>
+            <w:r>
               <w:t>3.3</w:t>
             </w:r>
           </w:p>
@@ -3377,6 +3565,38 @@
               <w:ind w:left="145" w:right="197"/>
               <w:jc w:val="center"/>
             </w:pPr>
+          </w:p>
+          <w:p>
+            <w:pPr>
+              <w:pStyle w:val="TableParagraph"/>
+              <w:spacing w:line="248" w:lineRule="exact"/>
+              <w:ind w:left="145" w:right="197"/>
+              <w:jc w:val="center"/>
+            </w:pPr>
+          </w:p>
+          <w:p>
+            <w:pPr>
+              <w:pStyle w:val="TableParagraph"/>
+              <w:spacing w:line="248" w:lineRule="exact"/>
+              <w:ind w:left="145" w:right="197"/>
+              <w:jc w:val="center"/>
+            </w:pPr>
+          </w:p>
+          <w:p>
+            <w:pPr>
+              <w:pStyle w:val="TableParagraph"/>
+              <w:spacing w:line="248" w:lineRule="exact"/>
+              <w:ind w:left="145" w:right="197"/>
+              <w:jc w:val="center"/>
+            </w:pPr>
+          </w:p>
+          <w:p>
+            <w:pPr>
+              <w:pStyle w:val="TableParagraph"/>
+              <w:spacing w:line="248" w:lineRule="exact"/>
+              <w:ind w:left="145" w:right="197"/>
+              <w:jc w:val="center"/>
+            </w:pPr>
             <w:r>
               <w:t>3.4</w:t>
             </w:r>
@@ -3386,6 +3606,30 @@
           <w:tcPr>
             <w:tcW w:w="6754" w:type="dxa"/>
           </w:tcPr>
+          <w:p>
+            <w:pPr>
+              <w:pStyle w:val="TableParagraph"/>
+              <w:numPr>
+                <w:ilvl w:val="0"/>
+                <w:numId w:val="10"/>
+              </w:numPr>
+              <w:spacing w:line="248" w:lineRule="exact"/>
+              <w:ind w:left="787"/>
+            </w:pPr>
+            <w:r>
+              <w:t>Symmetric key encryption uses the same key for both encryption and decryption. Asymmetric encryption uses different keys for each task</w:t>
+            </w:r>
+            <w:r>
+              <w:t>.</w:t>
+            </w:r>
+          </w:p>
+          <w:p>
+            <w:pPr>
+              <w:pStyle w:val="TableParagraph"/>
+              <w:spacing w:line="248" w:lineRule="exact"/>
+              <w:ind w:left="787"/>
+            </w:pPr>
+          </w:p>
           <w:p>
             <w:pPr>
               <w:pStyle w:val="TableParagraph"/>
@@ -3428,6 +3672,62 @@
               <w:ind w:left="145" w:right="197"/>
               <w:jc w:val="center"/>
             </w:pPr>
+          </w:p>
+          <w:p>
+            <w:pPr>
+              <w:pStyle w:val="TableParagraph"/>
+              <w:spacing w:line="247" w:lineRule="exact"/>
+              <w:ind w:left="145" w:right="197"/>
+              <w:jc w:val="center"/>
+            </w:pPr>
+          </w:p>
+          <w:p>
+            <w:pPr>
+              <w:pStyle w:val="TableParagraph"/>
+              <w:spacing w:line="247" w:lineRule="exact"/>
+              <w:ind w:left="145" w:right="197"/>
+              <w:jc w:val="center"/>
+            </w:pPr>
+          </w:p>
+          <w:p>
+            <w:pPr>
+              <w:pStyle w:val="TableParagraph"/>
+              <w:spacing w:line="247" w:lineRule="exact"/>
+              <w:ind w:left="145" w:right="197"/>
+              <w:jc w:val="center"/>
+            </w:pPr>
+          </w:p>
+          <w:p>
+            <w:pPr>
+              <w:pStyle w:val="TableParagraph"/>
+              <w:spacing w:line="247" w:lineRule="exact"/>
+              <w:ind w:left="145" w:right="197"/>
+              <w:jc w:val="center"/>
+            </w:pPr>
+          </w:p>
+          <w:p>
+            <w:pPr>
+              <w:pStyle w:val="TableParagraph"/>
+              <w:spacing w:line="247" w:lineRule="exact"/>
+              <w:ind w:left="145" w:right="197"/>
+              <w:jc w:val="center"/>
+            </w:pPr>
+          </w:p>
+          <w:p>
+            <w:pPr>
+              <w:pStyle w:val="TableParagraph"/>
+              <w:spacing w:line="247" w:lineRule="exact"/>
+              <w:ind w:left="145" w:right="197"/>
+              <w:jc w:val="center"/>
+            </w:pPr>
+          </w:p>
+          <w:p>
+            <w:pPr>
+              <w:pStyle w:val="TableParagraph"/>
+              <w:spacing w:line="247" w:lineRule="exact"/>
+              <w:ind w:left="145" w:right="197"/>
+              <w:jc w:val="center"/>
+            </w:pPr>
             <w:r>
               <w:t>3.5</w:t>
             </w:r>
@@ -3440,12 +3740,57 @@
           <w:p>
             <w:pPr>
               <w:pStyle w:val="TableParagraph"/>
+              <w:numPr>
+                <w:ilvl w:val="0"/>
+                <w:numId w:val="10"/>
+              </w:numPr>
+              <w:spacing w:line="247" w:lineRule="exact"/>
+              <w:ind w:left="787"/>
+            </w:pPr>
+            <w:r>
+              <w:t>Uses private key of sender, read with public key. Provides authenticity, integrity and non-repudiation.</w:t>
+            </w:r>
+            <w:r>
+              <w:t xml:space="preserve"> Takes a hash of the email’s data and encrypts the hash using sender’s private key. The receiver must have the users public key to decrypt the hash. The receiver then performs their own has and compares their results with the decrypted hash that was attached to the message.</w:t>
+            </w:r>
+          </w:p>
+          <w:p>
+            <w:pPr>
+              <w:pStyle w:val="TableParagraph"/>
+              <w:spacing w:line="247" w:lineRule="exact"/>
+              <w:ind w:left="787"/>
+            </w:pPr>
+          </w:p>
+          <w:p>
+            <w:pPr>
+              <w:pStyle w:val="TableParagraph"/>
               <w:spacing w:line="247" w:lineRule="exact"/>
               <w:ind w:left="218"/>
             </w:pPr>
             <w:r>
               <w:t>Describe the operation of a PKI</w:t>
             </w:r>
+          </w:p>
+          <w:p>
+            <w:pPr>
+              <w:pStyle w:val="TableParagraph"/>
+              <w:numPr>
+                <w:ilvl w:val="0"/>
+                <w:numId w:val="10"/>
+              </w:numPr>
+              <w:spacing w:line="247" w:lineRule="exact"/>
+              <w:ind w:left="787"/>
+            </w:pPr>
+            <w:r>
+              <w:t xml:space="preserve"> </w:t>
+            </w:r>
+          </w:p>
+          <w:p>
+            <w:pPr>
+              <w:pStyle w:val="TableParagraph"/>
+              <w:spacing w:line="247" w:lineRule="exact"/>
+              <w:ind w:left="787"/>
+            </w:pPr>
           </w:p>
         </w:tc>
       </w:tr>
@@ -3522,33 +3867,38 @@
       <w:pPr>
         <w:pStyle w:val="ListParagraph"/>
         <w:numPr>
-          <w:ilvl w:val="2"/>
-          <w:numId w:val="6"/>
+          <w:ilvl w:val="0"/>
+          <w:numId w:val="10"/>
         </w:numPr>
         <w:tabs>
           <w:tab w:val="left" w:pos="2320"/>
           <w:tab w:val="left" w:pos="2321"/>
         </w:tabs>
-      </w:pPr>
-      <w:r>
-        <w:t>SHA-1</w:t>
-      </w:r>
-    </w:p>
-    <w:p>
-      <w:pPr>
-        <w:pStyle w:val="ListParagraph"/>
-        <w:numPr>
-          <w:ilvl w:val="2"/>
-          <w:numId w:val="6"/>
-        </w:numPr>
+        <w:spacing w:before="4"/>
+        <w:ind w:left="2160"/>
+      </w:pPr>
+      <w:r>
+        <w:t xml:space="preserve">MD5 was designed by Ron </w:t>
+      </w:r>
+      <w:proofErr w:type="spellStart"/>
+      <w:r>
+        <w:t>Rivest</w:t>
+      </w:r>
+      <w:proofErr w:type="spellEnd"/>
+      <w:r>
+        <w:t xml:space="preserve"> as a secure hashing algorithm. It was once thought to be resilient against collisions but has been since found to be vulnerable.</w:t>
+      </w:r>
+    </w:p>
+    <w:p>
+      <w:pPr>
+        <w:pStyle w:val="ListParagraph"/>
         <w:tabs>
           <w:tab w:val="left" w:pos="2320"/>
           <w:tab w:val="left" w:pos="2321"/>
         </w:tabs>
-      </w:pPr>
-      <w:r>
-        <w:t>SHA-256</w:t>
-      </w:r>
+        <w:spacing w:before="4"/>
+        <w:ind w:left="2160" w:firstLine="0"/>
+      </w:pPr>
     </w:p>
     <w:p>
       <w:pPr>
@@ -3563,7 +3913,152 @@
         </w:tabs>
       </w:pPr>
       <w:r>
+        <w:t>SHA-1</w:t>
+      </w:r>
+    </w:p>
+    <w:p>
+      <w:pPr>
+        <w:pStyle w:val="ListParagraph"/>
+        <w:numPr>
+          <w:ilvl w:val="0"/>
+          <w:numId w:val="10"/>
+        </w:numPr>
+        <w:tabs>
+          <w:tab w:val="left" w:pos="2320"/>
+          <w:tab w:val="left" w:pos="2321"/>
+        </w:tabs>
+        <w:ind w:left="2160"/>
+      </w:pPr>
+      <w:r>
+        <w:t>Developed by NIST in 1994 as a secure revision to SHA, was used to hash messages up to 2</w:t>
+      </w:r>
+      <w:r>
+        <w:rPr>
+          <w:vertAlign w:val="superscript"/>
+        </w:rPr>
+        <w:t>64</w:t>
+      </w:r>
+      <w:r>
+        <w:t xml:space="preserve"> bits long and produced a 160-bit message digest. </w:t>
+      </w:r>
+      <w:r>
+        <w:t>The SHA-1 algorithm was slightly slower than MD5 but produced a digest more resistive to collisions. SHA-1 was optionally replaced in 2006 and mandatorily replaced in2010 by the SHA-2 family of hashing algorithms.</w:t>
+      </w:r>
+    </w:p>
+    <w:p>
+      <w:pPr>
+        <w:pStyle w:val="ListParagraph"/>
+        <w:tabs>
+          <w:tab w:val="left" w:pos="2320"/>
+          <w:tab w:val="left" w:pos="2321"/>
+        </w:tabs>
+        <w:ind w:left="2160" w:firstLine="0"/>
+      </w:pPr>
+    </w:p>
+    <w:p>
+      <w:pPr>
+        <w:pStyle w:val="ListParagraph"/>
+        <w:numPr>
+          <w:ilvl w:val="2"/>
+          <w:numId w:val="6"/>
+        </w:numPr>
+        <w:tabs>
+          <w:tab w:val="left" w:pos="2320"/>
+          <w:tab w:val="left" w:pos="2321"/>
+        </w:tabs>
+      </w:pPr>
+      <w:r>
+        <w:t>SHA-256</w:t>
+      </w:r>
+    </w:p>
+    <w:p>
+      <w:pPr>
+        <w:pStyle w:val="ListParagraph"/>
+        <w:numPr>
+          <w:ilvl w:val="0"/>
+          <w:numId w:val="10"/>
+        </w:numPr>
+        <w:tabs>
+          <w:tab w:val="left" w:pos="2320"/>
+          <w:tab w:val="left" w:pos="2321"/>
+        </w:tabs>
+        <w:ind w:left="2160"/>
+      </w:pPr>
+      <w:r>
+        <w:t>Part of the SHA-2 family of hashing algorithms</w:t>
+      </w:r>
+      <w:r>
+        <w:t xml:space="preserve"> which replaced SHA-1</w:t>
+      </w:r>
+      <w:r>
+        <w:t xml:space="preserve">. Capable of hashing </w:t>
+      </w:r>
+      <w:r>
+        <w:t>data up to 2</w:t>
+      </w:r>
+      <w:r>
+        <w:rPr>
+          <w:vertAlign w:val="superscript"/>
+        </w:rPr>
+        <w:t>64</w:t>
+      </w:r>
+      <w:r>
+        <w:t xml:space="preserve"> bits in length. </w:t>
+      </w:r>
+    </w:p>
+    <w:p>
+      <w:pPr>
+        <w:pStyle w:val="ListParagraph"/>
+        <w:tabs>
+          <w:tab w:val="left" w:pos="2320"/>
+          <w:tab w:val="left" w:pos="2321"/>
+        </w:tabs>
+        <w:ind w:left="2160" w:firstLine="0"/>
+      </w:pPr>
+    </w:p>
+    <w:p>
+      <w:pPr>
+        <w:pStyle w:val="ListParagraph"/>
+        <w:numPr>
+          <w:ilvl w:val="2"/>
+          <w:numId w:val="6"/>
+        </w:numPr>
+        <w:tabs>
+          <w:tab w:val="left" w:pos="2320"/>
+          <w:tab w:val="left" w:pos="2321"/>
+        </w:tabs>
+      </w:pPr>
+      <w:r>
         <w:t>SHA-512</w:t>
+      </w:r>
+    </w:p>
+    <w:p>
+      <w:pPr>
+        <w:pStyle w:val="ListParagraph"/>
+        <w:numPr>
+          <w:ilvl w:val="0"/>
+          <w:numId w:val="10"/>
+        </w:numPr>
+        <w:tabs>
+          <w:tab w:val="left" w:pos="2320"/>
+          <w:tab w:val="left" w:pos="2321"/>
+        </w:tabs>
+        <w:ind w:left="2160"/>
+      </w:pPr>
+      <w:r>
+        <w:t>Part of the SHA-2 family of hashing algorithms which replaced SHA-1. Capable of hashing data up to 2</w:t>
+      </w:r>
+      <w:r>
+        <w:rPr>
+          <w:vertAlign w:val="superscript"/>
+        </w:rPr>
+        <w:t>128</w:t>
+      </w:r>
+      <w:r>
+        <w:t xml:space="preserve"> bits in length. </w:t>
+      </w:r>
+      <w:r>
+        <w:t>Faster to implement in 64-bit systems than SHA-256.</w:t>
       </w:r>
     </w:p>
     <w:p>
@@ -3620,35 +4115,38 @@
       <w:pPr>
         <w:pStyle w:val="ListParagraph"/>
         <w:numPr>
-          <w:ilvl w:val="2"/>
-          <w:numId w:val="6"/>
+          <w:ilvl w:val="0"/>
+          <w:numId w:val="10"/>
         </w:numPr>
         <w:tabs>
           <w:tab w:val="left" w:pos="2320"/>
           <w:tab w:val="left" w:pos="2321"/>
         </w:tabs>
         <w:spacing w:line="267" w:lineRule="exact"/>
-      </w:pPr>
-      <w:r>
-        <w:lastRenderedPageBreak/>
-        <w:t>3DES</w:t>
-      </w:r>
-    </w:p>
-    <w:p>
-      <w:pPr>
-        <w:pStyle w:val="ListParagraph"/>
-        <w:numPr>
-          <w:ilvl w:val="2"/>
-          <w:numId w:val="6"/>
-        </w:numPr>
+        <w:ind w:left="2160"/>
+      </w:pPr>
+      <w:r>
+        <w:t xml:space="preserve">Symmetric algorithm typically operating in block mode. A fixed </w:t>
+      </w:r>
+      <w:proofErr w:type="gramStart"/>
+      <w:r>
+        <w:t>56 bit</w:t>
+      </w:r>
+      <w:proofErr w:type="gramEnd"/>
+      <w:r>
+        <w:t xml:space="preserve"> key is used to encrypt, another 8 bits is used for parity. Considered week because of a lower comparable key size to today’s encryption algorithms.</w:t>
+      </w:r>
+    </w:p>
+    <w:p>
+      <w:pPr>
+        <w:pStyle w:val="ListParagraph"/>
         <w:tabs>
           <w:tab w:val="left" w:pos="2320"/>
           <w:tab w:val="left" w:pos="2321"/>
         </w:tabs>
-      </w:pPr>
-      <w:r>
-        <w:t>AES</w:t>
-      </w:r>
+        <w:spacing w:line="267" w:lineRule="exact"/>
+        <w:ind w:left="2160" w:firstLine="0"/>
+      </w:pPr>
     </w:p>
     <w:p>
       <w:pPr>
@@ -3661,10 +4159,146 @@
           <w:tab w:val="left" w:pos="2320"/>
           <w:tab w:val="left" w:pos="2321"/>
         </w:tabs>
+        <w:spacing w:line="267" w:lineRule="exact"/>
+      </w:pPr>
+      <w:r>
+        <w:t>3DES</w:t>
+      </w:r>
+    </w:p>
+    <w:p>
+      <w:pPr>
+        <w:pStyle w:val="ListParagraph"/>
+        <w:numPr>
+          <w:ilvl w:val="0"/>
+          <w:numId w:val="10"/>
+        </w:numPr>
+        <w:tabs>
+          <w:tab w:val="left" w:pos="2320"/>
+          <w:tab w:val="left" w:pos="2321"/>
+        </w:tabs>
+        <w:spacing w:line="267" w:lineRule="exact"/>
+        <w:ind w:left="2160"/>
+      </w:pPr>
+      <w:r>
+        <w:t>Uses three rounds of DES to perform encryption. K1 encrypts message, K2 decrypts message, K3 encrypts message. This results in an effective key length of 168 bits. If K1 and K3 are the same key, 112 bits.</w:t>
+      </w:r>
+    </w:p>
+    <w:p>
+      <w:pPr>
+        <w:pStyle w:val="ListParagraph"/>
+        <w:tabs>
+          <w:tab w:val="left" w:pos="2320"/>
+          <w:tab w:val="left" w:pos="2321"/>
+        </w:tabs>
+        <w:spacing w:line="267" w:lineRule="exact"/>
+        <w:ind w:left="2160" w:firstLine="0"/>
+      </w:pPr>
+    </w:p>
+    <w:p>
+      <w:pPr>
+        <w:pStyle w:val="ListParagraph"/>
+        <w:numPr>
+          <w:ilvl w:val="2"/>
+          <w:numId w:val="6"/>
+        </w:numPr>
+        <w:tabs>
+          <w:tab w:val="left" w:pos="2320"/>
+          <w:tab w:val="left" w:pos="2321"/>
+        </w:tabs>
+      </w:pPr>
+      <w:r>
+        <w:lastRenderedPageBreak/>
+        <w:t>AES</w:t>
+      </w:r>
+    </w:p>
+    <w:p>
+      <w:pPr>
+        <w:pStyle w:val="ListParagraph"/>
+        <w:numPr>
+          <w:ilvl w:val="0"/>
+          <w:numId w:val="10"/>
+        </w:numPr>
+        <w:tabs>
+          <w:tab w:val="left" w:pos="2320"/>
+          <w:tab w:val="left" w:pos="2321"/>
+        </w:tabs>
+        <w:ind w:left="2160"/>
+      </w:pPr>
+      <w:r>
+        <w:t xml:space="preserve">Based on the </w:t>
+      </w:r>
+      <w:proofErr w:type="spellStart"/>
+      <w:r>
+        <w:t>Rijndael</w:t>
+      </w:r>
+      <w:proofErr w:type="spellEnd"/>
+      <w:r>
+        <w:t xml:space="preserve"> cipher, became the official US standard on May 26, 2002</w:t>
+      </w:r>
+      <w:r>
+        <w:t xml:space="preserve"> by</w:t>
+      </w:r>
+      <w:r>
+        <w:t xml:space="preserve"> the US Secretary of Commerce. </w:t>
+      </w:r>
+      <w:r>
+        <w:t>Uses key lengths of 128, 192, or 256 bits. Runs faster than DES on comparable hardware.</w:t>
+      </w:r>
+      <w:r>
+        <w:t xml:space="preserve"> AES is used a block cipher.</w:t>
+      </w:r>
+    </w:p>
+    <w:p>
+      <w:pPr>
+        <w:pStyle w:val="ListParagraph"/>
+        <w:tabs>
+          <w:tab w:val="left" w:pos="2320"/>
+          <w:tab w:val="left" w:pos="2321"/>
+        </w:tabs>
+        <w:ind w:left="2160" w:firstLine="0"/>
+      </w:pPr>
+    </w:p>
+    <w:p>
+      <w:pPr>
+        <w:pStyle w:val="ListParagraph"/>
+        <w:numPr>
+          <w:ilvl w:val="2"/>
+          <w:numId w:val="6"/>
+        </w:numPr>
+        <w:tabs>
+          <w:tab w:val="left" w:pos="2320"/>
+          <w:tab w:val="left" w:pos="2321"/>
+        </w:tabs>
       </w:pPr>
       <w:r>
         <w:t>AES256-CTR</w:t>
       </w:r>
+    </w:p>
+    <w:p>
+      <w:pPr>
+        <w:pStyle w:val="ListParagraph"/>
+        <w:numPr>
+          <w:ilvl w:val="0"/>
+          <w:numId w:val="10"/>
+        </w:numPr>
+        <w:tabs>
+          <w:tab w:val="left" w:pos="2320"/>
+          <w:tab w:val="left" w:pos="2321"/>
+        </w:tabs>
+        <w:ind w:left="2160"/>
+      </w:pPr>
+      <w:bookmarkStart w:id="0" w:name="_GoBack"/>
+      <w:bookmarkEnd w:id="0"/>
+    </w:p>
+    <w:p>
+      <w:pPr>
+        <w:pStyle w:val="ListParagraph"/>
+        <w:tabs>
+          <w:tab w:val="left" w:pos="2320"/>
+          <w:tab w:val="left" w:pos="2321"/>
+        </w:tabs>
+        <w:ind w:left="2160" w:firstLine="0"/>
+      </w:pPr>
     </w:p>
     <w:p>
       <w:pPr>
@@ -3778,8 +4412,13 @@
         <w:jc w:val="left"/>
       </w:pPr>
       <w:r>
-        <w:t>Describe these items in regards to</w:t>
-      </w:r>
+        <w:t xml:space="preserve">Describe these items </w:t>
+      </w:r>
+      <w:proofErr w:type="gramStart"/>
+      <w:r>
+        <w:t>in regards to</w:t>
+      </w:r>
+      <w:proofErr w:type="gramEnd"/>
       <w:r>
         <w:rPr>
           <w:spacing w:val="-9"/>
@@ -4195,9 +4834,11 @@
         </w:tabs>
         <w:ind w:left="2300"/>
       </w:pPr>
+      <w:proofErr w:type="spellStart"/>
       <w:r>
         <w:t>Symlinks</w:t>
       </w:r>
+      <w:proofErr w:type="spellEnd"/>
     </w:p>
     <w:p>
       <w:pPr>
@@ -4237,7 +4878,15 @@
         <w:ind w:right="990"/>
       </w:pPr>
       <w:r>
-        <w:t>Describe the functionality of these endpoint technologies in regards to security monitoring</w:t>
+        <w:t xml:space="preserve">Describe the functionality of these endpoint technologies </w:t>
+      </w:r>
+      <w:proofErr w:type="gramStart"/>
+      <w:r>
+        <w:t>in regards to</w:t>
+      </w:r>
+      <w:proofErr w:type="gramEnd"/>
+      <w:r>
+        <w:t xml:space="preserve"> security monitoring</w:t>
       </w:r>
     </w:p>
     <w:p>
@@ -4421,6 +5070,7 @@
         <w:ind w:left="2300"/>
       </w:pPr>
       <w:r>
+        <w:lastRenderedPageBreak/>
         <w:t>Windows security event</w:t>
       </w:r>
       <w:r>
@@ -4530,7 +5180,6 @@
         </w:tabs>
       </w:pPr>
       <w:r>
-        <w:lastRenderedPageBreak/>
         <w:t>19%</w:t>
       </w:r>
       <w:r>
@@ -4613,9 +5262,11 @@
           <w:tab w:val="left" w:pos="2301"/>
         </w:tabs>
       </w:pPr>
+      <w:proofErr w:type="spellStart"/>
       <w:r>
         <w:t>NetFlow</w:t>
       </w:r>
+      <w:proofErr w:type="spellEnd"/>
     </w:p>
     <w:p>
       <w:pPr>
@@ -4655,8 +5306,13 @@
         </w:tabs>
       </w:pPr>
       <w:r>
-        <w:t>Traditional stateful</w:t>
-      </w:r>
+        <w:t xml:space="preserve">Traditional </w:t>
+      </w:r>
+      <w:proofErr w:type="spellStart"/>
+      <w:r>
+        <w:t>stateful</w:t>
+      </w:r>
+      <w:proofErr w:type="spellEnd"/>
       <w:r>
         <w:rPr>
           <w:spacing w:val="-7"/>
@@ -5116,7 +5772,15 @@
         <w:jc w:val="left"/>
       </w:pPr>
       <w:r>
-        <w:t>Describe these NextGen IPS event</w:t>
+        <w:t xml:space="preserve">Describe these </w:t>
+      </w:r>
+      <w:proofErr w:type="spellStart"/>
+      <w:r>
+        <w:t>NextGen</w:t>
+      </w:r>
+      <w:proofErr w:type="spellEnd"/>
+      <w:r>
+        <w:t xml:space="preserve"> IPS event</w:t>
       </w:r>
       <w:r>
         <w:rPr>
@@ -5231,9 +5895,11 @@
           <w:tab w:val="left" w:pos="2301"/>
         </w:tabs>
       </w:pPr>
+      <w:proofErr w:type="spellStart"/>
       <w:r>
         <w:t>NetFlow</w:t>
       </w:r>
+      <w:proofErr w:type="spellEnd"/>
       <w:r>
         <w:rPr>
           <w:spacing w:val="-1"/>
@@ -5442,6 +6108,7 @@
         </w:tabs>
       </w:pPr>
       <w:r>
+        <w:lastRenderedPageBreak/>
         <w:t>Denial of</w:t>
       </w:r>
       <w:r>
@@ -5543,7 +6210,6 @@
         </w:tabs>
       </w:pPr>
       <w:r>
-        <w:lastRenderedPageBreak/>
         <w:t>SQL</w:t>
       </w:r>
       <w:r>
@@ -6451,7 +7117,7 @@
                               <w:noProof/>
                               <w:sz w:val="16"/>
                             </w:rPr>
-                            <w:t>4</w:t>
+                            <w:t>7</w:t>
                           </w:r>
                           <w:r>
                             <w:fldChar w:fldCharType="end"/>
@@ -6510,7 +7176,7 @@
                         <w:noProof/>
                         <w:sz w:val="16"/>
                       </w:rPr>
-                      <w:t>4</w:t>
+                      <w:t>7</w:t>
                     </w:r>
                     <w:r>
                       <w:fldChar w:fldCharType="end"/>
@@ -7047,7 +7713,7 @@
   <w:abstractNum w:abstractNumId="4">
     <w:nsid w:val="4D0E6481"/>
     <w:multiLevelType w:val="hybridMultilevel"/>
-    <w:tmpl w:val="222C5B3C"/>
+    <w:tmpl w:val="3D009B02"/>
     <w:lvl w:ilvl="0" w:tplc="04090001">
       <w:start w:val="1"/>
       <w:numFmt w:val="bullet"/>

</xml_diff>

<commit_message>
Added items to the cryptography section
</commit_message>
<xml_diff>
--- a/Understanding Cisco Cybersecurity Fundamentals (210-250) Blueprint.docx
+++ b/Understanding Cisco Cybersecurity Fundamentals (210-250) Blueprint.docx
@@ -2477,17 +2477,51 @@
       <w:pPr>
         <w:pStyle w:val="ListParagraph"/>
         <w:numPr>
-          <w:ilvl w:val="2"/>
-          <w:numId w:val="7"/>
-        </w:numPr>
+          <w:ilvl w:val="0"/>
+          <w:numId w:val="10"/>
+        </w:numPr>
+        <w:tabs>
+          <w:tab w:val="left" w:pos="2160"/>
+        </w:tabs>
+        <w:spacing w:before="4"/>
+        <w:ind w:left="2340" w:hanging="540"/>
+      </w:pPr>
+      <w:r>
+        <w:t>L</w:t>
+      </w:r>
+      <w:r>
+        <w:t>ikelihood of a given threat-source's exercising a particular potential vulnerability</w:t>
+      </w:r>
+    </w:p>
+    <w:p>
+      <w:pPr>
+        <w:pStyle w:val="ListParagraph"/>
+        <w:numPr>
+          <w:ilvl w:val="0"/>
+          <w:numId w:val="10"/>
+        </w:numPr>
+        <w:spacing w:before="4"/>
+        <w:ind w:left="2160"/>
+      </w:pPr>
+      <w:proofErr w:type="gramStart"/>
+      <w:r>
+        <w:t>Risk  =</w:t>
+      </w:r>
+      <w:proofErr w:type="gramEnd"/>
+      <w:r>
+        <w:t xml:space="preserve">  Threats  x  Vulnerabilities  x  Impact</w:t>
+      </w:r>
+    </w:p>
+    <w:p>
+      <w:pPr>
+        <w:pStyle w:val="ListParagraph"/>
         <w:tabs>
           <w:tab w:val="left" w:pos="2320"/>
           <w:tab w:val="left" w:pos="2321"/>
         </w:tabs>
-      </w:pPr>
-      <w:r>
-        <w:t>Threat</w:t>
-      </w:r>
+        <w:spacing w:before="4"/>
+        <w:ind w:left="2340" w:firstLine="0"/>
+      </w:pPr>
     </w:p>
     <w:p>
       <w:pPr>
@@ -2502,23 +2536,124 @@
         </w:tabs>
       </w:pPr>
       <w:r>
-        <w:t>Vulnerability</w:t>
-      </w:r>
-    </w:p>
-    <w:p>
-      <w:pPr>
-        <w:pStyle w:val="ListParagraph"/>
-        <w:numPr>
-          <w:ilvl w:val="2"/>
-          <w:numId w:val="7"/>
-        </w:numPr>
+        <w:t>Threat</w:t>
+      </w:r>
+    </w:p>
+    <w:p>
+      <w:pPr>
+        <w:pStyle w:val="ListParagraph"/>
+        <w:numPr>
+          <w:ilvl w:val="0"/>
+          <w:numId w:val="10"/>
+        </w:numPr>
+        <w:tabs>
+          <w:tab w:val="left" w:pos="2160"/>
+        </w:tabs>
+        <w:ind w:left="2340" w:hanging="540"/>
+      </w:pPr>
+      <w:r>
+        <w:t>Potential danger to assets</w:t>
+      </w:r>
+    </w:p>
+    <w:p>
+      <w:pPr>
+        <w:pStyle w:val="ListParagraph"/>
         <w:tabs>
           <w:tab w:val="left" w:pos="2320"/>
           <w:tab w:val="left" w:pos="2321"/>
         </w:tabs>
+        <w:ind w:left="2340" w:firstLine="0"/>
+      </w:pPr>
+    </w:p>
+    <w:p>
+      <w:pPr>
+        <w:pStyle w:val="ListParagraph"/>
+        <w:numPr>
+          <w:ilvl w:val="2"/>
+          <w:numId w:val="7"/>
+        </w:numPr>
+        <w:tabs>
+          <w:tab w:val="left" w:pos="2320"/>
+          <w:tab w:val="left" w:pos="2321"/>
+        </w:tabs>
+      </w:pPr>
+      <w:r>
+        <w:t>Vulnerability</w:t>
+      </w:r>
+    </w:p>
+    <w:p>
+      <w:pPr>
+        <w:pStyle w:val="ListParagraph"/>
+        <w:numPr>
+          <w:ilvl w:val="0"/>
+          <w:numId w:val="10"/>
+        </w:numPr>
+        <w:tabs>
+          <w:tab w:val="left" w:pos="2320"/>
+          <w:tab w:val="left" w:pos="2321"/>
+        </w:tabs>
+        <w:ind w:left="2160"/>
+      </w:pPr>
+      <w:r>
+        <w:t>The w</w:t>
+      </w:r>
+      <w:r>
+        <w:t>eakness</w:t>
+      </w:r>
+      <w:r>
+        <w:t xml:space="preserve"> of</w:t>
+      </w:r>
+      <w:r>
+        <w:t xml:space="preserve"> a system</w:t>
+      </w:r>
+      <w:r>
+        <w:t xml:space="preserve"> or design</w:t>
+      </w:r>
+      <w:r>
+        <w:t xml:space="preserve"> that makes it vulnerable to a threat</w:t>
+      </w:r>
+    </w:p>
+    <w:p>
+      <w:pPr>
+        <w:pStyle w:val="ListParagraph"/>
+        <w:tabs>
+          <w:tab w:val="left" w:pos="2320"/>
+          <w:tab w:val="left" w:pos="2321"/>
+        </w:tabs>
+        <w:ind w:left="2340" w:firstLine="0"/>
+      </w:pPr>
+    </w:p>
+    <w:p>
+      <w:pPr>
+        <w:pStyle w:val="ListParagraph"/>
+        <w:numPr>
+          <w:ilvl w:val="2"/>
+          <w:numId w:val="7"/>
+        </w:numPr>
+        <w:tabs>
+          <w:tab w:val="left" w:pos="2320"/>
+          <w:tab w:val="left" w:pos="2321"/>
+        </w:tabs>
       </w:pPr>
       <w:r>
         <w:t>Exploit</w:t>
+      </w:r>
+    </w:p>
+    <w:p>
+      <w:pPr>
+        <w:pStyle w:val="ListParagraph"/>
+        <w:numPr>
+          <w:ilvl w:val="0"/>
+          <w:numId w:val="10"/>
+        </w:numPr>
+        <w:tabs>
+          <w:tab w:val="left" w:pos="2320"/>
+          <w:tab w:val="left" w:pos="2321"/>
+        </w:tabs>
+        <w:ind w:left="2160"/>
+      </w:pPr>
+      <w:r>
+        <w:t>Method to leverage vulnerability of attack</w:t>
       </w:r>
     </w:p>
     <w:p>
@@ -2703,16 +2838,148 @@
       <w:pPr>
         <w:pStyle w:val="ListParagraph"/>
         <w:numPr>
-          <w:ilvl w:val="2"/>
-          <w:numId w:val="7"/>
+          <w:ilvl w:val="0"/>
+          <w:numId w:val="10"/>
         </w:numPr>
         <w:tabs>
           <w:tab w:val="left" w:pos="2320"/>
           <w:tab w:val="left" w:pos="2321"/>
         </w:tabs>
+        <w:ind w:left="2160"/>
+      </w:pPr>
+      <w:proofErr w:type="gramStart"/>
+      <w:r>
+        <w:t>Personally</w:t>
+      </w:r>
+      <w:proofErr w:type="gramEnd"/>
+      <w:r>
+        <w:t xml:space="preserve"> Identifiable Information</w:t>
+      </w:r>
+    </w:p>
+    <w:p>
+      <w:pPr>
+        <w:pStyle w:val="ListParagraph"/>
+        <w:numPr>
+          <w:ilvl w:val="0"/>
+          <w:numId w:val="10"/>
+        </w:numPr>
+        <w:tabs>
+          <w:tab w:val="left" w:pos="2320"/>
+          <w:tab w:val="left" w:pos="2321"/>
+        </w:tabs>
+        <w:ind w:left="2160"/>
+      </w:pPr>
+      <w:r>
+        <w:t>information that can be used on its own, or with other information, to identify, contact, or locate a single person, or to identify an individual in context</w:t>
+      </w:r>
+      <w:r>
+        <w:t>.</w:t>
+      </w:r>
+    </w:p>
+    <w:p>
+      <w:pPr>
+        <w:pStyle w:val="ListParagraph"/>
+        <w:numPr>
+          <w:ilvl w:val="0"/>
+          <w:numId w:val="10"/>
+        </w:numPr>
+        <w:tabs>
+          <w:tab w:val="left" w:pos="2320"/>
+          <w:tab w:val="left" w:pos="2321"/>
+        </w:tabs>
+        <w:ind w:left="2160"/>
+      </w:pPr>
+      <w:r>
+        <w:t>Examples include name, SSN, biometrics, date and place of birth, mother’s maiden name, credit card numbers, bank account numbers, driver’s license number, address information such as email addresses or street addresses, and telephone numbers</w:t>
+      </w:r>
+    </w:p>
+    <w:p>
+      <w:pPr>
+        <w:pStyle w:val="ListParagraph"/>
+        <w:numPr>
+          <w:ilvl w:val="0"/>
+          <w:numId w:val="10"/>
+        </w:numPr>
+        <w:tabs>
+          <w:tab w:val="left" w:pos="2320"/>
+          <w:tab w:val="left" w:pos="2321"/>
+        </w:tabs>
+        <w:ind w:left="2160"/>
+      </w:pPr>
+      <w:r>
+        <w:t>Does not include</w:t>
+      </w:r>
+      <w:r>
+        <w:t xml:space="preserve"> certain work information</w:t>
+      </w:r>
+    </w:p>
+    <w:p>
+      <w:pPr>
+        <w:pStyle w:val="ListParagraph"/>
+        <w:tabs>
+          <w:tab w:val="left" w:pos="2320"/>
+          <w:tab w:val="left" w:pos="2321"/>
+        </w:tabs>
+        <w:ind w:left="2160" w:firstLine="0"/>
+      </w:pPr>
+    </w:p>
+    <w:p>
+      <w:pPr>
+        <w:pStyle w:val="ListParagraph"/>
+        <w:numPr>
+          <w:ilvl w:val="2"/>
+          <w:numId w:val="7"/>
+        </w:numPr>
+        <w:tabs>
+          <w:tab w:val="left" w:pos="2320"/>
+          <w:tab w:val="left" w:pos="2321"/>
+        </w:tabs>
       </w:pPr>
       <w:r>
         <w:t>PHI</w:t>
+      </w:r>
+    </w:p>
+    <w:p>
+      <w:pPr>
+        <w:pStyle w:val="ListParagraph"/>
+        <w:numPr>
+          <w:ilvl w:val="0"/>
+          <w:numId w:val="12"/>
+        </w:numPr>
+        <w:tabs>
+          <w:tab w:val="left" w:pos="2320"/>
+          <w:tab w:val="left" w:pos="2321"/>
+        </w:tabs>
+        <w:ind w:left="2160"/>
+      </w:pPr>
+      <w:r>
+        <w:t>Protected</w:t>
+      </w:r>
+      <w:r>
+        <w:t xml:space="preserve"> Health Information</w:t>
+      </w:r>
+    </w:p>
+    <w:p>
+      <w:pPr>
+        <w:pStyle w:val="ListParagraph"/>
+        <w:numPr>
+          <w:ilvl w:val="0"/>
+          <w:numId w:val="12"/>
+        </w:numPr>
+        <w:tabs>
+          <w:tab w:val="left" w:pos="2320"/>
+          <w:tab w:val="left" w:pos="2321"/>
+        </w:tabs>
+        <w:ind w:left="2160"/>
+      </w:pPr>
+      <w:r>
+        <w:t xml:space="preserve">Protects </w:t>
+      </w:r>
+      <w:r>
+        <w:t>name, dates (birth, death, discharge, and administration), telephone numbers, email and street addresses, medical record</w:t>
+      </w:r>
+      <w:r>
+        <w:t xml:space="preserve"> numbers, health plan beneficiary</w:t>
       </w:r>
     </w:p>
     <w:p>
@@ -2781,51 +3048,31 @@
       <w:pPr>
         <w:pStyle w:val="ListParagraph"/>
         <w:numPr>
-          <w:ilvl w:val="2"/>
-          <w:numId w:val="7"/>
+          <w:ilvl w:val="0"/>
+          <w:numId w:val="10"/>
         </w:numPr>
         <w:tabs>
           <w:tab w:val="left" w:pos="2320"/>
           <w:tab w:val="left" w:pos="2321"/>
         </w:tabs>
-      </w:pPr>
-      <w:r>
-        <w:t>Risk scoring/risk</w:t>
-      </w:r>
-      <w:r>
-        <w:rPr>
-          <w:spacing w:val="-5"/>
-        </w:rPr>
-        <w:t xml:space="preserve"> </w:t>
-      </w:r>
-      <w:r>
-        <w:t>weighting</w:t>
-      </w:r>
-    </w:p>
-    <w:p>
-      <w:pPr>
-        <w:pStyle w:val="ListParagraph"/>
-        <w:numPr>
-          <w:ilvl w:val="2"/>
-          <w:numId w:val="7"/>
-        </w:numPr>
+        <w:ind w:left="2160"/>
+      </w:pPr>
+      <w:r>
+        <w:t>The concept of providing employees the least amount of system access to accomplish their job. This could include limiting the number of systems or limiting the amount of time to access systems to mitigate data exfiltration and other malicious activity</w:t>
+      </w:r>
+      <w:r>
+        <w:t>.</w:t>
+      </w:r>
+    </w:p>
+    <w:p>
+      <w:pPr>
+        <w:pStyle w:val="ListParagraph"/>
         <w:tabs>
           <w:tab w:val="left" w:pos="2320"/>
           <w:tab w:val="left" w:pos="2321"/>
         </w:tabs>
-      </w:pPr>
-      <w:r>
-        <w:t>Risk</w:t>
-      </w:r>
-      <w:r>
-        <w:rPr>
-          <w:spacing w:val="-1"/>
-        </w:rPr>
-        <w:t xml:space="preserve"> </w:t>
-      </w:r>
-      <w:r>
-        <w:t>reduction</w:t>
-      </w:r>
+        <w:ind w:left="2160" w:firstLine="0"/>
+      </w:pPr>
     </w:p>
     <w:p>
       <w:pPr>
@@ -2838,6 +3085,56 @@
           <w:tab w:val="left" w:pos="2320"/>
           <w:tab w:val="left" w:pos="2321"/>
         </w:tabs>
+      </w:pPr>
+      <w:r>
+        <w:t>Risk scoring/risk</w:t>
+      </w:r>
+      <w:r>
+        <w:rPr>
+          <w:spacing w:val="-5"/>
+        </w:rPr>
+        <w:t xml:space="preserve"> </w:t>
+      </w:r>
+      <w:r>
+        <w:t>weighting</w:t>
+      </w:r>
+    </w:p>
+    <w:p>
+      <w:pPr>
+        <w:pStyle w:val="ListParagraph"/>
+        <w:numPr>
+          <w:ilvl w:val="2"/>
+          <w:numId w:val="7"/>
+        </w:numPr>
+        <w:tabs>
+          <w:tab w:val="left" w:pos="2320"/>
+          <w:tab w:val="left" w:pos="2321"/>
+        </w:tabs>
+      </w:pPr>
+      <w:r>
+        <w:t>Risk</w:t>
+      </w:r>
+      <w:r>
+        <w:rPr>
+          <w:spacing w:val="-1"/>
+        </w:rPr>
+        <w:t xml:space="preserve"> </w:t>
+      </w:r>
+      <w:r>
+        <w:t>reduction</w:t>
+      </w:r>
+    </w:p>
+    <w:p>
+      <w:pPr>
+        <w:pStyle w:val="ListParagraph"/>
+        <w:numPr>
+          <w:ilvl w:val="2"/>
+          <w:numId w:val="7"/>
+        </w:numPr>
+        <w:tabs>
+          <w:tab w:val="left" w:pos="2320"/>
+          <w:tab w:val="left" w:pos="2321"/>
+        </w:tabs>
         <w:spacing w:before="1"/>
       </w:pPr>
       <w:r>
@@ -2899,6 +3196,7 @@
         </w:tabs>
       </w:pPr>
       <w:r>
+        <w:lastRenderedPageBreak/>
         <w:t>Discretionary access</w:t>
       </w:r>
       <w:r>
@@ -2915,13 +3213,57 @@
       <w:pPr>
         <w:pStyle w:val="ListParagraph"/>
         <w:numPr>
-          <w:ilvl w:val="2"/>
-          <w:numId w:val="7"/>
+          <w:ilvl w:val="0"/>
+          <w:numId w:val="10"/>
         </w:numPr>
         <w:tabs>
           <w:tab w:val="left" w:pos="2320"/>
           <w:tab w:val="left" w:pos="2321"/>
         </w:tabs>
+        <w:ind w:left="2160"/>
+      </w:pPr>
+      <w:r>
+        <w:t>Data owner assigns ACLs to allow access.</w:t>
+      </w:r>
+    </w:p>
+    <w:p>
+      <w:pPr>
+        <w:pStyle w:val="ListParagraph"/>
+        <w:numPr>
+          <w:ilvl w:val="0"/>
+          <w:numId w:val="10"/>
+        </w:numPr>
+        <w:tabs>
+          <w:tab w:val="left" w:pos="2320"/>
+          <w:tab w:val="left" w:pos="2321"/>
+        </w:tabs>
+        <w:ind w:left="2160"/>
+      </w:pPr>
+      <w:r>
+        <w:t>File share permissions is a good example.</w:t>
+      </w:r>
+    </w:p>
+    <w:p>
+      <w:pPr>
+        <w:pStyle w:val="ListParagraph"/>
+        <w:tabs>
+          <w:tab w:val="left" w:pos="2320"/>
+          <w:tab w:val="left" w:pos="2321"/>
+        </w:tabs>
+        <w:ind w:left="2160" w:firstLine="0"/>
+      </w:pPr>
+    </w:p>
+    <w:p>
+      <w:pPr>
+        <w:pStyle w:val="ListParagraph"/>
+        <w:numPr>
+          <w:ilvl w:val="2"/>
+          <w:numId w:val="7"/>
+        </w:numPr>
+        <w:tabs>
+          <w:tab w:val="left" w:pos="2320"/>
+          <w:tab w:val="left" w:pos="2321"/>
+        </w:tabs>
       </w:pPr>
       <w:r>
         <w:t>Mandatory access</w:t>
@@ -2935,6 +3277,50 @@
       <w:r>
         <w:t>control</w:t>
       </w:r>
+    </w:p>
+    <w:p>
+      <w:pPr>
+        <w:pStyle w:val="ListParagraph"/>
+        <w:numPr>
+          <w:ilvl w:val="0"/>
+          <w:numId w:val="11"/>
+        </w:numPr>
+        <w:tabs>
+          <w:tab w:val="left" w:pos="2320"/>
+          <w:tab w:val="left" w:pos="2321"/>
+        </w:tabs>
+        <w:ind w:left="2160"/>
+      </w:pPr>
+      <w:r>
+        <w:t>Assigning classification and category labels to data and personnel. The individual accessing the data/system must match or exceed its classification and category label.</w:t>
+      </w:r>
+    </w:p>
+    <w:p>
+      <w:pPr>
+        <w:pStyle w:val="ListParagraph"/>
+        <w:numPr>
+          <w:ilvl w:val="0"/>
+          <w:numId w:val="11"/>
+        </w:numPr>
+        <w:tabs>
+          <w:tab w:val="left" w:pos="2320"/>
+          <w:tab w:val="left" w:pos="2321"/>
+        </w:tabs>
+        <w:ind w:left="2160"/>
+      </w:pPr>
+      <w:r>
+        <w:t>Often used in high security environments like military and governments.</w:t>
+      </w:r>
+    </w:p>
+    <w:p>
+      <w:pPr>
+        <w:pStyle w:val="ListParagraph"/>
+        <w:tabs>
+          <w:tab w:val="left" w:pos="2320"/>
+          <w:tab w:val="left" w:pos="2321"/>
+        </w:tabs>
+        <w:ind w:left="2160" w:firstLine="0"/>
+      </w:pPr>
     </w:p>
     <w:p>
       <w:pPr>
@@ -3784,6 +4170,19 @@
             <w:r>
               <w:t xml:space="preserve"> </w:t>
             </w:r>
+            <w:r>
+              <w:t xml:space="preserve">Public key </w:t>
+            </w:r>
+            <w:r>
+              <w:t xml:space="preserve">Infrastructure is a collection of technologies used to </w:t>
+            </w:r>
+            <w:r>
+              <w:lastRenderedPageBreak/>
+              <w:t xml:space="preserve">create trust in communications. When a user wants to communicate over a secure channel with a server the user’s computer will forward a request to a protected resource like a </w:t>
+            </w:r>
+            <w:r>
+              <w:t xml:space="preserve">checkout page. The </w:t>
+            </w:r>
           </w:p>
           <w:p>
             <w:pPr>
@@ -3843,6 +4242,157 @@
               <w:t>Describe the security impact of these commonly used hash algorithms</w:t>
             </w:r>
           </w:p>
+          <w:p>
+            <w:pPr>
+              <w:pStyle w:val="TableParagraph"/>
+              <w:numPr>
+                <w:ilvl w:val="0"/>
+                <w:numId w:val="10"/>
+              </w:numPr>
+              <w:spacing w:line="225" w:lineRule="exact"/>
+              <w:ind w:left="787"/>
+            </w:pPr>
+            <w:r>
+              <w:t>Used for downloading software</w:t>
+            </w:r>
+          </w:p>
+          <w:p>
+            <w:pPr>
+              <w:pStyle w:val="TableParagraph"/>
+              <w:numPr>
+                <w:ilvl w:val="0"/>
+                <w:numId w:val="10"/>
+              </w:numPr>
+              <w:spacing w:line="225" w:lineRule="exact"/>
+              <w:ind w:left="787"/>
+            </w:pPr>
+            <w:r>
+              <w:t>Cisco Products</w:t>
+            </w:r>
+          </w:p>
+          <w:p>
+            <w:pPr>
+              <w:pStyle w:val="TableParagraph"/>
+              <w:numPr>
+                <w:ilvl w:val="0"/>
+                <w:numId w:val="10"/>
+              </w:numPr>
+              <w:spacing w:line="225" w:lineRule="exact"/>
+              <w:ind w:left="787"/>
+            </w:pPr>
+            <w:r>
+              <w:t>Authentication Digital Certs</w:t>
+            </w:r>
+          </w:p>
+          <w:p>
+            <w:pPr>
+              <w:pStyle w:val="TableParagraph"/>
+              <w:numPr>
+                <w:ilvl w:val="0"/>
+                <w:numId w:val="10"/>
+              </w:numPr>
+              <w:spacing w:line="225" w:lineRule="exact"/>
+              <w:ind w:left="787"/>
+            </w:pPr>
+            <w:r>
+              <w:t>Public Key transfers</w:t>
+            </w:r>
+          </w:p>
+          <w:p>
+            <w:pPr>
+              <w:pStyle w:val="TableParagraph"/>
+              <w:numPr>
+                <w:ilvl w:val="0"/>
+                <w:numId w:val="10"/>
+              </w:numPr>
+              <w:spacing w:line="225" w:lineRule="exact"/>
+              <w:ind w:left="787"/>
+            </w:pPr>
+            <w:r>
+              <w:t>Public Key Encryption (PKE)</w:t>
+            </w:r>
+          </w:p>
+          <w:p>
+            <w:pPr>
+              <w:pStyle w:val="TableParagraph"/>
+              <w:numPr>
+                <w:ilvl w:val="0"/>
+                <w:numId w:val="10"/>
+              </w:numPr>
+              <w:spacing w:line="225" w:lineRule="exact"/>
+              <w:ind w:left="787"/>
+            </w:pPr>
+            <w:r>
+              <w:t>Cisco AMP – Host-based IDS Malware</w:t>
+            </w:r>
+          </w:p>
+          <w:p>
+            <w:pPr>
+              <w:pStyle w:val="TableParagraph"/>
+              <w:numPr>
+                <w:ilvl w:val="0"/>
+                <w:numId w:val="10"/>
+              </w:numPr>
+              <w:spacing w:line="225" w:lineRule="exact"/>
+              <w:ind w:left="787"/>
+            </w:pPr>
+            <w:r>
+              <w:t>VPN</w:t>
+            </w:r>
+          </w:p>
+          <w:p>
+            <w:pPr>
+              <w:pStyle w:val="TableParagraph"/>
+              <w:numPr>
+                <w:ilvl w:val="0"/>
+                <w:numId w:val="10"/>
+              </w:numPr>
+              <w:spacing w:line="225" w:lineRule="exact"/>
+              <w:ind w:left="787"/>
+            </w:pPr>
+            <w:r>
+              <w:t>Digital forensics</w:t>
+            </w:r>
+          </w:p>
+          <w:p>
+            <w:pPr>
+              <w:pStyle w:val="TableParagraph"/>
+              <w:numPr>
+                <w:ilvl w:val="0"/>
+                <w:numId w:val="10"/>
+              </w:numPr>
+              <w:spacing w:line="225" w:lineRule="exact"/>
+              <w:ind w:left="787"/>
+            </w:pPr>
+            <w:r>
+              <w:t>Incidence response</w:t>
+            </w:r>
+          </w:p>
+          <w:p>
+            <w:pPr>
+              <w:pStyle w:val="TableParagraph"/>
+              <w:spacing w:line="225" w:lineRule="exact"/>
+            </w:pPr>
+          </w:p>
+          <w:p>
+            <w:pPr>
+              <w:pStyle w:val="TableParagraph"/>
+              <w:spacing w:line="225" w:lineRule="exact"/>
+            </w:pPr>
+            <w:r>
+              <w:t>Find length and application of each</w:t>
+            </w:r>
+            <w:r>
+              <w:t xml:space="preserve"> algorithm (47:00 into replay)</w:t>
+            </w:r>
+          </w:p>
+          <w:p>
+            <w:pPr>
+              <w:pStyle w:val="TableParagraph"/>
+              <w:spacing w:line="225" w:lineRule="exact"/>
+              <w:ind w:left="787"/>
+            </w:pPr>
+          </w:p>
         </w:tc>
       </w:tr>
     </w:tbl>
@@ -3888,6 +4438,17 @@
       <w:r>
         <w:t xml:space="preserve"> as a secure hashing algorithm. It was once thought to be resilient against collisions but has been since found to be vulnerable.</w:t>
       </w:r>
+      <w:r>
+        <w:t xml:space="preserve"> A </w:t>
+      </w:r>
+      <w:proofErr w:type="gramStart"/>
+      <w:r>
+        <w:t>one way</w:t>
+      </w:r>
+      <w:proofErr w:type="gramEnd"/>
+      <w:r>
+        <w:t xml:space="preserve"> function that produces a fixed value called a message digest, or just digest</w:t>
+      </w:r>
     </w:p>
     <w:p>
       <w:pPr>
@@ -3948,24 +4509,41 @@
     <w:p>
       <w:pPr>
         <w:pStyle w:val="ListParagraph"/>
+        <w:numPr>
+          <w:ilvl w:val="0"/>
+          <w:numId w:val="10"/>
+        </w:numPr>
         <w:tabs>
           <w:tab w:val="left" w:pos="2320"/>
           <w:tab w:val="left" w:pos="2321"/>
         </w:tabs>
-        <w:ind w:left="2160" w:firstLine="0"/>
-      </w:pPr>
-    </w:p>
-    <w:p>
-      <w:pPr>
-        <w:pStyle w:val="ListParagraph"/>
-        <w:numPr>
-          <w:ilvl w:val="2"/>
-          <w:numId w:val="6"/>
-        </w:numPr>
+        <w:ind w:left="2160"/>
+      </w:pPr>
+      <w:r>
+        <w:t>Prone to collisions</w:t>
+      </w:r>
+    </w:p>
+    <w:p>
+      <w:pPr>
+        <w:pStyle w:val="ListParagraph"/>
         <w:tabs>
           <w:tab w:val="left" w:pos="2320"/>
           <w:tab w:val="left" w:pos="2321"/>
         </w:tabs>
+        <w:ind w:left="2160" w:firstLine="0"/>
+      </w:pPr>
+    </w:p>
+    <w:p>
+      <w:pPr>
+        <w:pStyle w:val="ListParagraph"/>
+        <w:numPr>
+          <w:ilvl w:val="2"/>
+          <w:numId w:val="6"/>
+        </w:numPr>
+        <w:tabs>
+          <w:tab w:val="left" w:pos="2320"/>
+          <w:tab w:val="left" w:pos="2321"/>
+        </w:tabs>
       </w:pPr>
       <w:r>
         <w:t>SHA-256</w:t>
@@ -4009,24 +4587,63 @@
     <w:p>
       <w:pPr>
         <w:pStyle w:val="ListParagraph"/>
+        <w:numPr>
+          <w:ilvl w:val="0"/>
+          <w:numId w:val="10"/>
+        </w:numPr>
         <w:tabs>
           <w:tab w:val="left" w:pos="2320"/>
           <w:tab w:val="left" w:pos="2321"/>
         </w:tabs>
-        <w:ind w:left="2160" w:firstLine="0"/>
-      </w:pPr>
-    </w:p>
-    <w:p>
-      <w:pPr>
-        <w:pStyle w:val="ListParagraph"/>
-        <w:numPr>
-          <w:ilvl w:val="2"/>
-          <w:numId w:val="6"/>
+        <w:ind w:left="2160"/>
+      </w:pPr>
+      <w:r>
+        <w:t>SHA-2: 224-512 bit (224, 256, 384, 512)</w:t>
+      </w:r>
+    </w:p>
+    <w:p>
+      <w:pPr>
+        <w:pStyle w:val="ListParagraph"/>
+        <w:numPr>
+          <w:ilvl w:val="0"/>
+          <w:numId w:val="10"/>
         </w:numPr>
         <w:tabs>
           <w:tab w:val="left" w:pos="2320"/>
           <w:tab w:val="left" w:pos="2321"/>
         </w:tabs>
+        <w:ind w:left="2160"/>
+      </w:pPr>
+      <w:r>
+        <w:t>Collision-</w:t>
+      </w:r>
+      <w:proofErr w:type="spellStart"/>
+      <w:r>
+        <w:t>resistent</w:t>
+      </w:r>
+      <w:proofErr w:type="spellEnd"/>
+    </w:p>
+    <w:p>
+      <w:pPr>
+        <w:pStyle w:val="ListParagraph"/>
+        <w:tabs>
+          <w:tab w:val="left" w:pos="2320"/>
+          <w:tab w:val="left" w:pos="2321"/>
+        </w:tabs>
+        <w:ind w:left="2160" w:firstLine="0"/>
+      </w:pPr>
+    </w:p>
+    <w:p>
+      <w:pPr>
+        <w:pStyle w:val="ListParagraph"/>
+        <w:numPr>
+          <w:ilvl w:val="2"/>
+          <w:numId w:val="6"/>
+        </w:numPr>
+        <w:tabs>
+          <w:tab w:val="left" w:pos="2320"/>
+          <w:tab w:val="left" w:pos="2321"/>
+        </w:tabs>
       </w:pPr>
       <w:r>
         <w:t>SHA-512</w:t>
@@ -4055,11 +4672,30 @@
         <w:t>128</w:t>
       </w:r>
       <w:r>
-        <w:t xml:space="preserve"> bits in length. </w:t>
-      </w:r>
-      <w:r>
-        <w:t>Faster to implement in 64-bit systems than SHA-256.</w:t>
-      </w:r>
+        <w:t xml:space="preserve"> bits in length. Faster to implement in 64-bit systems than SHA-256.</w:t>
+      </w:r>
+    </w:p>
+    <w:p>
+      <w:pPr>
+        <w:pStyle w:val="ListParagraph"/>
+        <w:numPr>
+          <w:ilvl w:val="0"/>
+          <w:numId w:val="10"/>
+        </w:numPr>
+        <w:tabs>
+          <w:tab w:val="left" w:pos="2320"/>
+          <w:tab w:val="left" w:pos="2321"/>
+        </w:tabs>
+        <w:ind w:left="2160"/>
+      </w:pPr>
+      <w:r>
+        <w:t>Collision-</w:t>
+      </w:r>
+      <w:proofErr w:type="spellStart"/>
+      <w:r>
+        <w:t>resistent</w:t>
+      </w:r>
+      <w:proofErr w:type="spellEnd"/>
     </w:p>
     <w:p>
       <w:pPr>
@@ -4162,6 +4798,7 @@
         <w:spacing w:line="267" w:lineRule="exact"/>
       </w:pPr>
       <w:r>
+        <w:lastRenderedPageBreak/>
         <w:t>3DES</w:t>
       </w:r>
     </w:p>
@@ -4207,7 +4844,6 @@
         </w:tabs>
       </w:pPr>
       <w:r>
-        <w:lastRenderedPageBreak/>
         <w:t>AES</w:t>
       </w:r>
     </w:p>
@@ -4287,50 +4923,219 @@
         </w:tabs>
         <w:ind w:left="2160"/>
       </w:pPr>
+      <w:r>
+        <w:t xml:space="preserve">CTR mode typically uses a </w:t>
+      </w:r>
+      <w:r>
+        <w:t>one-time</w:t>
+      </w:r>
+      <w:r>
+        <w:t xml:space="preserve"> unpredictable valu</w:t>
+      </w:r>
+      <w:r>
+        <w:t>e</w:t>
+      </w:r>
+      <w:r>
+        <w:t xml:space="preserve"> called a nonce </w:t>
+      </w:r>
+      <w:r>
+        <w:t xml:space="preserve">that is </w:t>
+      </w:r>
+      <w:r>
+        <w:t xml:space="preserve">concatenated with a counter to provide </w:t>
+      </w:r>
+      <w:r>
+        <w:t xml:space="preserve">randomness to the message encryption process. CBC, or cypher block chain, </w:t>
+      </w:r>
+      <w:proofErr w:type="spellStart"/>
+      <w:r>
+        <w:t>xor’s</w:t>
+      </w:r>
+      <w:proofErr w:type="spellEnd"/>
+      <w:r>
+        <w:t xml:space="preserve"> the previous block of encrypted data to provide randomness to the message encryption process. The first bloc</w:t>
+      </w:r>
+      <w:r>
+        <w:t xml:space="preserve">k uses an initialization vector as the </w:t>
+      </w:r>
+      <w:proofErr w:type="spellStart"/>
+      <w:r>
+        <w:t>xor</w:t>
+      </w:r>
+      <w:proofErr w:type="spellEnd"/>
+      <w:r>
+        <w:t xml:space="preserve"> value.</w:t>
+      </w:r>
+    </w:p>
+    <w:p>
+      <w:pPr>
+        <w:pStyle w:val="ListParagraph"/>
+        <w:tabs>
+          <w:tab w:val="left" w:pos="2320"/>
+          <w:tab w:val="left" w:pos="2321"/>
+        </w:tabs>
+        <w:ind w:left="2160" w:firstLine="0"/>
+      </w:pPr>
+    </w:p>
+    <w:p>
+      <w:pPr>
+        <w:pStyle w:val="ListParagraph"/>
+        <w:numPr>
+          <w:ilvl w:val="2"/>
+          <w:numId w:val="6"/>
+        </w:numPr>
+        <w:tabs>
+          <w:tab w:val="left" w:pos="2320"/>
+          <w:tab w:val="left" w:pos="2321"/>
+        </w:tabs>
+      </w:pPr>
+      <w:r>
+        <w:t>RSA</w:t>
+      </w:r>
+    </w:p>
+    <w:p>
+      <w:pPr>
+        <w:pStyle w:val="ListParagraph"/>
+        <w:numPr>
+          <w:ilvl w:val="0"/>
+          <w:numId w:val="10"/>
+        </w:numPr>
+        <w:tabs>
+          <w:tab w:val="left" w:pos="2320"/>
+          <w:tab w:val="left" w:pos="2321"/>
+        </w:tabs>
+        <w:ind w:left="2160"/>
+      </w:pPr>
+      <w:r>
+        <w:t xml:space="preserve">RSA </w:t>
+      </w:r>
+      <w:r>
+        <w:t xml:space="preserve">stands for </w:t>
+      </w:r>
+      <w:proofErr w:type="spellStart"/>
+      <w:r>
+        <w:rPr>
+          <w:bCs/>
+        </w:rPr>
+        <w:t>Rivest</w:t>
+      </w:r>
+      <w:proofErr w:type="spellEnd"/>
+      <w:r>
+        <w:rPr>
+          <w:bCs/>
+        </w:rPr>
+        <w:t>–Shamir–</w:t>
+      </w:r>
+      <w:proofErr w:type="spellStart"/>
+      <w:r>
+        <w:rPr>
+          <w:bCs/>
+        </w:rPr>
+        <w:t>Adleman</w:t>
+      </w:r>
+      <w:proofErr w:type="spellEnd"/>
+      <w:r>
+        <w:rPr>
+          <w:bCs/>
+        </w:rPr>
+        <w:t xml:space="preserve"> and is named after the cryptosystem’s co-founders</w:t>
+      </w:r>
+      <w:r>
+        <w:rPr>
+          <w:bCs/>
+        </w:rPr>
+        <w:t>. Uses asymmetric public key encryption.</w:t>
+      </w:r>
+      <w:r>
+        <w:rPr>
+          <w:bCs/>
+        </w:rPr>
+        <w:t xml:space="preserve"> Considered </w:t>
+      </w:r>
+    </w:p>
+    <w:p>
+      <w:pPr>
+        <w:tabs>
+          <w:tab w:val="left" w:pos="2320"/>
+          <w:tab w:val="left" w:pos="2321"/>
+        </w:tabs>
+        <w:ind w:left="1800"/>
+      </w:pPr>
+    </w:p>
+    <w:p>
+      <w:pPr>
+        <w:pStyle w:val="ListParagraph"/>
+        <w:numPr>
+          <w:ilvl w:val="2"/>
+          <w:numId w:val="6"/>
+        </w:numPr>
+        <w:tabs>
+          <w:tab w:val="left" w:pos="2320"/>
+          <w:tab w:val="left" w:pos="2321"/>
+        </w:tabs>
+      </w:pPr>
+      <w:r>
+        <w:t>DSA</w:t>
+      </w:r>
+    </w:p>
+    <w:p>
+      <w:pPr>
+        <w:pStyle w:val="ListParagraph"/>
+        <w:numPr>
+          <w:ilvl w:val="3"/>
+          <w:numId w:val="6"/>
+        </w:numPr>
+        <w:tabs>
+          <w:tab w:val="left" w:pos="2320"/>
+          <w:tab w:val="left" w:pos="2321"/>
+        </w:tabs>
+        <w:ind w:left="2160" w:hanging="360"/>
+      </w:pPr>
       <w:bookmarkStart w:id="0" w:name="_GoBack"/>
       <w:bookmarkEnd w:id="0"/>
     </w:p>
     <w:p>
       <w:pPr>
         <w:pStyle w:val="ListParagraph"/>
+        <w:numPr>
+          <w:ilvl w:val="2"/>
+          <w:numId w:val="6"/>
+        </w:numPr>
         <w:tabs>
           <w:tab w:val="left" w:pos="2320"/>
           <w:tab w:val="left" w:pos="2321"/>
         </w:tabs>
-        <w:ind w:left="2160" w:firstLine="0"/>
-      </w:pPr>
-    </w:p>
-    <w:p>
-      <w:pPr>
-        <w:pStyle w:val="ListParagraph"/>
-        <w:numPr>
-          <w:ilvl w:val="2"/>
+      </w:pPr>
+      <w:r>
+        <w:t>SSH</w:t>
+      </w:r>
+    </w:p>
+    <w:p>
+      <w:pPr>
+        <w:pStyle w:val="ListParagraph"/>
+        <w:numPr>
+          <w:ilvl w:val="3"/>
           <w:numId w:val="6"/>
         </w:numPr>
         <w:tabs>
           <w:tab w:val="left" w:pos="2320"/>
           <w:tab w:val="left" w:pos="2321"/>
         </w:tabs>
-      </w:pPr>
-      <w:r>
-        <w:t>RSA</w:t>
-      </w:r>
-    </w:p>
-    <w:p>
-      <w:pPr>
-        <w:pStyle w:val="ListParagraph"/>
-        <w:numPr>
-          <w:ilvl w:val="2"/>
-          <w:numId w:val="6"/>
-        </w:numPr>
+        <w:ind w:left="2160" w:hanging="270"/>
+      </w:pPr>
+      <w:r>
+        <w:t>Stands for Secure Shell and allows users access to a remote command line for configuring and using a *NIX environment. Uses TCP port 22 for communications and can be configured to authenticate with passwords or certificates.</w:t>
+      </w:r>
+    </w:p>
+    <w:p>
+      <w:pPr>
+        <w:pStyle w:val="ListParagraph"/>
         <w:tabs>
           <w:tab w:val="left" w:pos="2320"/>
           <w:tab w:val="left" w:pos="2321"/>
         </w:tabs>
-      </w:pPr>
-      <w:r>
-        <w:t>DSA</w:t>
-      </w:r>
+        <w:ind w:left="2160" w:firstLine="0"/>
+      </w:pPr>
     </w:p>
     <w:p>
       <w:pPr>
@@ -4345,23 +5150,36 @@
         </w:tabs>
       </w:pPr>
       <w:r>
-        <w:t>SSH</w:t>
-      </w:r>
-    </w:p>
-    <w:p>
-      <w:pPr>
-        <w:pStyle w:val="ListParagraph"/>
-        <w:numPr>
-          <w:ilvl w:val="2"/>
+        <w:t>SSL/TLS</w:t>
+      </w:r>
+    </w:p>
+    <w:p>
+      <w:pPr>
+        <w:pStyle w:val="ListParagraph"/>
+        <w:numPr>
+          <w:ilvl w:val="3"/>
           <w:numId w:val="6"/>
         </w:numPr>
         <w:tabs>
           <w:tab w:val="left" w:pos="2320"/>
           <w:tab w:val="left" w:pos="2321"/>
         </w:tabs>
-      </w:pPr>
-      <w:r>
-        <w:t>SSL/TLS</w:t>
+        <w:ind w:left="2160" w:hanging="270"/>
+      </w:pPr>
+      <w:r>
+        <w:t xml:space="preserve">The standard that is responsible for secure website communications. </w:t>
+      </w:r>
+      <w:r>
+        <w:t>SSL is the predecessor of TLS. The web server</w:t>
+      </w:r>
+      <w:r>
+        <w:t xml:space="preserve"> and host use ephemeral </w:t>
+      </w:r>
+      <w:r>
+        <w:t xml:space="preserve">parameters </w:t>
+      </w:r>
+      <w:r>
+        <w:t>along with private keys to produce a shared secret that can be used to protect traffic.</w:t>
       </w:r>
     </w:p>
     <w:p>
@@ -4698,6 +5516,7 @@
         <w:ind w:left="2300"/>
       </w:pPr>
       <w:r>
+        <w:lastRenderedPageBreak/>
         <w:t>WMI</w:t>
       </w:r>
     </w:p>
@@ -5070,7 +5889,6 @@
         <w:ind w:left="2300"/>
       </w:pPr>
       <w:r>
-        <w:lastRenderedPageBreak/>
         <w:t>Windows security event</w:t>
       </w:r>
       <w:r>
@@ -5712,6 +6530,7 @@
         </w:tabs>
       </w:pPr>
       <w:r>
+        <w:lastRenderedPageBreak/>
         <w:t>P2P</w:t>
       </w:r>
     </w:p>
@@ -6108,7 +6927,6 @@
         </w:tabs>
       </w:pPr>
       <w:r>
-        <w:lastRenderedPageBreak/>
         <w:t>Denial of</w:t>
       </w:r>
       <w:r>
@@ -6640,16 +7458,6 @@
     </w:p>
     <w:p>
       <w:pPr>
-        <w:sectPr>
-          <w:footerReference w:type="default" r:id="rId8"/>
-          <w:pgSz w:w="12240" w:h="15840"/>
-          <w:pgMar w:top="1400" w:right="1300" w:bottom="1140" w:left="1300" w:header="0" w:footer="952" w:gutter="0"/>
-          <w:cols w:space="720"/>
-        </w:sectPr>
-      </w:pPr>
-    </w:p>
-    <w:p>
-      <w:pPr>
         <w:pStyle w:val="ListParagraph"/>
         <w:numPr>
           <w:ilvl w:val="2"/>
@@ -6662,7 +7470,6 @@
         <w:spacing w:before="37"/>
       </w:pPr>
       <w:r>
-        <w:lastRenderedPageBreak/>
         <w:t>Protocol-level</w:t>
       </w:r>
       <w:r>
@@ -6784,6 +7591,7 @@
       </w:r>
     </w:p>
     <w:sectPr>
+      <w:footerReference w:type="default" r:id="rId8"/>
       <w:pgSz w:w="12240" w:h="15840"/>
       <w:pgMar w:top="1400" w:right="1300" w:bottom="1140" w:left="1300" w:header="0" w:footer="952" w:gutter="0"/>
       <w:cols w:space="720"/>
@@ -7117,7 +7925,7 @@
                               <w:noProof/>
                               <w:sz w:val="16"/>
                             </w:rPr>
-                            <w:t>7</w:t>
+                            <w:t>8</w:t>
                           </w:r>
                           <w:r>
                             <w:fldChar w:fldCharType="end"/>
@@ -7176,7 +7984,7 @@
                         <w:noProof/>
                         <w:sz w:val="16"/>
                       </w:rPr>
-                      <w:t>7</w:t>
+                      <w:t>8</w:t>
                     </w:r>
                     <w:r>
                       <w:fldChar w:fldCharType="end"/>
@@ -7330,6 +8138,119 @@
     </w:lvl>
   </w:abstractNum>
   <w:abstractNum w:abstractNumId="1">
+    <w:nsid w:val="1849590E"/>
+    <w:multiLevelType w:val="hybridMultilevel"/>
+    <w:tmpl w:val="62D04E46"/>
+    <w:lvl w:ilvl="0" w:tplc="04090001">
+      <w:start w:val="1"/>
+      <w:numFmt w:val="bullet"/>
+      <w:lvlText w:val=""/>
+      <w:lvlJc w:val="left"/>
+      <w:pPr>
+        <w:ind w:left="3040" w:hanging="360"/>
+      </w:pPr>
+      <w:rPr>
+        <w:rFonts w:ascii="Symbol" w:hAnsi="Symbol" w:hint="default"/>
+      </w:rPr>
+    </w:lvl>
+    <w:lvl w:ilvl="1" w:tplc="04090003" w:tentative="1">
+      <w:start w:val="1"/>
+      <w:numFmt w:val="bullet"/>
+      <w:lvlText w:val="o"/>
+      <w:lvlJc w:val="left"/>
+      <w:pPr>
+        <w:ind w:left="3760" w:hanging="360"/>
+      </w:pPr>
+      <w:rPr>
+        <w:rFonts w:ascii="Courier New" w:hAnsi="Courier New" w:cs="Courier New" w:hint="default"/>
+      </w:rPr>
+    </w:lvl>
+    <w:lvl w:ilvl="2" w:tplc="04090005" w:tentative="1">
+      <w:start w:val="1"/>
+      <w:numFmt w:val="bullet"/>
+      <w:lvlText w:val=""/>
+      <w:lvlJc w:val="left"/>
+      <w:pPr>
+        <w:ind w:left="4480" w:hanging="360"/>
+      </w:pPr>
+      <w:rPr>
+        <w:rFonts w:ascii="Wingdings" w:hAnsi="Wingdings" w:hint="default"/>
+      </w:rPr>
+    </w:lvl>
+    <w:lvl w:ilvl="3" w:tplc="04090001" w:tentative="1">
+      <w:start w:val="1"/>
+      <w:numFmt w:val="bullet"/>
+      <w:lvlText w:val=""/>
+      <w:lvlJc w:val="left"/>
+      <w:pPr>
+        <w:ind w:left="5200" w:hanging="360"/>
+      </w:pPr>
+      <w:rPr>
+        <w:rFonts w:ascii="Symbol" w:hAnsi="Symbol" w:hint="default"/>
+      </w:rPr>
+    </w:lvl>
+    <w:lvl w:ilvl="4" w:tplc="04090003" w:tentative="1">
+      <w:start w:val="1"/>
+      <w:numFmt w:val="bullet"/>
+      <w:lvlText w:val="o"/>
+      <w:lvlJc w:val="left"/>
+      <w:pPr>
+        <w:ind w:left="5920" w:hanging="360"/>
+      </w:pPr>
+      <w:rPr>
+        <w:rFonts w:ascii="Courier New" w:hAnsi="Courier New" w:cs="Courier New" w:hint="default"/>
+      </w:rPr>
+    </w:lvl>
+    <w:lvl w:ilvl="5" w:tplc="04090005" w:tentative="1">
+      <w:start w:val="1"/>
+      <w:numFmt w:val="bullet"/>
+      <w:lvlText w:val=""/>
+      <w:lvlJc w:val="left"/>
+      <w:pPr>
+        <w:ind w:left="6640" w:hanging="360"/>
+      </w:pPr>
+      <w:rPr>
+        <w:rFonts w:ascii="Wingdings" w:hAnsi="Wingdings" w:hint="default"/>
+      </w:rPr>
+    </w:lvl>
+    <w:lvl w:ilvl="6" w:tplc="04090001" w:tentative="1">
+      <w:start w:val="1"/>
+      <w:numFmt w:val="bullet"/>
+      <w:lvlText w:val=""/>
+      <w:lvlJc w:val="left"/>
+      <w:pPr>
+        <w:ind w:left="7360" w:hanging="360"/>
+      </w:pPr>
+      <w:rPr>
+        <w:rFonts w:ascii="Symbol" w:hAnsi="Symbol" w:hint="default"/>
+      </w:rPr>
+    </w:lvl>
+    <w:lvl w:ilvl="7" w:tplc="04090003" w:tentative="1">
+      <w:start w:val="1"/>
+      <w:numFmt w:val="bullet"/>
+      <w:lvlText w:val="o"/>
+      <w:lvlJc w:val="left"/>
+      <w:pPr>
+        <w:ind w:left="8080" w:hanging="360"/>
+      </w:pPr>
+      <w:rPr>
+        <w:rFonts w:ascii="Courier New" w:hAnsi="Courier New" w:cs="Courier New" w:hint="default"/>
+      </w:rPr>
+    </w:lvl>
+    <w:lvl w:ilvl="8" w:tplc="04090005" w:tentative="1">
+      <w:start w:val="1"/>
+      <w:numFmt w:val="bullet"/>
+      <w:lvlText w:val=""/>
+      <w:lvlJc w:val="left"/>
+      <w:pPr>
+        <w:ind w:left="8800" w:hanging="360"/>
+      </w:pPr>
+      <w:rPr>
+        <w:rFonts w:ascii="Wingdings" w:hAnsi="Wingdings" w:hint="default"/>
+      </w:rPr>
+    </w:lvl>
+  </w:abstractNum>
+  <w:abstractNum w:abstractNumId="2">
     <w:nsid w:val="2B0F1AAC"/>
     <w:multiLevelType w:val="multilevel"/>
     <w:tmpl w:val="A8C8A422"/>
@@ -7443,7 +8364,7 @@
       </w:rPr>
     </w:lvl>
   </w:abstractNum>
-  <w:abstractNum w:abstractNumId="2">
+  <w:abstractNum w:abstractNumId="3">
     <w:nsid w:val="2C241DB0"/>
     <w:multiLevelType w:val="multilevel"/>
     <w:tmpl w:val="2CBC98B6"/>
@@ -7592,7 +8513,7 @@
       </w:rPr>
     </w:lvl>
   </w:abstractNum>
-  <w:abstractNum w:abstractNumId="3">
+  <w:abstractNum w:abstractNumId="4">
     <w:nsid w:val="2F1A35CE"/>
     <w:multiLevelType w:val="multilevel"/>
     <w:tmpl w:val="2536D5DA"/>
@@ -7710,17 +8631,17 @@
       </w:rPr>
     </w:lvl>
   </w:abstractNum>
-  <w:abstractNum w:abstractNumId="4">
-    <w:nsid w:val="4D0E6481"/>
+  <w:abstractNum w:abstractNumId="5">
+    <w:nsid w:val="38A972A8"/>
     <w:multiLevelType w:val="hybridMultilevel"/>
-    <w:tmpl w:val="3D009B02"/>
+    <w:tmpl w:val="DDFC8A2E"/>
     <w:lvl w:ilvl="0" w:tplc="04090001">
       <w:start w:val="1"/>
       <w:numFmt w:val="bullet"/>
       <w:lvlText w:val=""/>
       <w:lvlJc w:val="left"/>
       <w:pPr>
-        <w:ind w:left="884" w:hanging="360"/>
+        <w:ind w:left="3040" w:hanging="360"/>
       </w:pPr>
       <w:rPr>
         <w:rFonts w:ascii="Symbol" w:hAnsi="Symbol" w:hint="default"/>
@@ -7732,7 +8653,7 @@
       <w:lvlText w:val="o"/>
       <w:lvlJc w:val="left"/>
       <w:pPr>
-        <w:ind w:left="1604" w:hanging="360"/>
+        <w:ind w:left="3760" w:hanging="360"/>
       </w:pPr>
       <w:rPr>
         <w:rFonts w:ascii="Courier New" w:hAnsi="Courier New" w:cs="Courier New" w:hint="default"/>
@@ -7744,7 +8665,7 @@
       <w:lvlText w:val=""/>
       <w:lvlJc w:val="left"/>
       <w:pPr>
-        <w:ind w:left="2324" w:hanging="360"/>
+        <w:ind w:left="4480" w:hanging="360"/>
       </w:pPr>
       <w:rPr>
         <w:rFonts w:ascii="Wingdings" w:hAnsi="Wingdings" w:hint="default"/>
@@ -7756,7 +8677,7 @@
       <w:lvlText w:val=""/>
       <w:lvlJc w:val="left"/>
       <w:pPr>
-        <w:ind w:left="3044" w:hanging="360"/>
+        <w:ind w:left="5200" w:hanging="360"/>
       </w:pPr>
       <w:rPr>
         <w:rFonts w:ascii="Symbol" w:hAnsi="Symbol" w:hint="default"/>
@@ -7768,7 +8689,7 @@
       <w:lvlText w:val="o"/>
       <w:lvlJc w:val="left"/>
       <w:pPr>
-        <w:ind w:left="3764" w:hanging="360"/>
+        <w:ind w:left="5920" w:hanging="360"/>
       </w:pPr>
       <w:rPr>
         <w:rFonts w:ascii="Courier New" w:hAnsi="Courier New" w:cs="Courier New" w:hint="default"/>
@@ -7780,7 +8701,7 @@
       <w:lvlText w:val=""/>
       <w:lvlJc w:val="left"/>
       <w:pPr>
-        <w:ind w:left="4484" w:hanging="360"/>
+        <w:ind w:left="6640" w:hanging="360"/>
       </w:pPr>
       <w:rPr>
         <w:rFonts w:ascii="Wingdings" w:hAnsi="Wingdings" w:hint="default"/>
@@ -7792,7 +8713,7 @@
       <w:lvlText w:val=""/>
       <w:lvlJc w:val="left"/>
       <w:pPr>
-        <w:ind w:left="5204" w:hanging="360"/>
+        <w:ind w:left="7360" w:hanging="360"/>
       </w:pPr>
       <w:rPr>
         <w:rFonts w:ascii="Symbol" w:hAnsi="Symbol" w:hint="default"/>
@@ -7804,7 +8725,7 @@
       <w:lvlText w:val="o"/>
       <w:lvlJc w:val="left"/>
       <w:pPr>
-        <w:ind w:left="5924" w:hanging="360"/>
+        <w:ind w:left="8080" w:hanging="360"/>
       </w:pPr>
       <w:rPr>
         <w:rFonts w:ascii="Courier New" w:hAnsi="Courier New" w:cs="Courier New" w:hint="default"/>
@@ -7816,6 +8737,119 @@
       <w:lvlText w:val=""/>
       <w:lvlJc w:val="left"/>
       <w:pPr>
+        <w:ind w:left="8800" w:hanging="360"/>
+      </w:pPr>
+      <w:rPr>
+        <w:rFonts w:ascii="Wingdings" w:hAnsi="Wingdings" w:hint="default"/>
+      </w:rPr>
+    </w:lvl>
+  </w:abstractNum>
+  <w:abstractNum w:abstractNumId="6">
+    <w:nsid w:val="4D0E6481"/>
+    <w:multiLevelType w:val="hybridMultilevel"/>
+    <w:tmpl w:val="0B806D0A"/>
+    <w:lvl w:ilvl="0" w:tplc="04090001">
+      <w:start w:val="1"/>
+      <w:numFmt w:val="bullet"/>
+      <w:lvlText w:val=""/>
+      <w:lvlJc w:val="left"/>
+      <w:pPr>
+        <w:ind w:left="884" w:hanging="360"/>
+      </w:pPr>
+      <w:rPr>
+        <w:rFonts w:ascii="Symbol" w:hAnsi="Symbol" w:hint="default"/>
+      </w:rPr>
+    </w:lvl>
+    <w:lvl w:ilvl="1" w:tplc="04090003" w:tentative="1">
+      <w:start w:val="1"/>
+      <w:numFmt w:val="bullet"/>
+      <w:lvlText w:val="o"/>
+      <w:lvlJc w:val="left"/>
+      <w:pPr>
+        <w:ind w:left="1604" w:hanging="360"/>
+      </w:pPr>
+      <w:rPr>
+        <w:rFonts w:ascii="Courier New" w:hAnsi="Courier New" w:cs="Courier New" w:hint="default"/>
+      </w:rPr>
+    </w:lvl>
+    <w:lvl w:ilvl="2" w:tplc="04090005" w:tentative="1">
+      <w:start w:val="1"/>
+      <w:numFmt w:val="bullet"/>
+      <w:lvlText w:val=""/>
+      <w:lvlJc w:val="left"/>
+      <w:pPr>
+        <w:ind w:left="2324" w:hanging="360"/>
+      </w:pPr>
+      <w:rPr>
+        <w:rFonts w:ascii="Wingdings" w:hAnsi="Wingdings" w:hint="default"/>
+      </w:rPr>
+    </w:lvl>
+    <w:lvl w:ilvl="3" w:tplc="04090001" w:tentative="1">
+      <w:start w:val="1"/>
+      <w:numFmt w:val="bullet"/>
+      <w:lvlText w:val=""/>
+      <w:lvlJc w:val="left"/>
+      <w:pPr>
+        <w:ind w:left="3044" w:hanging="360"/>
+      </w:pPr>
+      <w:rPr>
+        <w:rFonts w:ascii="Symbol" w:hAnsi="Symbol" w:hint="default"/>
+      </w:rPr>
+    </w:lvl>
+    <w:lvl w:ilvl="4" w:tplc="04090003" w:tentative="1">
+      <w:start w:val="1"/>
+      <w:numFmt w:val="bullet"/>
+      <w:lvlText w:val="o"/>
+      <w:lvlJc w:val="left"/>
+      <w:pPr>
+        <w:ind w:left="3764" w:hanging="360"/>
+      </w:pPr>
+      <w:rPr>
+        <w:rFonts w:ascii="Courier New" w:hAnsi="Courier New" w:cs="Courier New" w:hint="default"/>
+      </w:rPr>
+    </w:lvl>
+    <w:lvl w:ilvl="5" w:tplc="04090005" w:tentative="1">
+      <w:start w:val="1"/>
+      <w:numFmt w:val="bullet"/>
+      <w:lvlText w:val=""/>
+      <w:lvlJc w:val="left"/>
+      <w:pPr>
+        <w:ind w:left="4484" w:hanging="360"/>
+      </w:pPr>
+      <w:rPr>
+        <w:rFonts w:ascii="Wingdings" w:hAnsi="Wingdings" w:hint="default"/>
+      </w:rPr>
+    </w:lvl>
+    <w:lvl w:ilvl="6" w:tplc="04090001" w:tentative="1">
+      <w:start w:val="1"/>
+      <w:numFmt w:val="bullet"/>
+      <w:lvlText w:val=""/>
+      <w:lvlJc w:val="left"/>
+      <w:pPr>
+        <w:ind w:left="5204" w:hanging="360"/>
+      </w:pPr>
+      <w:rPr>
+        <w:rFonts w:ascii="Symbol" w:hAnsi="Symbol" w:hint="default"/>
+      </w:rPr>
+    </w:lvl>
+    <w:lvl w:ilvl="7" w:tplc="04090003" w:tentative="1">
+      <w:start w:val="1"/>
+      <w:numFmt w:val="bullet"/>
+      <w:lvlText w:val="o"/>
+      <w:lvlJc w:val="left"/>
+      <w:pPr>
+        <w:ind w:left="5924" w:hanging="360"/>
+      </w:pPr>
+      <w:rPr>
+        <w:rFonts w:ascii="Courier New" w:hAnsi="Courier New" w:cs="Courier New" w:hint="default"/>
+      </w:rPr>
+    </w:lvl>
+    <w:lvl w:ilvl="8" w:tplc="04090005" w:tentative="1">
+      <w:start w:val="1"/>
+      <w:numFmt w:val="bullet"/>
+      <w:lvlText w:val=""/>
+      <w:lvlJc w:val="left"/>
+      <w:pPr>
         <w:ind w:left="6644" w:hanging="360"/>
       </w:pPr>
       <w:rPr>
@@ -7823,7 +8857,7 @@
       </w:rPr>
     </w:lvl>
   </w:abstractNum>
-  <w:abstractNum w:abstractNumId="5">
+  <w:abstractNum w:abstractNumId="7">
     <w:nsid w:val="60817C9E"/>
     <w:multiLevelType w:val="multilevel"/>
     <w:tmpl w:val="C5AA82E0"/>
@@ -7937,7 +8971,7 @@
       </w:rPr>
     </w:lvl>
   </w:abstractNum>
-  <w:abstractNum w:abstractNumId="6">
+  <w:abstractNum w:abstractNumId="8">
     <w:nsid w:val="64DC2569"/>
     <w:multiLevelType w:val="multilevel"/>
     <w:tmpl w:val="292011BA"/>
@@ -8055,7 +9089,7 @@
       </w:rPr>
     </w:lvl>
   </w:abstractNum>
-  <w:abstractNum w:abstractNumId="7">
+  <w:abstractNum w:abstractNumId="9">
     <w:nsid w:val="6A1D2DE4"/>
     <w:multiLevelType w:val="multilevel"/>
     <w:tmpl w:val="C854B8EC"/>
@@ -8174,7 +9208,7 @@
       </w:rPr>
     </w:lvl>
   </w:abstractNum>
-  <w:abstractNum w:abstractNumId="8">
+  <w:abstractNum w:abstractNumId="10">
     <w:nsid w:val="7A574150"/>
     <w:multiLevelType w:val="multilevel"/>
     <w:tmpl w:val="38A20F4C"/>
@@ -8288,7 +9322,7 @@
       </w:rPr>
     </w:lvl>
   </w:abstractNum>
-  <w:abstractNum w:abstractNumId="9">
+  <w:abstractNum w:abstractNumId="11">
     <w:nsid w:val="7E1A6FA0"/>
     <w:multiLevelType w:val="multilevel"/>
     <w:tmpl w:val="1B1C4EBE"/>
@@ -8407,34 +9441,40 @@
     </w:lvl>
   </w:abstractNum>
   <w:num w:numId="1">
-    <w:abstractNumId w:val="3"/>
+    <w:abstractNumId w:val="4"/>
   </w:num>
   <w:num w:numId="2">
     <w:abstractNumId w:val="0"/>
   </w:num>
   <w:num w:numId="3">
+    <w:abstractNumId w:val="10"/>
+  </w:num>
+  <w:num w:numId="4">
+    <w:abstractNumId w:val="11"/>
+  </w:num>
+  <w:num w:numId="5">
     <w:abstractNumId w:val="8"/>
   </w:num>
-  <w:num w:numId="4">
+  <w:num w:numId="6">
+    <w:abstractNumId w:val="2"/>
+  </w:num>
+  <w:num w:numId="7">
+    <w:abstractNumId w:val="7"/>
+  </w:num>
+  <w:num w:numId="8">
     <w:abstractNumId w:val="9"/>
   </w:num>
-  <w:num w:numId="5">
+  <w:num w:numId="9">
+    <w:abstractNumId w:val="3"/>
+  </w:num>
+  <w:num w:numId="10">
     <w:abstractNumId w:val="6"/>
   </w:num>
-  <w:num w:numId="6">
+  <w:num w:numId="11">
     <w:abstractNumId w:val="1"/>
   </w:num>
-  <w:num w:numId="7">
+  <w:num w:numId="12">
     <w:abstractNumId w:val="5"/>
-  </w:num>
-  <w:num w:numId="8">
-    <w:abstractNumId w:val="7"/>
-  </w:num>
-  <w:num w:numId="9">
-    <w:abstractNumId w:val="2"/>
-  </w:num>
-  <w:num w:numId="10">
-    <w:abstractNumId w:val="4"/>
   </w:num>
 </w:numbering>
 </file>
@@ -8867,6 +9907,7 @@
   <w:style w:type="character" w:default="1" w:styleId="DefaultParagraphFont">
     <w:name w:val="Default Paragraph Font"/>
     <w:uiPriority w:val="1"/>
+    <w:semiHidden/>
     <w:unhideWhenUsed/>
   </w:style>
   <w:style w:type="table" w:default="1" w:styleId="TableNormal">

</xml_diff>

<commit_message>
Further edits on cryptography
</commit_message>
<xml_diff>
--- a/Understanding Cisco Cybersecurity Fundamentals (210-250) Blueprint.docx
+++ b/Understanding Cisco Cybersecurity Fundamentals (210-250) Blueprint.docx
@@ -297,6 +297,33 @@
       <w:pPr>
         <w:pStyle w:val="ListParagraph"/>
         <w:numPr>
+          <w:ilvl w:val="3"/>
+          <w:numId w:val="8"/>
+        </w:numPr>
+        <w:tabs>
+          <w:tab w:val="left" w:pos="1608"/>
+          <w:tab w:val="left" w:pos="1609"/>
+        </w:tabs>
+        <w:ind w:left="2160" w:right="760" w:hanging="360"/>
+      </w:pPr>
+      <w:r>
+        <w:t xml:space="preserve">The purpose of the network layer in the OSI and TCP/IP models is to forward information between logical networks. </w:t>
+      </w:r>
+    </w:p>
+    <w:p>
+      <w:pPr>
+        <w:pStyle w:val="ListParagraph"/>
+        <w:tabs>
+          <w:tab w:val="left" w:pos="1608"/>
+          <w:tab w:val="left" w:pos="1609"/>
+        </w:tabs>
+        <w:ind w:left="2160" w:right="760" w:firstLine="0"/>
+      </w:pPr>
+    </w:p>
+    <w:p>
+      <w:pPr>
+        <w:pStyle w:val="ListParagraph"/>
+        <w:numPr>
           <w:ilvl w:val="1"/>
           <w:numId w:val="8"/>
         </w:numPr>
@@ -405,31 +432,7 @@
         <w:t>, full-duplex,</w:t>
       </w:r>
       <w:r>
-        <w:t xml:space="preserve"> communications by use of a three-way handshake to begin communications (</w:t>
-      </w:r>
-      <w:proofErr w:type="spellStart"/>
-      <w:r>
-        <w:t>syn</w:t>
-      </w:r>
-      <w:proofErr w:type="spellEnd"/>
-      <w:r>
-        <w:t xml:space="preserve">, </w:t>
-      </w:r>
-      <w:proofErr w:type="spellStart"/>
-      <w:r>
-        <w:t>syn-ack</w:t>
-      </w:r>
-      <w:proofErr w:type="spellEnd"/>
-      <w:r>
-        <w:t xml:space="preserve">, </w:t>
-      </w:r>
-      <w:proofErr w:type="spellStart"/>
-      <w:r>
-        <w:t>ack</w:t>
-      </w:r>
-      <w:proofErr w:type="spellEnd"/>
-      <w:r>
-        <w:t xml:space="preserve">). TCP uses </w:t>
+        <w:t xml:space="preserve"> communications by use of a three-way handshake to begin communications (syn, syn-ack, ack). TCP uses </w:t>
       </w:r>
       <w:r>
         <w:t>packet sequence numbers to ensure full data delivery. Error recovery is provided.</w:t>
@@ -562,6 +565,7 @@
         <w:ind w:left="1620" w:hanging="720"/>
       </w:pPr>
       <w:r>
+        <w:lastRenderedPageBreak/>
         <w:t>Describe the operation of these network</w:t>
       </w:r>
       <w:r>
@@ -607,11 +611,7 @@
         <w:t>Service u</w:t>
       </w:r>
       <w:r>
-        <w:t xml:space="preserve">sed to request the Layer 2 MAC of a host using its IP address. ARP requests </w:t>
-      </w:r>
-      <w:r>
-        <w:lastRenderedPageBreak/>
-        <w:t>are started by the device sending a broadcast query. The intended device will respond to the ARP request with an ARP reply containing its MAC address.</w:t>
+        <w:t>sed to request the Layer 2 MAC of a host using its IP address. ARP requests are started by the device sending a broadcast query. The intended device will respond to the ARP request with an ARP reply containing its MAC address.</w:t>
       </w:r>
     </w:p>
     <w:p>
@@ -1082,7 +1082,11 @@
         <w:t>frame.</w:t>
       </w:r>
       <w:r>
-        <w:t xml:space="preserve"> Frames must be acknowledged by the receiver on a WLAN unlike an Ethernet LAN.</w:t>
+        <w:t xml:space="preserve"> Frames must be acknowledged by the receiver on a WLAN unlike </w:t>
+      </w:r>
+      <w:r>
+        <w:lastRenderedPageBreak/>
+        <w:t>an Ethernet LAN.</w:t>
       </w:r>
     </w:p>
     <w:p>
@@ -1136,7 +1140,6 @@
         <w:ind w:left="2160" w:hanging="360"/>
       </w:pPr>
       <w:r>
-        <w:lastRenderedPageBreak/>
         <w:t xml:space="preserve">A WLAN controller </w:t>
       </w:r>
       <w:r>
@@ -1288,15 +1291,7 @@
         <w:t xml:space="preserve"> May also provide Network Address Translation services, filtering, and application inspection.</w:t>
       </w:r>
       <w:r>
-        <w:t xml:space="preserve"> Perimeter security is accomplished by simple packet-filtering techniques, application proxies, NAT, </w:t>
-      </w:r>
-      <w:proofErr w:type="spellStart"/>
-      <w:r>
-        <w:t>stateful</w:t>
-      </w:r>
-      <w:proofErr w:type="spellEnd"/>
-      <w:r>
-        <w:t xml:space="preserve"> inspection, and next-gen context aware firewalls.</w:t>
+        <w:t xml:space="preserve"> Perimeter security is accomplished by simple packet-filtering techniques, application proxies, NAT, stateful inspection, and next-gen context aware firewalls.</w:t>
       </w:r>
     </w:p>
     <w:p>
@@ -1349,29 +1344,13 @@
         <w:ind w:left="2160" w:hanging="360"/>
       </w:pPr>
       <w:r>
-        <w:t xml:space="preserve">An IPS can both detect and eliminate network threats. They can be deployed </w:t>
-      </w:r>
-      <w:proofErr w:type="spellStart"/>
-      <w:r>
-        <w:t>inli</w:t>
-      </w:r>
-      <w:r>
-        <w:t>ne</w:t>
-      </w:r>
-      <w:proofErr w:type="spellEnd"/>
-      <w:r>
-        <w:t xml:space="preserve"> with network traffic to actively stop attacks. Intrusion Prevention Systems can network-based or host-based.</w:t>
-      </w:r>
-      <w:r>
-        <w:t xml:space="preserve"> The different detection methodologies include: pattern matching and </w:t>
-      </w:r>
-      <w:proofErr w:type="spellStart"/>
-      <w:r>
-        <w:t>stateful</w:t>
-      </w:r>
-      <w:proofErr w:type="spellEnd"/>
-      <w:r>
-        <w:t xml:space="preserve"> pattern matching, protocol analysis, heuristics, anomaly, and global threat correlation.</w:t>
+        <w:t>An IPS can both detect and eliminate network threats. They can be deployed inli</w:t>
+      </w:r>
+      <w:r>
+        <w:t>ne with network traffic to actively stop attacks. Intrusion Prevention Systems can network-based or host-based.</w:t>
+      </w:r>
+      <w:r>
+        <w:t xml:space="preserve"> The different detection methodologies include: pattern matching and stateful pattern matching, protocol analysis, heuristics, anomaly, and global threat correlation.</w:t>
       </w:r>
     </w:p>
     <w:p>
@@ -1584,15 +1563,7 @@
         <w:ind w:left="2160" w:hanging="360"/>
       </w:pPr>
       <w:r>
-        <w:t xml:space="preserve">An ESA is a Cisco product running the </w:t>
-      </w:r>
-      <w:proofErr w:type="spellStart"/>
-      <w:r>
-        <w:t>AsyncOS</w:t>
-      </w:r>
-      <w:proofErr w:type="spellEnd"/>
-      <w:r>
-        <w:t xml:space="preserve"> used to mitigate email-based threats. </w:t>
+        <w:t xml:space="preserve">An ESA is a Cisco product running the AsyncOS used to mitigate email-based threats. </w:t>
       </w:r>
       <w:r>
         <w:t xml:space="preserve">ESA’s use the following features: access control, anti-spam, network antivirus, AMP, DLP, email encryption, email authentication, outbreak filters. Acts as the email gateway for your organization handling email connections, accepting messages, and relaying messages. </w:t>
@@ -1615,7 +1586,11 @@
         <w:t xml:space="preserve">CES allows companies to outsource the management of their email security. </w:t>
       </w:r>
       <w:r>
-        <w:t xml:space="preserve">A hybrid approach with ESAs provide maximum protection. CES helps to ensure DLP and retention </w:t>
+        <w:t xml:space="preserve">A hybrid approach with ESAs provide maximum protection. CES helps to ensure DLP </w:t>
+      </w:r>
+      <w:r>
+        <w:lastRenderedPageBreak/>
+        <w:t xml:space="preserve">and retention </w:t>
       </w:r>
       <w:r>
         <w:t>compliance.</w:t>
@@ -1940,15 +1915,7 @@
               <w:ind w:right="89"/>
             </w:pPr>
             <w:r>
-              <w:t xml:space="preserve">Compare and contrast deep packet inspection with packet filtering and </w:t>
-            </w:r>
-            <w:proofErr w:type="spellStart"/>
-            <w:r>
-              <w:t>stateful</w:t>
-            </w:r>
-            <w:proofErr w:type="spellEnd"/>
-            <w:r>
-              <w:t xml:space="preserve"> firewall operation</w:t>
+              <w:t>Compare and contrast deep packet inspection with packet filtering and stateful firewall operation</w:t>
             </w:r>
           </w:p>
           <w:p>
@@ -1977,15 +1944,7 @@
               <w:t xml:space="preserve"> by examining IP addressing information as well as dynamically assigned ports</w:t>
             </w:r>
             <w:r>
-              <w:t xml:space="preserve">. </w:t>
-            </w:r>
-            <w:proofErr w:type="spellStart"/>
-            <w:r>
-              <w:t>Stateful</w:t>
-            </w:r>
-            <w:proofErr w:type="spellEnd"/>
-            <w:r>
-              <w:t xml:space="preserve"> firewall operations work by ensuring packets are part of valid, established connections. This done by examining packet header information as well as layer 7 information in the payload.</w:t>
+              <w:t>. Stateful firewall operations work by ensuring packets are part of valid, established connections. This done by examining packet header information as well as layer 7 information in the payload.</w:t>
             </w:r>
           </w:p>
         </w:tc>
@@ -2080,21 +2039,7 @@
               <w:rPr>
                 <w:iCs/>
               </w:rPr>
-              <w:t xml:space="preserve">Switch Port </w:t>
-            </w:r>
-            <w:proofErr w:type="spellStart"/>
-            <w:r>
-              <w:rPr>
-                <w:iCs/>
-              </w:rPr>
-              <w:t>ANalyzer</w:t>
-            </w:r>
-            <w:proofErr w:type="spellEnd"/>
-            <w:r>
-              <w:rPr>
-                <w:iCs/>
-              </w:rPr>
-              <w:t>, is a software function of a switch or router that duplicates traffic from incoming or outgoing ports and forwards the c</w:t>
+              <w:t>Switch Port ANalyzer, is a software function of a switch or router that duplicates traffic from incoming or outgoing ports and forwards the c</w:t>
             </w:r>
             <w:r>
               <w:rPr>
@@ -2173,15 +2118,7 @@
               <w:ind w:right="32"/>
             </w:pPr>
             <w:r>
-              <w:t xml:space="preserve">Compare and contrast the characteristics of data obtained from taps or traffic mirroring and </w:t>
-            </w:r>
-            <w:proofErr w:type="spellStart"/>
-            <w:r>
-              <w:t>NetFlow</w:t>
-            </w:r>
-            <w:proofErr w:type="spellEnd"/>
-            <w:r>
-              <w:t xml:space="preserve"> in the analysis of network traffic</w:t>
+              <w:t>Compare and contrast the characteristics of data obtained from taps or traffic mirroring and NetFlow in the analysis of network traffic</w:t>
             </w:r>
           </w:p>
         </w:tc>
@@ -2267,7 +2204,11 @@
               <w:t>. Comparing data destination against an established baseline can indicate a</w:t>
             </w:r>
             <w:r>
-              <w:t>n attack source or</w:t>
+              <w:t xml:space="preserve">n attack </w:t>
+            </w:r>
+            <w:r>
+              <w:lastRenderedPageBreak/>
+              <w:t>source or</w:t>
             </w:r>
             <w:r>
               <w:t>,</w:t>
@@ -2308,6 +2249,7 @@
               <w:rPr>
                 <w:b/>
               </w:rPr>
+              <w:lastRenderedPageBreak/>
               <w:t>17%</w:t>
             </w:r>
           </w:p>
@@ -2503,13 +2445,8 @@
         <w:spacing w:before="4"/>
         <w:ind w:left="2160"/>
       </w:pPr>
-      <w:proofErr w:type="gramStart"/>
-      <w:r>
-        <w:t>Risk  =</w:t>
-      </w:r>
-      <w:proofErr w:type="gramEnd"/>
-      <w:r>
-        <w:t xml:space="preserve">  Threats  x  Vulnerabilities  x  Impact</w:t>
+      <w:r>
+        <w:t>Risk  =  Threats  x  Vulnerabilities  x  Impact</w:t>
       </w:r>
     </w:p>
     <w:p>
@@ -2847,13 +2784,8 @@
         </w:tabs>
         <w:ind w:left="2160"/>
       </w:pPr>
-      <w:proofErr w:type="gramStart"/>
-      <w:r>
-        <w:t>Personally</w:t>
-      </w:r>
-      <w:proofErr w:type="gramEnd"/>
-      <w:r>
-        <w:t xml:space="preserve"> Identifiable Information</w:t>
+      <w:r>
+        <w:t>Personally Identifiable Information</w:t>
       </w:r>
     </w:p>
     <w:p>
@@ -3112,6 +3044,7 @@
         </w:tabs>
       </w:pPr>
       <w:r>
+        <w:lastRenderedPageBreak/>
         <w:t>Risk</w:t>
       </w:r>
       <w:r>
@@ -3196,7 +3129,6 @@
         </w:tabs>
       </w:pPr>
       <w:r>
-        <w:lastRenderedPageBreak/>
         <w:t>Discretionary access</w:t>
       </w:r>
       <w:r>
@@ -3246,24 +3178,41 @@
     <w:p>
       <w:pPr>
         <w:pStyle w:val="ListParagraph"/>
+        <w:numPr>
+          <w:ilvl w:val="0"/>
+          <w:numId w:val="10"/>
+        </w:numPr>
         <w:tabs>
           <w:tab w:val="left" w:pos="2320"/>
           <w:tab w:val="left" w:pos="2321"/>
         </w:tabs>
-        <w:ind w:left="2160" w:firstLine="0"/>
-      </w:pPr>
-    </w:p>
-    <w:p>
-      <w:pPr>
-        <w:pStyle w:val="ListParagraph"/>
-        <w:numPr>
-          <w:ilvl w:val="2"/>
-          <w:numId w:val="7"/>
-        </w:numPr>
+        <w:ind w:left="2160"/>
+      </w:pPr>
+      <w:r>
+        <w:t>Simplest model to implement but the security policy lacks central control.</w:t>
+      </w:r>
+    </w:p>
+    <w:p>
+      <w:pPr>
+        <w:pStyle w:val="ListParagraph"/>
         <w:tabs>
           <w:tab w:val="left" w:pos="2320"/>
           <w:tab w:val="left" w:pos="2321"/>
         </w:tabs>
+        <w:ind w:left="2160" w:firstLine="0"/>
+      </w:pPr>
+    </w:p>
+    <w:p>
+      <w:pPr>
+        <w:pStyle w:val="ListParagraph"/>
+        <w:numPr>
+          <w:ilvl w:val="2"/>
+          <w:numId w:val="7"/>
+        </w:numPr>
+        <w:tabs>
+          <w:tab w:val="left" w:pos="2320"/>
+          <w:tab w:val="left" w:pos="2321"/>
+        </w:tabs>
       </w:pPr>
       <w:r>
         <w:t>Mandatory access</w:t>
@@ -3315,24 +3264,43 @@
     <w:p>
       <w:pPr>
         <w:pStyle w:val="ListParagraph"/>
+        <w:numPr>
+          <w:ilvl w:val="0"/>
+          <w:numId w:val="11"/>
+        </w:numPr>
         <w:tabs>
           <w:tab w:val="left" w:pos="2320"/>
           <w:tab w:val="left" w:pos="2321"/>
         </w:tabs>
-        <w:ind w:left="2160" w:firstLine="0"/>
-      </w:pPr>
-    </w:p>
-    <w:p>
-      <w:pPr>
-        <w:pStyle w:val="ListParagraph"/>
-        <w:numPr>
-          <w:ilvl w:val="2"/>
-          <w:numId w:val="7"/>
-        </w:numPr>
+        <w:ind w:left="2160"/>
+      </w:pPr>
+      <w:r>
+        <w:t>This model maintains strict control, over information flow but is complex to manage.</w:t>
+      </w:r>
+      <w:bookmarkStart w:id="0" w:name="_GoBack"/>
+      <w:bookmarkEnd w:id="0"/>
+    </w:p>
+    <w:p>
+      <w:pPr>
+        <w:pStyle w:val="ListParagraph"/>
         <w:tabs>
           <w:tab w:val="left" w:pos="2320"/>
           <w:tab w:val="left" w:pos="2321"/>
         </w:tabs>
+        <w:ind w:left="2160" w:firstLine="0"/>
+      </w:pPr>
+    </w:p>
+    <w:p>
+      <w:pPr>
+        <w:pStyle w:val="ListParagraph"/>
+        <w:numPr>
+          <w:ilvl w:val="2"/>
+          <w:numId w:val="7"/>
+        </w:numPr>
+        <w:tabs>
+          <w:tab w:val="left" w:pos="2320"/>
+          <w:tab w:val="left" w:pos="2321"/>
+        </w:tabs>
       </w:pPr>
       <w:r>
         <w:t>Nondiscretionary access</w:t>
@@ -3345,6 +3313,43 @@
       </w:r>
       <w:r>
         <w:t>control</w:t>
+      </w:r>
+    </w:p>
+    <w:p>
+      <w:pPr>
+        <w:pStyle w:val="ListParagraph"/>
+        <w:numPr>
+          <w:ilvl w:val="3"/>
+          <w:numId w:val="7"/>
+        </w:numPr>
+        <w:tabs>
+          <w:tab w:val="left" w:pos="2320"/>
+          <w:tab w:val="left" w:pos="2321"/>
+        </w:tabs>
+        <w:ind w:left="2160" w:hanging="360"/>
+      </w:pPr>
+      <w:r>
+        <w:t>This model allows the administrator to assign roles to the data users. Access to data is controlled by the roles assigned to each user.</w:t>
+      </w:r>
+      <w:r>
+        <w:t xml:space="preserve"> </w:t>
+      </w:r>
+    </w:p>
+    <w:p>
+      <w:pPr>
+        <w:pStyle w:val="ListParagraph"/>
+        <w:numPr>
+          <w:ilvl w:val="3"/>
+          <w:numId w:val="7"/>
+        </w:numPr>
+        <w:tabs>
+          <w:tab w:val="left" w:pos="2320"/>
+          <w:tab w:val="left" w:pos="2321"/>
+        </w:tabs>
+        <w:ind w:left="2160" w:hanging="360"/>
+      </w:pPr>
+      <w:r>
+        <w:t>This model scales well but results in an increase of role definition.</w:t>
       </w:r>
     </w:p>
     <w:p>
@@ -4003,6 +4008,7 @@
               <w:ind w:left="787"/>
             </w:pPr>
             <w:r>
+              <w:lastRenderedPageBreak/>
               <w:t>Symmetric key encryption uses the same key for both encryption and decryption. Asymmetric encryption uses different keys for each task</w:t>
             </w:r>
             <w:r>
@@ -4174,11 +4180,7 @@
               <w:t xml:space="preserve">Public key </w:t>
             </w:r>
             <w:r>
-              <w:t xml:space="preserve">Infrastructure is a collection of technologies used to </w:t>
-            </w:r>
-            <w:r>
-              <w:lastRenderedPageBreak/>
-              <w:t xml:space="preserve">create trust in communications. When a user wants to communicate over a secure channel with a server the user’s computer will forward a request to a protected resource like a </w:t>
+              <w:t xml:space="preserve">Infrastructure is a collection of technologies used to create trust in communications. When a user wants to communicate over a secure channel with a server the user’s computer will forward a request to a protected resource like a </w:t>
             </w:r>
             <w:r>
               <w:t xml:space="preserve">checkout page. The </w:t>
@@ -4255,6 +4257,9 @@
             <w:r>
               <w:t>Used for downloading software</w:t>
             </w:r>
+            <w:r>
+              <w:t xml:space="preserve"> </w:t>
+            </w:r>
           </w:p>
           <w:p>
             <w:pPr>
@@ -4428,26 +4433,13 @@
         <w:ind w:left="2160"/>
       </w:pPr>
       <w:r>
-        <w:t xml:space="preserve">MD5 was designed by Ron </w:t>
-      </w:r>
-      <w:proofErr w:type="spellStart"/>
-      <w:r>
-        <w:t>Rivest</w:t>
-      </w:r>
-      <w:proofErr w:type="spellEnd"/>
-      <w:r>
-        <w:t xml:space="preserve"> as a secure hashing algorithm. It was once thought to be resilient against collisions but has been since found to be vulnerable.</w:t>
-      </w:r>
-      <w:r>
-        <w:t xml:space="preserve"> A </w:t>
-      </w:r>
-      <w:proofErr w:type="gramStart"/>
-      <w:r>
-        <w:t>one way</w:t>
-      </w:r>
-      <w:proofErr w:type="gramEnd"/>
-      <w:r>
-        <w:t xml:space="preserve"> function that produces a fixed value called a message digest, or just digest</w:t>
+        <w:t>MD5 was designed by Ron Rivest as a secure hashing algorithm. It was once thought to be resilient against collisions but has been since found to be vulnerable.</w:t>
+      </w:r>
+      <w:r>
+        <w:t xml:space="preserve"> A one-</w:t>
+      </w:r>
+      <w:r>
+        <w:t>way function that produces a fixed value called a message digest, or just digest</w:t>
       </w:r>
     </w:p>
     <w:p>
@@ -4617,11 +4609,9 @@
       <w:r>
         <w:t>Collision-</w:t>
       </w:r>
-      <w:proofErr w:type="spellStart"/>
-      <w:r>
-        <w:t>resistent</w:t>
-      </w:r>
-      <w:proofErr w:type="spellEnd"/>
+      <w:r>
+        <w:t>resistant</w:t>
+      </w:r>
     </w:p>
     <w:p>
       <w:pPr>
@@ -4672,7 +4662,11 @@
         <w:t>128</w:t>
       </w:r>
       <w:r>
-        <w:t xml:space="preserve"> bits in length. Faster to implement in 64-bit systems than SHA-256.</w:t>
+        <w:t xml:space="preserve"> bits in length. Faster to implement in 64-bit systems than </w:t>
+      </w:r>
+      <w:r>
+        <w:lastRenderedPageBreak/>
+        <w:t>SHA-256.</w:t>
       </w:r>
     </w:p>
     <w:p>
@@ -4691,11 +4685,9 @@
       <w:r>
         <w:t>Collision-</w:t>
       </w:r>
-      <w:proofErr w:type="spellStart"/>
-      <w:r>
-        <w:t>resistent</w:t>
-      </w:r>
-      <w:proofErr w:type="spellEnd"/>
+      <w:r>
+        <w:t>resistant</w:t>
+      </w:r>
     </w:p>
     <w:p>
       <w:pPr>
@@ -4762,15 +4754,7 @@
         <w:ind w:left="2160"/>
       </w:pPr>
       <w:r>
-        <w:t xml:space="preserve">Symmetric algorithm typically operating in block mode. A fixed </w:t>
-      </w:r>
-      <w:proofErr w:type="gramStart"/>
-      <w:r>
-        <w:t>56 bit</w:t>
-      </w:r>
-      <w:proofErr w:type="gramEnd"/>
-      <w:r>
-        <w:t xml:space="preserve"> key is used to encrypt, another 8 bits is used for parity. Considered week because of a lower comparable key size to today’s encryption algorithms.</w:t>
+        <w:t>Symmetric algorithm typically operating in block mode. A fixed 56 bit key is used to encrypt, another 8 bits is used for parity. Considered week because of a lower comparable key size to today’s encryption algorithms.</w:t>
       </w:r>
     </w:p>
     <w:p>
@@ -4798,7 +4782,6 @@
         <w:spacing w:line="267" w:lineRule="exact"/>
       </w:pPr>
       <w:r>
-        <w:lastRenderedPageBreak/>
         <w:t>3DES</w:t>
       </w:r>
     </w:p>
@@ -4861,15 +4844,7 @@
         <w:ind w:left="2160"/>
       </w:pPr>
       <w:r>
-        <w:t xml:space="preserve">Based on the </w:t>
-      </w:r>
-      <w:proofErr w:type="spellStart"/>
-      <w:r>
-        <w:t>Rijndael</w:t>
-      </w:r>
-      <w:proofErr w:type="spellEnd"/>
-      <w:r>
-        <w:t xml:space="preserve"> cipher, became the official US standard on May 26, 2002</w:t>
+        <w:t>Based on the Rijndael cipher, became the official US standard on May 26, 2002</w:t>
       </w:r>
       <w:r>
         <w:t xml:space="preserve"> by</w:t>
@@ -4945,26 +4920,10 @@
         <w:t xml:space="preserve">concatenated with a counter to provide </w:t>
       </w:r>
       <w:r>
-        <w:t xml:space="preserve">randomness to the message encryption process. CBC, or cypher block chain, </w:t>
-      </w:r>
-      <w:proofErr w:type="spellStart"/>
-      <w:r>
-        <w:t>xor’s</w:t>
-      </w:r>
-      <w:proofErr w:type="spellEnd"/>
-      <w:r>
-        <w:t xml:space="preserve"> the previous block of encrypted data to provide randomness to the message encryption process. The first bloc</w:t>
-      </w:r>
-      <w:r>
-        <w:t xml:space="preserve">k uses an initialization vector as the </w:t>
-      </w:r>
-      <w:proofErr w:type="spellStart"/>
-      <w:r>
-        <w:t>xor</w:t>
-      </w:r>
-      <w:proofErr w:type="spellEnd"/>
-      <w:r>
-        <w:t xml:space="preserve"> value.</w:t>
+        <w:t>randomness to the message encryption process. CBC, or cypher block chain, xor’s the previous block of encrypted data to provide randomness to the message encryption process. The first bloc</w:t>
+      </w:r>
+      <w:r>
+        <w:t>k uses an initialization vector as the xor value.</w:t>
       </w:r>
     </w:p>
     <w:p>
@@ -5012,28 +4971,12 @@
       <w:r>
         <w:t xml:space="preserve">stands for </w:t>
       </w:r>
-      <w:proofErr w:type="spellStart"/>
       <w:r>
         <w:rPr>
           <w:bCs/>
         </w:rPr>
-        <w:t>Rivest</w:t>
-      </w:r>
-      <w:proofErr w:type="spellEnd"/>
-      <w:r>
-        <w:rPr>
-          <w:bCs/>
-        </w:rPr>
-        <w:t>–Shamir–</w:t>
-      </w:r>
-      <w:proofErr w:type="spellStart"/>
-      <w:r>
-        <w:rPr>
-          <w:bCs/>
-        </w:rPr>
-        <w:t>Adleman</w:t>
-      </w:r>
-      <w:proofErr w:type="spellEnd"/>
+        <w:t>Rivest–Shamir–Adleman</w:t>
+      </w:r>
       <w:r>
         <w:rPr>
           <w:bCs/>
@@ -5091,20 +5034,34 @@
         </w:tabs>
         <w:ind w:left="2160" w:hanging="360"/>
       </w:pPr>
-      <w:bookmarkStart w:id="0" w:name="_GoBack"/>
-      <w:bookmarkEnd w:id="0"/>
-    </w:p>
-    <w:p>
-      <w:pPr>
-        <w:pStyle w:val="ListParagraph"/>
-        <w:numPr>
-          <w:ilvl w:val="2"/>
-          <w:numId w:val="6"/>
-        </w:numPr>
+      <w:r>
+        <w:t>DSA stands for Digital Signature Algorithm and is a</w:t>
+      </w:r>
+      <w:r>
+        <w:t>n asymmetric algorithm that is primarily used for digital signatures.</w:t>
+      </w:r>
+    </w:p>
+    <w:p>
+      <w:pPr>
+        <w:pStyle w:val="ListParagraph"/>
         <w:tabs>
           <w:tab w:val="left" w:pos="2320"/>
           <w:tab w:val="left" w:pos="2321"/>
         </w:tabs>
+        <w:ind w:left="2160" w:firstLine="0"/>
+      </w:pPr>
+    </w:p>
+    <w:p>
+      <w:pPr>
+        <w:pStyle w:val="ListParagraph"/>
+        <w:numPr>
+          <w:ilvl w:val="2"/>
+          <w:numId w:val="6"/>
+        </w:numPr>
+        <w:tabs>
+          <w:tab w:val="left" w:pos="2320"/>
+          <w:tab w:val="left" w:pos="2321"/>
+        </w:tabs>
       </w:pPr>
       <w:r>
         <w:t>SSH</w:t>
@@ -5204,6 +5161,51 @@
       </w:pPr>
       <w:r>
         <w:t>Describe how the success or failure of a cryptographic exchange impacts security investigation</w:t>
+      </w:r>
+    </w:p>
+    <w:p>
+      <w:pPr>
+        <w:pStyle w:val="ListParagraph"/>
+        <w:numPr>
+          <w:ilvl w:val="3"/>
+          <w:numId w:val="6"/>
+        </w:numPr>
+        <w:tabs>
+          <w:tab w:val="left" w:pos="1600"/>
+          <w:tab w:val="left" w:pos="1601"/>
+        </w:tabs>
+        <w:ind w:left="2250" w:right="832" w:hanging="360"/>
+      </w:pPr>
+      <w:r>
+        <w:t xml:space="preserve">If the cryptographic exchange fails and </w:t>
+      </w:r>
+      <w:r>
+        <w:t xml:space="preserve">the </w:t>
+      </w:r>
+      <w:r>
+        <w:t>data is not pr</w:t>
+      </w:r>
+      <w:r>
+        <w:t>operly encrypted it may no longer be possible to authenticate the message</w:t>
+      </w:r>
+      <w:r>
+        <w:t>’</w:t>
+      </w:r>
+      <w:r>
+        <w:t xml:space="preserve">s </w:t>
+      </w:r>
+      <w:r>
+        <w:t xml:space="preserve">origin or </w:t>
+      </w:r>
+      <w:r>
+        <w:lastRenderedPageBreak/>
+        <w:t>verify the message’s confidentiality</w:t>
+      </w:r>
+      <w:r>
+        <w:t xml:space="preserve">. This would impact the security investigation </w:t>
+      </w:r>
+      <w:r>
+        <w:t>because it would be impossible to determine when or who accessed the data in question.</w:t>
       </w:r>
     </w:p>
     <w:p>
@@ -5230,13 +5232,8 @@
         <w:jc w:val="left"/>
       </w:pPr>
       <w:r>
-        <w:t xml:space="preserve">Describe these items </w:t>
-      </w:r>
-      <w:proofErr w:type="gramStart"/>
-      <w:r>
-        <w:t>in regards to</w:t>
-      </w:r>
-      <w:proofErr w:type="gramEnd"/>
+        <w:t>Describe these items in regards to</w:t>
+      </w:r>
       <w:r>
         <w:rPr>
           <w:spacing w:val="-9"/>
@@ -5267,51 +5264,37 @@
       <w:pPr>
         <w:pStyle w:val="ListParagraph"/>
         <w:numPr>
-          <w:ilvl w:val="2"/>
+          <w:ilvl w:val="3"/>
           <w:numId w:val="6"/>
         </w:numPr>
         <w:tabs>
           <w:tab w:val="left" w:pos="2320"/>
           <w:tab w:val="left" w:pos="2321"/>
         </w:tabs>
-      </w:pPr>
-      <w:r>
-        <w:t>X.509</w:t>
-      </w:r>
-      <w:r>
-        <w:rPr>
-          <w:spacing w:val="-3"/>
-        </w:rPr>
-        <w:t xml:space="preserve"> </w:t>
-      </w:r>
-      <w:r>
-        <w:t>certificates</w:t>
-      </w:r>
-    </w:p>
-    <w:p>
-      <w:pPr>
-        <w:pStyle w:val="ListParagraph"/>
-        <w:numPr>
-          <w:ilvl w:val="2"/>
-          <w:numId w:val="6"/>
-        </w:numPr>
+        <w:ind w:left="2250" w:hanging="360"/>
+      </w:pPr>
+      <w:r>
+        <w:t>A </w:t>
+      </w:r>
+      <w:r>
+        <w:rPr>
+          <w:bCs/>
+        </w:rPr>
+        <w:t>cipher suite</w:t>
+      </w:r>
+      <w:r>
+        <w:t> is a named combination of authentication and encryption algorithms used to negotiate the security settings for a network connection that uses the Transport Layer Security (TLS) / Secure Sockets Layer (SSL) network protocols</w:t>
+      </w:r>
+    </w:p>
+    <w:p>
+      <w:pPr>
+        <w:pStyle w:val="ListParagraph"/>
         <w:tabs>
           <w:tab w:val="left" w:pos="2320"/>
           <w:tab w:val="left" w:pos="2321"/>
         </w:tabs>
-      </w:pPr>
-      <w:r>
-        <w:t>Key</w:t>
-      </w:r>
-      <w:r>
-        <w:rPr>
-          <w:spacing w:val="-5"/>
-        </w:rPr>
-        <w:t xml:space="preserve"> </w:t>
-      </w:r>
-      <w:r>
-        <w:t>exchange</w:t>
-      </w:r>
+        <w:ind w:left="2250" w:firstLine="0"/>
+      </w:pPr>
     </w:p>
     <w:p>
       <w:pPr>
@@ -5326,32 +5309,207 @@
         </w:tabs>
       </w:pPr>
       <w:r>
-        <w:t>Protocol</w:t>
-      </w:r>
-      <w:r>
-        <w:rPr>
-          <w:spacing w:val="-4"/>
+        <w:t>X.509</w:t>
+      </w:r>
+      <w:r>
+        <w:rPr>
+          <w:spacing w:val="-3"/>
         </w:rPr>
         <w:t xml:space="preserve"> </w:t>
       </w:r>
       <w:r>
-        <w:t>version</w:t>
-      </w:r>
-    </w:p>
-    <w:p>
-      <w:pPr>
-        <w:pStyle w:val="ListParagraph"/>
-        <w:numPr>
-          <w:ilvl w:val="2"/>
+        <w:t>certificates</w:t>
+      </w:r>
+    </w:p>
+    <w:p>
+      <w:pPr>
+        <w:pStyle w:val="ListParagraph"/>
+        <w:numPr>
+          <w:ilvl w:val="3"/>
           <w:numId w:val="6"/>
         </w:numPr>
         <w:tabs>
           <w:tab w:val="left" w:pos="2320"/>
           <w:tab w:val="left" w:pos="2321"/>
         </w:tabs>
+        <w:ind w:left="2250" w:hanging="360"/>
+      </w:pPr>
+      <w:r>
+        <w:t xml:space="preserve">X.509v3 is a standard for implementing digital certificates </w:t>
+      </w:r>
+      <w:r>
+        <w:t>with directory services.</w:t>
+      </w:r>
+    </w:p>
+    <w:p>
+      <w:pPr>
+        <w:pStyle w:val="ListParagraph"/>
+        <w:tabs>
+          <w:tab w:val="left" w:pos="2320"/>
+          <w:tab w:val="left" w:pos="2321"/>
+        </w:tabs>
+        <w:ind w:left="2250" w:firstLine="0"/>
+      </w:pPr>
+    </w:p>
+    <w:p>
+      <w:pPr>
+        <w:pStyle w:val="ListParagraph"/>
+        <w:numPr>
+          <w:ilvl w:val="2"/>
+          <w:numId w:val="6"/>
+        </w:numPr>
+        <w:tabs>
+          <w:tab w:val="left" w:pos="2320"/>
+          <w:tab w:val="left" w:pos="2321"/>
+        </w:tabs>
+      </w:pPr>
+      <w:r>
+        <w:t>Key</w:t>
+      </w:r>
+      <w:r>
+        <w:rPr>
+          <w:spacing w:val="-5"/>
+        </w:rPr>
+        <w:t xml:space="preserve"> </w:t>
+      </w:r>
+      <w:r>
+        <w:t>exchange</w:t>
+      </w:r>
+    </w:p>
+    <w:p>
+      <w:pPr>
+        <w:pStyle w:val="ListParagraph"/>
+        <w:numPr>
+          <w:ilvl w:val="3"/>
+          <w:numId w:val="6"/>
+        </w:numPr>
+        <w:tabs>
+          <w:tab w:val="left" w:pos="2320"/>
+          <w:tab w:val="left" w:pos="2321"/>
+        </w:tabs>
+        <w:ind w:left="2250" w:hanging="360"/>
+      </w:pPr>
+      <w:r>
+        <w:t>Key exchange is handled by the Diffie-He</w:t>
+      </w:r>
+      <w:r>
+        <w:t>llman protocol which is an asymmetric algorithm that produces a symmetric key that can be used to protect data using an cryptographic algorithm such as 3DES and AES.</w:t>
+      </w:r>
+    </w:p>
+    <w:p>
+      <w:pPr>
+        <w:pStyle w:val="ListParagraph"/>
+        <w:tabs>
+          <w:tab w:val="left" w:pos="2320"/>
+          <w:tab w:val="left" w:pos="2321"/>
+        </w:tabs>
+        <w:ind w:left="2250" w:firstLine="0"/>
+      </w:pPr>
+    </w:p>
+    <w:p>
+      <w:pPr>
+        <w:pStyle w:val="ListParagraph"/>
+        <w:numPr>
+          <w:ilvl w:val="2"/>
+          <w:numId w:val="6"/>
+        </w:numPr>
+        <w:tabs>
+          <w:tab w:val="left" w:pos="2320"/>
+          <w:tab w:val="left" w:pos="2321"/>
+        </w:tabs>
+      </w:pPr>
+      <w:r>
+        <w:t>Protocol</w:t>
+      </w:r>
+      <w:r>
+        <w:rPr>
+          <w:spacing w:val="-4"/>
+        </w:rPr>
+        <w:t xml:space="preserve"> </w:t>
+      </w:r>
+      <w:r>
+        <w:t>version</w:t>
+      </w:r>
+    </w:p>
+    <w:p>
+      <w:pPr>
+        <w:pStyle w:val="ListParagraph"/>
+        <w:numPr>
+          <w:ilvl w:val="3"/>
+          <w:numId w:val="6"/>
+        </w:numPr>
+        <w:tabs>
+          <w:tab w:val="left" w:pos="2320"/>
+          <w:tab w:val="left" w:pos="2321"/>
+        </w:tabs>
+        <w:ind w:left="2250" w:hanging="360"/>
+      </w:pPr>
+      <w:r>
+        <w:t xml:space="preserve">SSLv1 was never released, SSLv2 was the first publically available implementation of SSL, SSLv3 was renamed </w:t>
+      </w:r>
+      <w:r>
+        <w:t xml:space="preserve">to </w:t>
+      </w:r>
+      <w:r>
+        <w:t>TLS</w:t>
+      </w:r>
+      <w:r>
+        <w:t xml:space="preserve"> 1.0</w:t>
+      </w:r>
+      <w:r>
+        <w:t xml:space="preserve"> and replaced SSLv2</w:t>
+      </w:r>
+      <w:r>
+        <w:t>. Subsequently, TLS 1.1 and 1.2 have been released and TLS 1.3 is currently in draft</w:t>
+      </w:r>
+    </w:p>
+    <w:p>
+      <w:pPr>
+        <w:pStyle w:val="ListParagraph"/>
+        <w:tabs>
+          <w:tab w:val="left" w:pos="2320"/>
+          <w:tab w:val="left" w:pos="2321"/>
+        </w:tabs>
+        <w:ind w:left="2250" w:firstLine="0"/>
+      </w:pPr>
+    </w:p>
+    <w:p>
+      <w:pPr>
+        <w:pStyle w:val="ListParagraph"/>
+        <w:numPr>
+          <w:ilvl w:val="2"/>
+          <w:numId w:val="6"/>
+        </w:numPr>
+        <w:tabs>
+          <w:tab w:val="left" w:pos="2320"/>
+          <w:tab w:val="left" w:pos="2321"/>
+        </w:tabs>
       </w:pPr>
       <w:r>
         <w:t>PKCS</w:t>
+      </w:r>
+    </w:p>
+    <w:p>
+      <w:pPr>
+        <w:pStyle w:val="ListParagraph"/>
+        <w:numPr>
+          <w:ilvl w:val="3"/>
+          <w:numId w:val="6"/>
+        </w:numPr>
+        <w:tabs>
+          <w:tab w:val="left" w:pos="2320"/>
+          <w:tab w:val="left" w:pos="2321"/>
+        </w:tabs>
+        <w:ind w:left="2250" w:hanging="360"/>
+      </w:pPr>
+      <w:r>
+        <w:t xml:space="preserve">PKCS stands for Public Key Cryptography </w:t>
+      </w:r>
+      <w:r>
+        <w:t xml:space="preserve">Standards and is a collection of </w:t>
+      </w:r>
+      <w:r>
+        <w:t>specifications that are used to control the format and use of digital certificates.</w:t>
       </w:r>
     </w:p>
     <w:p>
@@ -5516,7 +5674,6 @@
         <w:ind w:left="2300"/>
       </w:pPr>
       <w:r>
-        <w:lastRenderedPageBreak/>
         <w:t>WMI</w:t>
       </w:r>
     </w:p>
@@ -5653,11 +5810,9 @@
         </w:tabs>
         <w:ind w:left="2300"/>
       </w:pPr>
-      <w:proofErr w:type="spellStart"/>
       <w:r>
         <w:t>Symlinks</w:t>
       </w:r>
-      <w:proofErr w:type="spellEnd"/>
     </w:p>
     <w:p>
       <w:pPr>
@@ -5697,15 +5852,7 @@
         <w:ind w:right="990"/>
       </w:pPr>
       <w:r>
-        <w:t xml:space="preserve">Describe the functionality of these endpoint technologies </w:t>
-      </w:r>
-      <w:proofErr w:type="gramStart"/>
-      <w:r>
-        <w:t>in regards to</w:t>
-      </w:r>
-      <w:proofErr w:type="gramEnd"/>
-      <w:r>
-        <w:t xml:space="preserve"> security monitoring</w:t>
+        <w:t>Describe the functionality of these endpoint technologies in regards to security monitoring</w:t>
       </w:r>
     </w:p>
     <w:p>
@@ -5776,6 +5923,7 @@
         <w:ind w:left="2300"/>
       </w:pPr>
       <w:r>
+        <w:lastRenderedPageBreak/>
         <w:t>Host-based</w:t>
       </w:r>
       <w:r>
@@ -6080,11 +6228,9 @@
           <w:tab w:val="left" w:pos="2301"/>
         </w:tabs>
       </w:pPr>
-      <w:proofErr w:type="spellStart"/>
       <w:r>
         <w:t>NetFlow</w:t>
       </w:r>
-      <w:proofErr w:type="spellEnd"/>
     </w:p>
     <w:p>
       <w:pPr>
@@ -6124,13 +6270,8 @@
         </w:tabs>
       </w:pPr>
       <w:r>
-        <w:t xml:space="preserve">Traditional </w:t>
-      </w:r>
-      <w:proofErr w:type="spellStart"/>
-      <w:r>
-        <w:t>stateful</w:t>
-      </w:r>
-      <w:proofErr w:type="spellEnd"/>
+        <w:t>Traditional stateful</w:t>
+      </w:r>
       <w:r>
         <w:rPr>
           <w:spacing w:val="-7"/>
@@ -6530,7 +6671,6 @@
         </w:tabs>
       </w:pPr>
       <w:r>
-        <w:lastRenderedPageBreak/>
         <w:t>P2P</w:t>
       </w:r>
     </w:p>
@@ -6591,15 +6731,7 @@
         <w:jc w:val="left"/>
       </w:pPr>
       <w:r>
-        <w:t xml:space="preserve">Describe these </w:t>
-      </w:r>
-      <w:proofErr w:type="spellStart"/>
-      <w:r>
-        <w:t>NextGen</w:t>
-      </w:r>
-      <w:proofErr w:type="spellEnd"/>
-      <w:r>
-        <w:t xml:space="preserve"> IPS event</w:t>
+        <w:t>Describe these NextGen IPS event</w:t>
       </w:r>
       <w:r>
         <w:rPr>
@@ -6714,11 +6846,9 @@
           <w:tab w:val="left" w:pos="2301"/>
         </w:tabs>
       </w:pPr>
-      <w:proofErr w:type="spellStart"/>
       <w:r>
         <w:t>NetFlow</w:t>
       </w:r>
-      <w:proofErr w:type="spellEnd"/>
       <w:r>
         <w:rPr>
           <w:spacing w:val="-1"/>
@@ -6826,6 +6956,7 @@
         </w:tabs>
       </w:pPr>
       <w:r>
+        <w:lastRenderedPageBreak/>
         <w:t>HTTP/HTTPS</w:t>
       </w:r>
     </w:p>
@@ -7925,7 +8056,7 @@
                               <w:noProof/>
                               <w:sz w:val="16"/>
                             </w:rPr>
-                            <w:t>8</w:t>
+                            <w:t>6</w:t>
                           </w:r>
                           <w:r>
                             <w:fldChar w:fldCharType="end"/>
@@ -7950,7 +8081,11 @@
         </mc:Choice>
         <mc:Fallback>
           <w:pict>
-            <v:shape w14:anchorId="65FF5C66" id="Text Box 1" o:spid="_x0000_s1027" type="#_x0000_t202" style="position:absolute;margin-left:517.5pt;margin-top:733.3pt;width:24.75pt;height:10.05pt;z-index:-11320;visibility:visible;mso-wrap-style:square;mso-width-percent:0;mso-height-percent:0;mso-wrap-distance-left:9pt;mso-wrap-distance-top:0;mso-wrap-distance-right:9pt;mso-wrap-distance-bottom:0;mso-position-horizontal:absolute;mso-position-horizontal-relative:page;mso-position-vertical:absolute;mso-position-vertical-relative:page;mso-width-percent:0;mso-height-percent:0;mso-width-relative:page;mso-height-relative:page;v-text-anchor:top" o:gfxdata="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" filled="f" stroked="f">
+            <v:shapetype w14:anchorId="65FF5C66" id="_x0000_t202" coordsize="21600,21600" o:spt="202" path="m0,0l0,21600,21600,21600,21600,0xe">
+              <v:stroke joinstyle="miter"/>
+              <v:path gradientshapeok="t" o:connecttype="rect"/>
+            </v:shapetype>
+            <v:shape id="Text Box 1" o:spid="_x0000_s1027" type="#_x0000_t202" style="position:absolute;margin-left:517.5pt;margin-top:733.3pt;width:24.75pt;height:10.05pt;z-index:-11320;visibility:visible;mso-wrap-style:square;mso-width-percent:0;mso-height-percent:0;mso-wrap-distance-left:9pt;mso-wrap-distance-top:0;mso-wrap-distance-right:9pt;mso-wrap-distance-bottom:0;mso-position-horizontal:absolute;mso-position-horizontal-relative:page;mso-position-vertical:absolute;mso-position-vertical-relative:page;mso-width-percent:0;mso-height-percent:0;mso-width-relative:page;mso-height-relative:page;v-text-anchor:top" o:gfxdata="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" filled="f" stroked="f">
               <v:textbox inset="0,0,0,0">
                 <w:txbxContent>
                   <w:p>
@@ -7984,7 +8119,7 @@
                         <w:noProof/>
                         <w:sz w:val="16"/>
                       </w:rPr>
-                      <w:t>8</w:t>
+                      <w:t>6</w:t>
                     </w:r>
                     <w:r>
                       <w:fldChar w:fldCharType="end"/>
@@ -9907,7 +10042,6 @@
   <w:style w:type="character" w:default="1" w:styleId="DefaultParagraphFont">
     <w:name w:val="Default Paragraph Font"/>
     <w:uiPriority w:val="1"/>
-    <w:semiHidden/>
     <w:unhideWhenUsed/>
   </w:style>
   <w:style w:type="table" w:default="1" w:styleId="TableNormal">

</xml_diff>